<commit_message>
Update with correction on exercise 5 and 6
</commit_message>
<xml_diff>
--- a/audit.docx
+++ b/audit.docx
@@ -24,7 +24,7 @@
           <w:rFonts w:cstheme="minorHAnsi"/>
           <w:lang w:val="es-ES"/>
         </w:rPr>
-        <w:t>Descripción de las variables y valores estadísticos (mínimo, máximo, media, desviación,</w:t>
+        <w:t>Descripción de las variables y valores estadísticos (mínimo, máximo, media, desviación, mediana, etc.). Estudia qué valores estadísticos son los convenientes según el tipo de</w:t>
       </w:r>
       <w:r>
         <w:rPr>
@@ -38,20 +38,6 @@
           <w:rFonts w:cstheme="minorHAnsi"/>
           <w:lang w:val="es-ES"/>
         </w:rPr>
-        <w:t>mediana, etc.). Estudia qué valores estadísticos son los convenientes según el tipo de</w:t>
-      </w:r>
-      <w:r>
-        <w:rPr>
-          <w:rFonts w:cstheme="minorHAnsi"/>
-          <w:lang w:val="es-ES"/>
-        </w:rPr>
-        <w:t xml:space="preserve"> </w:t>
-      </w:r>
-      <w:r>
-        <w:rPr>
-          <w:rFonts w:cstheme="minorHAnsi"/>
-          <w:lang w:val="es-ES"/>
-        </w:rPr>
         <w:t>variable y procede en consecuencia.</w:t>
       </w:r>
     </w:p>
@@ -88,7 +74,23 @@
           <w:rFonts w:cstheme="minorHAnsi"/>
           <w:lang w:val="es-ES"/>
         </w:rPr>
-        <w:t>Los valores no son numéricos, así que no hay como calcular valores estadísticos. Podemos ponerlos en histogramas para verlos, pero no hay una análisis estadística sobre ellos.</w:t>
+        <w:t xml:space="preserve">Los valores no son numéricos, así que no hay como calcular valores estadísticos. Podemos ponerlos en histogramas para verlos, pero no hay una </w:t>
+      </w:r>
+      <w:proofErr w:type="gramStart"/>
+      <w:r>
+        <w:rPr>
+          <w:rFonts w:cstheme="minorHAnsi"/>
+          <w:lang w:val="es-ES"/>
+        </w:rPr>
+        <w:t>análisis estadística</w:t>
+      </w:r>
+      <w:proofErr w:type="gramEnd"/>
+      <w:r>
+        <w:rPr>
+          <w:rFonts w:cstheme="minorHAnsi"/>
+          <w:lang w:val="es-ES"/>
+        </w:rPr>
+        <w:t xml:space="preserve"> sobre ellos.</w:t>
       </w:r>
     </w:p>
     <w:p>
@@ -248,7 +250,23 @@
           <w:rFonts w:cstheme="minorHAnsi"/>
           <w:lang w:val="es-ES"/>
         </w:rPr>
-        <w:t xml:space="preserve"> puesto, tenemos los valores como vectores y podemos hacer análisis sobre ellos para intentar clasificarlos entre los clases existentes: venenosos o no.</w:t>
+        <w:t xml:space="preserve"> puesto, tenemos los valores como vectores y podemos hacer análisis sobre ellos para intentar clasificarlos entre </w:t>
+      </w:r>
+      <w:proofErr w:type="gramStart"/>
+      <w:r>
+        <w:rPr>
+          <w:rFonts w:cstheme="minorHAnsi"/>
+          <w:lang w:val="es-ES"/>
+        </w:rPr>
+        <w:t>los clases existentes</w:t>
+      </w:r>
+      <w:proofErr w:type="gramEnd"/>
+      <w:r>
+        <w:rPr>
+          <w:rFonts w:cstheme="minorHAnsi"/>
+          <w:lang w:val="es-ES"/>
+        </w:rPr>
+        <w:t>: venenosos o no.</w:t>
       </w:r>
     </w:p>
     <w:p>
@@ -779,14 +797,14 @@
           <w:rFonts w:cstheme="minorHAnsi"/>
           <w:lang w:val="es-ES"/>
         </w:rPr>
-        <w:t>/</w:t>
-      </w:r>
-      <w:r>
-        <w:rPr>
-          <w:rFonts w:cstheme="minorHAnsi"/>
-          <w:lang w:val="es-ES"/>
-        </w:rPr>
-        <w:t xml:space="preserve">ignorarlos, crear un modelo que prediga valores faltosos o </w:t>
+        <w:t xml:space="preserve"> las amuestras o la variable</w:t>
+      </w:r>
+      <w:r>
+        <w:rPr>
+          <w:rFonts w:cstheme="minorHAnsi"/>
+          <w:lang w:val="es-ES"/>
+        </w:rPr>
+        <w:t xml:space="preserve">, crear un modelo que prediga valores faltosos o </w:t>
       </w:r>
       <w:r>
         <w:rPr>
@@ -814,58 +832,652 @@
           <w:rFonts w:cstheme="minorHAnsi"/>
           <w:lang w:val="es-ES"/>
         </w:rPr>
-        <w:t>De acuerdo con la</w:t>
-      </w:r>
-      <w:r>
-        <w:rPr>
-          <w:rFonts w:cstheme="minorHAnsi"/>
-          <w:lang w:val="es-ES"/>
-        </w:rPr>
-        <w:t>s</w:t>
-      </w:r>
-      <w:r>
-        <w:rPr>
-          <w:rFonts w:cstheme="minorHAnsi"/>
-          <w:lang w:val="es-ES"/>
-        </w:rPr>
-        <w:t xml:space="preserve"> análisis de </w:t>
-      </w:r>
-      <w:r>
-        <w:rPr>
-          <w:rFonts w:cstheme="minorHAnsi"/>
-          <w:lang w:val="es-ES"/>
-        </w:rPr>
-        <w:fldChar w:fldCharType="begin" w:fldLock="1"/>
-      </w:r>
-      <w:r>
-        <w:rPr>
-          <w:rFonts w:cstheme="minorHAnsi"/>
-          <w:lang w:val="es-ES"/>
-        </w:rPr>
-        <w:instrText>ADDIN CSL_CITATION {"citationItems":[{"id":"ITEM-1","itemData":{"DOI":"10.1111/j.1741-3737.2005.00191.x","ISSN":"00222445","abstract":"Less than optimum strategies for missing values can produce biased estimates, distorted statistical power, and invalid conclusions. After reviewing traditional approaches (listwise, pairwise, and mean substitution), selected alternatives are covered including single imputation, multiple imputation, and full information maximum likelihood estimation. The effects of missing values are illustrated for a linear model, and a series of recommendations is provided. When missing values cannot be avoided, multiple imputation and full information methods offer substantial improvements over traditional approaches. Selected results using SPSS, NORM, Stata (mvis/micombine), and Mplus are included as is a table of available software and an appendix with examples of programs for Stata and Mplus. © National Council on Family Relations, 2005.","author":[{"dropping-particle":"","family":"Acock","given":"Alan C.","non-dropping-particle":"","parse-names":false,"suffix":""}],"container-title":"Journal of Marriage and Family","id":"ITEM-1","issue":"4","issued":{"date-parts":[["2005","11"]]},"page":"1012-1028","title":"Working with missing values","type":"article-journal","volume":"67"},"uris":["http://www.mendeley.com/documents/?uuid=43b250c1-9905-3f57-b01a-d6d2e3827c0b"]}],"mendeley":{"formattedCitation":"(Acock, 2005)","plainTextFormattedCitation":"(Acock, 2005)","previouslyFormattedCitation":"(Acock, 2005)"},"properties":{"noteIndex":0},"schema":"https://github.com/citation-style-language/schema/raw/master/csl-citation.json"}</w:instrText>
-      </w:r>
-      <w:r>
-        <w:rPr>
-          <w:rFonts w:cstheme="minorHAnsi"/>
-          <w:lang w:val="es-ES"/>
-        </w:rPr>
+        <w:t>Podemos testar la correlación que hay entre la variable y las clases:</w:t>
+      </w:r>
+    </w:p>
+    <w:p>
+      <w:pPr>
+        <w:autoSpaceDE w:val="0"/>
+        <w:autoSpaceDN w:val="0"/>
+        <w:adjustRightInd w:val="0"/>
+        <w:spacing w:after="0" w:line="240" w:lineRule="auto"/>
+        <w:jc w:val="both"/>
+        <w:rPr>
+          <w:rFonts w:cstheme="minorHAnsi"/>
+          <w:lang w:val="es-ES"/>
+        </w:rPr>
+      </w:pPr>
+    </w:p>
+    <w:tbl>
+      <w:tblPr>
+        <w:tblStyle w:val="TableGrid"/>
+        <w:tblW w:w="0" w:type="auto"/>
+        <w:tblLook w:val="04A0" w:firstRow="1" w:lastRow="0" w:firstColumn="1" w:lastColumn="0" w:noHBand="0" w:noVBand="1"/>
+      </w:tblPr>
+      <w:tblGrid>
+        <w:gridCol w:w="1558"/>
+        <w:gridCol w:w="1558"/>
+        <w:gridCol w:w="1558"/>
+        <w:gridCol w:w="1558"/>
+        <w:gridCol w:w="1559"/>
+        <w:gridCol w:w="1559"/>
+      </w:tblGrid>
+      <w:tr>
+        <w:tc>
+          <w:tcPr>
+            <w:tcW w:w="1558" w:type="dxa"/>
+          </w:tcPr>
+          <w:p>
+            <w:pPr>
+              <w:autoSpaceDE w:val="0"/>
+              <w:autoSpaceDN w:val="0"/>
+              <w:adjustRightInd w:val="0"/>
+              <w:jc w:val="center"/>
+              <w:rPr>
+                <w:rFonts w:cstheme="minorHAnsi"/>
+                <w:lang w:val="es-ES"/>
+              </w:rPr>
+            </w:pPr>
+          </w:p>
+        </w:tc>
+        <w:tc>
+          <w:tcPr>
+            <w:tcW w:w="1558" w:type="dxa"/>
+          </w:tcPr>
+          <w:p>
+            <w:pPr>
+              <w:autoSpaceDE w:val="0"/>
+              <w:autoSpaceDN w:val="0"/>
+              <w:adjustRightInd w:val="0"/>
+              <w:jc w:val="center"/>
+              <w:rPr>
+                <w:rFonts w:cstheme="minorHAnsi"/>
+                <w:lang w:val="es-ES"/>
+              </w:rPr>
+            </w:pPr>
+            <w:proofErr w:type="spellStart"/>
+            <w:r>
+              <w:rPr>
+                <w:rFonts w:cstheme="minorHAnsi"/>
+                <w:lang w:val="es-ES"/>
+              </w:rPr>
+              <w:t>Stalk-root_b</w:t>
+            </w:r>
+            <w:proofErr w:type="spellEnd"/>
+          </w:p>
+        </w:tc>
+        <w:tc>
+          <w:tcPr>
+            <w:tcW w:w="1558" w:type="dxa"/>
+          </w:tcPr>
+          <w:p>
+            <w:pPr>
+              <w:autoSpaceDE w:val="0"/>
+              <w:autoSpaceDN w:val="0"/>
+              <w:adjustRightInd w:val="0"/>
+              <w:jc w:val="center"/>
+              <w:rPr>
+                <w:rFonts w:cstheme="minorHAnsi"/>
+                <w:lang w:val="es-ES"/>
+              </w:rPr>
+            </w:pPr>
+            <w:proofErr w:type="spellStart"/>
+            <w:r>
+              <w:rPr>
+                <w:rFonts w:cstheme="minorHAnsi"/>
+                <w:lang w:val="es-ES"/>
+              </w:rPr>
+              <w:t>Stalk-root_c</w:t>
+            </w:r>
+            <w:proofErr w:type="spellEnd"/>
+          </w:p>
+        </w:tc>
+        <w:tc>
+          <w:tcPr>
+            <w:tcW w:w="1558" w:type="dxa"/>
+          </w:tcPr>
+          <w:p>
+            <w:pPr>
+              <w:autoSpaceDE w:val="0"/>
+              <w:autoSpaceDN w:val="0"/>
+              <w:adjustRightInd w:val="0"/>
+              <w:jc w:val="center"/>
+              <w:rPr>
+                <w:rFonts w:cstheme="minorHAnsi"/>
+                <w:lang w:val="es-ES"/>
+              </w:rPr>
+            </w:pPr>
+            <w:proofErr w:type="spellStart"/>
+            <w:r>
+              <w:rPr>
+                <w:rFonts w:cstheme="minorHAnsi"/>
+                <w:lang w:val="es-ES"/>
+              </w:rPr>
+              <w:t>Stalk-root_e</w:t>
+            </w:r>
+            <w:proofErr w:type="spellEnd"/>
+          </w:p>
+        </w:tc>
+        <w:tc>
+          <w:tcPr>
+            <w:tcW w:w="1559" w:type="dxa"/>
+          </w:tcPr>
+          <w:p>
+            <w:pPr>
+              <w:autoSpaceDE w:val="0"/>
+              <w:autoSpaceDN w:val="0"/>
+              <w:adjustRightInd w:val="0"/>
+              <w:jc w:val="center"/>
+              <w:rPr>
+                <w:rFonts w:cstheme="minorHAnsi"/>
+                <w:lang w:val="es-ES"/>
+              </w:rPr>
+            </w:pPr>
+            <w:proofErr w:type="spellStart"/>
+            <w:r>
+              <w:rPr>
+                <w:rFonts w:cstheme="minorHAnsi"/>
+                <w:lang w:val="es-ES"/>
+              </w:rPr>
+              <w:t>Stalk-root_r</w:t>
+            </w:r>
+            <w:proofErr w:type="spellEnd"/>
+          </w:p>
+        </w:tc>
+        <w:tc>
+          <w:tcPr>
+            <w:tcW w:w="1559" w:type="dxa"/>
+          </w:tcPr>
+          <w:p>
+            <w:pPr>
+              <w:autoSpaceDE w:val="0"/>
+              <w:autoSpaceDN w:val="0"/>
+              <w:adjustRightInd w:val="0"/>
+              <w:jc w:val="center"/>
+              <w:rPr>
+                <w:rFonts w:cstheme="minorHAnsi"/>
+                <w:lang w:val="es-ES"/>
+              </w:rPr>
+            </w:pPr>
+            <w:proofErr w:type="spellStart"/>
+            <w:r>
+              <w:rPr>
+                <w:rFonts w:cstheme="minorHAnsi"/>
+                <w:lang w:val="es-ES"/>
+              </w:rPr>
+              <w:t>Stalk-root</w:t>
+            </w:r>
+            <w:proofErr w:type="spellEnd"/>
+            <w:r>
+              <w:rPr>
+                <w:rFonts w:cstheme="minorHAnsi"/>
+                <w:lang w:val="es-ES"/>
+              </w:rPr>
+              <w:t>_?</w:t>
+            </w:r>
+          </w:p>
+        </w:tc>
+      </w:tr>
+      <w:tr>
+        <w:tc>
+          <w:tcPr>
+            <w:tcW w:w="1558" w:type="dxa"/>
+          </w:tcPr>
+          <w:p>
+            <w:pPr>
+              <w:autoSpaceDE w:val="0"/>
+              <w:autoSpaceDN w:val="0"/>
+              <w:adjustRightInd w:val="0"/>
+              <w:jc w:val="center"/>
+              <w:rPr>
+                <w:rFonts w:cstheme="minorHAnsi"/>
+                <w:lang w:val="es-ES"/>
+              </w:rPr>
+            </w:pPr>
+            <w:proofErr w:type="spellStart"/>
+            <w:r>
+              <w:rPr>
+                <w:rFonts w:cstheme="minorHAnsi"/>
+                <w:lang w:val="es-ES"/>
+              </w:rPr>
+              <w:t>Class_e</w:t>
+            </w:r>
+            <w:proofErr w:type="spellEnd"/>
+          </w:p>
+        </w:tc>
+        <w:tc>
+          <w:tcPr>
+            <w:tcW w:w="1558" w:type="dxa"/>
+          </w:tcPr>
+          <w:p>
+            <w:pPr>
+              <w:autoSpaceDE w:val="0"/>
+              <w:autoSpaceDN w:val="0"/>
+              <w:adjustRightInd w:val="0"/>
+              <w:jc w:val="center"/>
+              <w:rPr>
+                <w:rFonts w:cstheme="minorHAnsi"/>
+                <w:lang w:val="es-ES"/>
+              </w:rPr>
+            </w:pPr>
+            <w:r>
+              <w:rPr>
+                <w:rFonts w:cstheme="minorHAnsi"/>
+                <w:lang w:val="es-ES"/>
+              </w:rPr>
+              <w:t>-0.1783</w:t>
+            </w:r>
+          </w:p>
+        </w:tc>
+        <w:tc>
+          <w:tcPr>
+            <w:tcW w:w="1558" w:type="dxa"/>
+          </w:tcPr>
+          <w:p>
+            <w:pPr>
+              <w:autoSpaceDE w:val="0"/>
+              <w:autoSpaceDN w:val="0"/>
+              <w:adjustRightInd w:val="0"/>
+              <w:jc w:val="center"/>
+              <w:rPr>
+                <w:rFonts w:cstheme="minorHAnsi"/>
+                <w:lang w:val="es-ES"/>
+              </w:rPr>
+            </w:pPr>
+            <w:r>
+              <w:rPr>
+                <w:rFonts w:cstheme="minorHAnsi"/>
+                <w:lang w:val="es-ES"/>
+              </w:rPr>
+              <w:t>0.2185</w:t>
+            </w:r>
+          </w:p>
+        </w:tc>
+        <w:tc>
+          <w:tcPr>
+            <w:tcW w:w="1558" w:type="dxa"/>
+          </w:tcPr>
+          <w:p>
+            <w:pPr>
+              <w:autoSpaceDE w:val="0"/>
+              <w:autoSpaceDN w:val="0"/>
+              <w:adjustRightInd w:val="0"/>
+              <w:jc w:val="center"/>
+              <w:rPr>
+                <w:rFonts w:cstheme="minorHAnsi"/>
+                <w:lang w:val="es-ES"/>
+              </w:rPr>
+            </w:pPr>
+            <w:r>
+              <w:rPr>
+                <w:rFonts w:cstheme="minorHAnsi"/>
+                <w:lang w:val="es-ES"/>
+              </w:rPr>
+              <w:t>0.2032</w:t>
+            </w:r>
+          </w:p>
+        </w:tc>
+        <w:tc>
+          <w:tcPr>
+            <w:tcW w:w="1559" w:type="dxa"/>
+          </w:tcPr>
+          <w:p>
+            <w:pPr>
+              <w:autoSpaceDE w:val="0"/>
+              <w:autoSpaceDN w:val="0"/>
+              <w:adjustRightInd w:val="0"/>
+              <w:jc w:val="center"/>
+              <w:rPr>
+                <w:rFonts w:cstheme="minorHAnsi"/>
+                <w:lang w:val="es-ES"/>
+              </w:rPr>
+            </w:pPr>
+            <w:r>
+              <w:rPr>
+                <w:rFonts w:cstheme="minorHAnsi"/>
+                <w:lang w:val="es-ES"/>
+              </w:rPr>
+              <w:t>0.1500</w:t>
+            </w:r>
+          </w:p>
+        </w:tc>
+        <w:tc>
+          <w:tcPr>
+            <w:tcW w:w="1559" w:type="dxa"/>
+          </w:tcPr>
+          <w:p>
+            <w:pPr>
+              <w:autoSpaceDE w:val="0"/>
+              <w:autoSpaceDN w:val="0"/>
+              <w:adjustRightInd w:val="0"/>
+              <w:jc w:val="center"/>
+              <w:rPr>
+                <w:rFonts w:cstheme="minorHAnsi"/>
+                <w:lang w:val="es-ES"/>
+              </w:rPr>
+            </w:pPr>
+            <w:r>
+              <w:rPr>
+                <w:rFonts w:cstheme="minorHAnsi"/>
+                <w:lang w:val="es-ES"/>
+              </w:rPr>
+              <w:t>-0.3021</w:t>
+            </w:r>
+          </w:p>
+        </w:tc>
+      </w:tr>
+      <w:tr>
+        <w:tc>
+          <w:tcPr>
+            <w:tcW w:w="1558" w:type="dxa"/>
+          </w:tcPr>
+          <w:p>
+            <w:pPr>
+              <w:autoSpaceDE w:val="0"/>
+              <w:autoSpaceDN w:val="0"/>
+              <w:adjustRightInd w:val="0"/>
+              <w:jc w:val="center"/>
+              <w:rPr>
+                <w:rFonts w:cstheme="minorHAnsi"/>
+                <w:lang w:val="es-ES"/>
+              </w:rPr>
+            </w:pPr>
+            <w:proofErr w:type="spellStart"/>
+            <w:r>
+              <w:rPr>
+                <w:rFonts w:cstheme="minorHAnsi"/>
+                <w:lang w:val="es-ES"/>
+              </w:rPr>
+              <w:t>Class_p</w:t>
+            </w:r>
+            <w:proofErr w:type="spellEnd"/>
+          </w:p>
+        </w:tc>
+        <w:tc>
+          <w:tcPr>
+            <w:tcW w:w="1558" w:type="dxa"/>
+          </w:tcPr>
+          <w:p>
+            <w:pPr>
+              <w:autoSpaceDE w:val="0"/>
+              <w:autoSpaceDN w:val="0"/>
+              <w:adjustRightInd w:val="0"/>
+              <w:jc w:val="center"/>
+              <w:rPr>
+                <w:rFonts w:cstheme="minorHAnsi"/>
+                <w:lang w:val="es-ES"/>
+              </w:rPr>
+            </w:pPr>
+            <w:r>
+              <w:rPr>
+                <w:rFonts w:cstheme="minorHAnsi"/>
+                <w:lang w:val="es-ES"/>
+              </w:rPr>
+              <w:t>0.1783</w:t>
+            </w:r>
+          </w:p>
+        </w:tc>
+        <w:tc>
+          <w:tcPr>
+            <w:tcW w:w="1558" w:type="dxa"/>
+          </w:tcPr>
+          <w:p>
+            <w:pPr>
+              <w:autoSpaceDE w:val="0"/>
+              <w:autoSpaceDN w:val="0"/>
+              <w:adjustRightInd w:val="0"/>
+              <w:jc w:val="center"/>
+              <w:rPr>
+                <w:rFonts w:cstheme="minorHAnsi"/>
+                <w:lang w:val="es-ES"/>
+              </w:rPr>
+            </w:pPr>
+            <w:r>
+              <w:rPr>
+                <w:rFonts w:cstheme="minorHAnsi"/>
+                <w:lang w:val="es-ES"/>
+              </w:rPr>
+              <w:t>-0.2185</w:t>
+            </w:r>
+          </w:p>
+        </w:tc>
+        <w:tc>
+          <w:tcPr>
+            <w:tcW w:w="1558" w:type="dxa"/>
+          </w:tcPr>
+          <w:p>
+            <w:pPr>
+              <w:autoSpaceDE w:val="0"/>
+              <w:autoSpaceDN w:val="0"/>
+              <w:adjustRightInd w:val="0"/>
+              <w:jc w:val="center"/>
+              <w:rPr>
+                <w:rFonts w:cstheme="minorHAnsi"/>
+                <w:lang w:val="es-ES"/>
+              </w:rPr>
+            </w:pPr>
+            <w:r>
+              <w:rPr>
+                <w:rFonts w:cstheme="minorHAnsi"/>
+                <w:lang w:val="es-ES"/>
+              </w:rPr>
+              <w:t>-0.2032</w:t>
+            </w:r>
+          </w:p>
+        </w:tc>
+        <w:tc>
+          <w:tcPr>
+            <w:tcW w:w="1559" w:type="dxa"/>
+          </w:tcPr>
+          <w:p>
+            <w:pPr>
+              <w:autoSpaceDE w:val="0"/>
+              <w:autoSpaceDN w:val="0"/>
+              <w:adjustRightInd w:val="0"/>
+              <w:jc w:val="center"/>
+              <w:rPr>
+                <w:rFonts w:cstheme="minorHAnsi"/>
+                <w:lang w:val="es-ES"/>
+              </w:rPr>
+            </w:pPr>
+            <w:r>
+              <w:rPr>
+                <w:rFonts w:cstheme="minorHAnsi"/>
+                <w:lang w:val="es-ES"/>
+              </w:rPr>
+              <w:t>-0.1500</w:t>
+            </w:r>
+          </w:p>
+        </w:tc>
+        <w:tc>
+          <w:tcPr>
+            <w:tcW w:w="1559" w:type="dxa"/>
+          </w:tcPr>
+          <w:p>
+            <w:pPr>
+              <w:autoSpaceDE w:val="0"/>
+              <w:autoSpaceDN w:val="0"/>
+              <w:adjustRightInd w:val="0"/>
+              <w:jc w:val="center"/>
+              <w:rPr>
+                <w:rFonts w:cstheme="minorHAnsi"/>
+                <w:lang w:val="es-ES"/>
+              </w:rPr>
+            </w:pPr>
+            <w:r>
+              <w:rPr>
+                <w:rFonts w:cstheme="minorHAnsi"/>
+                <w:lang w:val="es-ES"/>
+              </w:rPr>
+              <w:t>0.3021</w:t>
+            </w:r>
+          </w:p>
+        </w:tc>
+      </w:tr>
+    </w:tbl>
+    <w:p>
+      <w:pPr>
+        <w:pStyle w:val="Caption"/>
+        <w:jc w:val="center"/>
+        <w:rPr>
+          <w:rFonts w:cstheme="minorHAnsi"/>
+          <w:lang w:val="es-ES"/>
+        </w:rPr>
+      </w:pPr>
+      <w:bookmarkStart w:id="0" w:name="_Ref21022672"/>
+      <w:r>
+        <w:rPr>
+          <w:lang w:val="es-ES"/>
+        </w:rPr>
+        <w:t xml:space="preserve">Tabla </w:t>
+      </w:r>
+      <w:r>
+        <w:fldChar w:fldCharType="begin"/>
+      </w:r>
+      <w:r>
+        <w:rPr>
+          <w:lang w:val="es-ES"/>
+        </w:rPr>
+        <w:instrText xml:space="preserve"> SEQ Tabla \* ARABIC </w:instrText>
+      </w:r>
+      <w:r>
         <w:fldChar w:fldCharType="separate"/>
       </w:r>
       <w:r>
         <w:rPr>
-          <w:rFonts w:cstheme="minorHAnsi"/>
           <w:noProof/>
           <w:lang w:val="es-ES"/>
         </w:rPr>
-        <w:t>(Acock, 2005)</w:t>
-      </w:r>
-      <w:r>
-        <w:rPr>
-          <w:rFonts w:cstheme="minorHAnsi"/>
-          <w:lang w:val="es-ES"/>
-        </w:rPr>
+        <w:t>1</w:t>
+      </w:r>
+      <w:r>
         <w:fldChar w:fldCharType="end"/>
       </w:r>
+      <w:bookmarkEnd w:id="0"/>
+      <w:r>
+        <w:rPr>
+          <w:lang w:val="es-ES"/>
+        </w:rPr>
+        <w:t>. Correlación de la variable '</w:t>
+      </w:r>
+      <w:proofErr w:type="spellStart"/>
+      <w:r>
+        <w:rPr>
+          <w:lang w:val="es-ES"/>
+        </w:rPr>
+        <w:t>stalk-root</w:t>
+      </w:r>
+      <w:proofErr w:type="spellEnd"/>
+      <w:r>
+        <w:rPr>
+          <w:lang w:val="es-ES"/>
+        </w:rPr>
+        <w:t xml:space="preserve">' con las </w:t>
+      </w:r>
+      <w:proofErr w:type="spellStart"/>
+      <w:r>
+        <w:rPr>
+          <w:lang w:val="es-ES"/>
+        </w:rPr>
+        <w:t>classes</w:t>
+      </w:r>
+      <w:proofErr w:type="spellEnd"/>
+    </w:p>
+    <w:p>
+      <w:pPr>
+        <w:autoSpaceDE w:val="0"/>
+        <w:autoSpaceDN w:val="0"/>
+        <w:adjustRightInd w:val="0"/>
+        <w:spacing w:after="0" w:line="240" w:lineRule="auto"/>
+        <w:jc w:val="both"/>
+        <w:rPr>
+          <w:rFonts w:cstheme="minorHAnsi"/>
+          <w:lang w:val="es-ES"/>
+        </w:rPr>
+      </w:pPr>
+    </w:p>
+    <w:p>
+      <w:pPr>
+        <w:autoSpaceDE w:val="0"/>
+        <w:autoSpaceDN w:val="0"/>
+        <w:adjustRightInd w:val="0"/>
+        <w:spacing w:after="0" w:line="240" w:lineRule="auto"/>
+        <w:ind w:left="720" w:firstLine="720"/>
+        <w:jc w:val="both"/>
+        <w:rPr>
+          <w:rFonts w:cstheme="minorHAnsi"/>
+          <w:lang w:val="es-ES"/>
+        </w:rPr>
+      </w:pPr>
+    </w:p>
+    <w:p>
+      <w:pPr>
+        <w:pStyle w:val="ListParagraph"/>
+        <w:autoSpaceDE w:val="0"/>
+        <w:autoSpaceDN w:val="0"/>
+        <w:adjustRightInd w:val="0"/>
+        <w:spacing w:after="0" w:line="240" w:lineRule="auto"/>
+        <w:jc w:val="both"/>
+        <w:rPr>
+          <w:rFonts w:cstheme="minorHAnsi"/>
+          <w:lang w:val="es-ES"/>
+        </w:rPr>
+      </w:pPr>
+      <w:r>
+        <w:rPr>
+          <w:rFonts w:cstheme="minorHAnsi"/>
+          <w:lang w:val="es-ES"/>
+        </w:rPr>
+        <w:tab/>
+        <w:t xml:space="preserve">Como visto en la </w:t>
+      </w:r>
+      <w:r>
+        <w:rPr>
+          <w:rFonts w:cstheme="minorHAnsi"/>
+          <w:lang w:val="es-ES"/>
+        </w:rPr>
+        <w:fldChar w:fldCharType="begin"/>
+      </w:r>
+      <w:r>
+        <w:rPr>
+          <w:rFonts w:cstheme="minorHAnsi"/>
+          <w:lang w:val="es-ES"/>
+        </w:rPr>
+        <w:instrText xml:space="preserve"> REF _Ref21022672 \h </w:instrText>
+      </w:r>
+      <w:r>
+        <w:rPr>
+          <w:rFonts w:cstheme="minorHAnsi"/>
+          <w:lang w:val="es-ES"/>
+        </w:rPr>
+      </w:r>
+      <w:r>
+        <w:rPr>
+          <w:rFonts w:cstheme="minorHAnsi"/>
+          <w:lang w:val="es-ES"/>
+        </w:rPr>
+        <w:fldChar w:fldCharType="separate"/>
+      </w:r>
+      <w:r>
+        <w:rPr>
+          <w:lang w:val="es-ES"/>
+        </w:rPr>
+        <w:t xml:space="preserve">Tabla </w:t>
+      </w:r>
+      <w:r>
+        <w:rPr>
+          <w:noProof/>
+          <w:lang w:val="es-ES"/>
+        </w:rPr>
+        <w:t>1</w:t>
+      </w:r>
+      <w:r>
+        <w:rPr>
+          <w:rFonts w:cstheme="minorHAnsi"/>
+          <w:lang w:val="es-ES"/>
+        </w:rPr>
+        <w:fldChar w:fldCharType="end"/>
+      </w:r>
       <w:r>
         <w:rPr>
           <w:rFonts w:cstheme="minorHAnsi"/>
@@ -878,884 +1490,16 @@
           <w:rFonts w:cstheme="minorHAnsi"/>
           <w:lang w:val="es-ES"/>
         </w:rPr>
-        <w:fldChar w:fldCharType="begin" w:fldLock="1"/>
-      </w:r>
-      <w:r>
-        <w:rPr>
-          <w:rFonts w:cstheme="minorHAnsi"/>
-          <w:lang w:val="es-ES"/>
-        </w:rPr>
-        <w:instrText>ADDIN CSL_CITATION {"citationItems":[{"id":"ITEM-1","itemData":{"DOI":"10.1080/713827181","ISSN":"10876545","abstract":"One relevant problem in data quality is missing data. Despite the frequent occurrence and the relevance of the missing data problem, many machine learning algorithms handle missing data in a rather naive way. However, missing data treatment should be carefully treated, otherwise bias might be introduced into the knowledge induced. In this work, we analyze the use of the k-nearest neighbor as an imputation method. Imputation is a term that denotes a procedure that replaces the missing values in a data set with some plausible values. One advantage of this approach is that the missing data treatment is independent of the learning algorithm used. This allows the user to select the most suitable imputation method for each situation. Our analysis indicates that missing data imputation based on the k-nearest neighbor algorithm can outperform the internal methods used by C4.5 and CN2 to treat missing data, and can also outperform the mean or mode imputation method, which is a method broadly used to treat missing values.","author":[{"dropping-particle":"","family":"Batista","given":"Gustavo E.A.P.A.","non-dropping-particle":"","parse-names":false,"suffix":""},{"dropping-particle":"","family":"Monard","given":"Maria Carolina","non-dropping-particle":"","parse-names":false,"suffix":""}],"container-title":"Applied Artificial Intelligence","id":"ITEM-1","issue":"5-6","issued":{"date-parts":[["2003","5","1"]]},"page":"519-533","title":"An analysis of four missing data treatment methods for supervised learning","type":"article-journal","volume":"17"},"uris":["http://www.mendeley.com/documents/?uuid=e82cd618-4300-3951-8a41-1b4ed820c7ff"]}],"mendeley":{"formattedCitation":"(Batista &amp; Monard, 2003)","plainTextFormattedCitation":"(Batista &amp; Monard, 2003)","previouslyFormattedCitation":"(Batista &amp; Monard, 2003)"},"properties":{"noteIndex":0},"schema":"https://github.com/citation-style-language/schema/raw/master/csl-citation.json"}</w:instrText>
-      </w:r>
-      <w:r>
-        <w:rPr>
-          <w:rFonts w:cstheme="minorHAnsi"/>
-          <w:lang w:val="es-ES"/>
-        </w:rPr>
-        <w:fldChar w:fldCharType="separate"/>
-      </w:r>
-      <w:r>
-        <w:rPr>
-          <w:rFonts w:cstheme="minorHAnsi"/>
-          <w:noProof/>
-          <w:lang w:val="es-ES"/>
-        </w:rPr>
-        <w:t>(Batista &amp; Monard, 2003)</w:t>
-      </w:r>
-      <w:r>
-        <w:rPr>
-          <w:rFonts w:cstheme="minorHAnsi"/>
-          <w:lang w:val="es-ES"/>
-        </w:rPr>
-        <w:fldChar w:fldCharType="end"/>
-      </w:r>
-      <w:r>
-        <w:rPr>
-          <w:rFonts w:cstheme="minorHAnsi"/>
-          <w:lang w:val="es-ES"/>
-        </w:rPr>
-        <w:t xml:space="preserve"> y </w:t>
-      </w:r>
-      <w:r>
-        <w:rPr>
-          <w:rFonts w:cstheme="minorHAnsi"/>
-          <w:lang w:val="es-ES"/>
-        </w:rPr>
-        <w:fldChar w:fldCharType="begin" w:fldLock="1"/>
-      </w:r>
-      <w:r>
-        <w:rPr>
-          <w:rFonts w:cstheme="minorHAnsi"/>
-          <w:lang w:val="es-ES"/>
-        </w:rPr>
-        <w:instrText>ADDIN CSL_CITATION {"citationItems":[{"id":"ITEM-1","itemData":{"DOI":"10.1007/3-540-45554-X_46","ISBN":"3540430741","ISSN":"16113349","abstract":"© Springer-Verlag Berlin Heidelberg 2001. In the paper nine different approaches to missing attribute values are presented and compared. Ten input data files were used to investigate the performance of the nine methods to deal with missing attribute values. For testing both naive classification and new classification techniques of LERS (Learning from Examples based on Rough Sets) were used. The quality criterion was the average error rate achieved by ten-fold cross-validation. Using the Wilcoxon matched-pairs signed rank test, we conclude that the C4.5 approach and the method of ignoring examples with missing attribute values are the best methods among all nine approaches; the most common attribute-value method is the worst method among all nine approaches; while some methods do not differ from other methods significantly. The method of assigning to the missing attribute value all possible values of the attribute and the method of assigning to the missing attribute value all possible values of the attribute restricted to the same concept are excellent approaches based on our limited experimental results. However we do not have enough evidence to support the claim that these approaches are superior.","author":[{"dropping-particle":"","family":"Grzymala-Busse","given":"Jerzy W.","non-dropping-particle":"","parse-names":false,"suffix":""},{"dropping-particle":"","family":"Hu","given":"Ming","non-dropping-particle":"","parse-names":false,"suffix":""}],"container-title":"Lecture Notes in Computer Science (including subseries Lecture Notes in Artificial Intelligence and Lecture Notes in Bioinformatics)","id":"ITEM-1","issued":{"date-parts":[["2001"]]},"page":"378-385","publisher":"Springer Verlag","title":"A comparison of several approaches to missing attribute values in data mining","type":"paper-conference","volume":"2005"},"uris":["http://www.mendeley.com/documents/?uuid=e84874df-a726-35a2-905c-773c489d6eb9"]}],"mendeley":{"formattedCitation":"(Grzymala-Busse &amp; Hu, 2001)","plainTextFormattedCitation":"(Grzymala-Busse &amp; Hu, 2001)","previouslyFormattedCitation":"(Grzymala-Busse &amp; Hu, 2001)"},"properties":{"noteIndex":0},"schema":"https://github.com/citation-style-language/schema/raw/master/csl-citation.json"}</w:instrText>
-      </w:r>
-      <w:r>
-        <w:rPr>
-          <w:rFonts w:cstheme="minorHAnsi"/>
-          <w:lang w:val="es-ES"/>
-        </w:rPr>
-        <w:fldChar w:fldCharType="separate"/>
-      </w:r>
-      <w:r>
-        <w:rPr>
-          <w:rFonts w:cstheme="minorHAnsi"/>
-          <w:noProof/>
-          <w:lang w:val="es-ES"/>
-        </w:rPr>
-        <w:t>(Grzymala-Busse &amp; Hu, 2001)</w:t>
-      </w:r>
-      <w:r>
-        <w:rPr>
-          <w:rFonts w:cstheme="minorHAnsi"/>
-          <w:lang w:val="es-ES"/>
-        </w:rPr>
-        <w:fldChar w:fldCharType="end"/>
-      </w:r>
-      <w:r>
-        <w:rPr>
-          <w:rFonts w:cstheme="minorHAnsi"/>
-          <w:lang w:val="es-ES"/>
-        </w:rPr>
-        <w:t xml:space="preserve">, todos usan imputación y hablan de los riesgos de sacar un atributo o sustituirlo sin cuidado. Ellos dicen que trabajar con un dato faltoso sin cuidado puede introducir </w:t>
-      </w:r>
-      <w:proofErr w:type="spellStart"/>
-      <w:r>
-        <w:rPr>
-          <w:rFonts w:cstheme="minorHAnsi"/>
-          <w:i/>
-          <w:iCs/>
-          <w:lang w:val="es-ES"/>
-        </w:rPr>
-        <w:t>bias</w:t>
-      </w:r>
-      <w:proofErr w:type="spellEnd"/>
-      <w:r>
-        <w:rPr>
-          <w:rFonts w:cstheme="minorHAnsi"/>
-          <w:lang w:val="es-ES"/>
-        </w:rPr>
-        <w:t xml:space="preserve"> en la base de datos, así que es algo muy serio. </w:t>
-      </w:r>
-    </w:p>
-    <w:p>
-      <w:pPr>
-        <w:autoSpaceDE w:val="0"/>
-        <w:autoSpaceDN w:val="0"/>
-        <w:adjustRightInd w:val="0"/>
-        <w:spacing w:after="0" w:line="240" w:lineRule="auto"/>
-        <w:ind w:left="720" w:firstLine="720"/>
-        <w:jc w:val="both"/>
-        <w:rPr>
-          <w:rFonts w:cstheme="minorHAnsi"/>
-          <w:lang w:val="es-ES"/>
-        </w:rPr>
-      </w:pPr>
-      <w:r>
-        <w:rPr>
-          <w:rFonts w:cstheme="minorHAnsi"/>
-          <w:lang w:val="es-ES"/>
-        </w:rPr>
-        <w:t xml:space="preserve">De acuerdo con </w:t>
-      </w:r>
-      <w:r>
-        <w:rPr>
-          <w:rFonts w:cstheme="minorHAnsi"/>
-          <w:lang w:val="es-ES"/>
-        </w:rPr>
-        <w:fldChar w:fldCharType="begin" w:fldLock="1"/>
-      </w:r>
-      <w:r>
-        <w:rPr>
-          <w:rFonts w:cstheme="minorHAnsi"/>
-          <w:lang w:val="es-ES"/>
-        </w:rPr>
-        <w:instrText>ADDIN CSL_CITATION {"citationItems":[{"id":"ITEM-1","itemData":{"DOI":"10.1111/j.1741-3737.2005.00191.x","ISSN":"00222445","abstract":"Less than optimum strategies for missing values can produce biased estimates, distorted statistical power, and invalid conclusions. After reviewing traditional approaches (listwise, pairwise, and mean substitution), selected alternatives are covered including single imputation, multiple imputation, and full information maximum likelihood estimation. The effects of missing values are illustrated for a linear model, and a series of recommendations is provided. When missing values cannot be avoided, multiple imputation and full information methods offer substantial improvements over traditional approaches. Selected results using SPSS, NORM, Stata (mvis/micombine), and Mplus are included as is a table of available software and an appendix with examples of programs for Stata and Mplus. © National Council on Family Relations, 2005.","author":[{"dropping-particle":"","family":"Acock","given":"Alan C.","non-dropping-particle":"","parse-names":false,"suffix":""}],"container-title":"Journal of Marriage and Family","id":"ITEM-1","issue":"4","issued":{"date-parts":[["2005","11"]]},"page":"1012-1028","title":"Working with missing values","type":"article-journal","volume":"67"},"uris":["http://www.mendeley.com/documents/?uuid=43b250c1-9905-3f57-b01a-d6d2e3827c0b"]}],"mendeley":{"formattedCitation":"(Acock, 2005)","plainTextFormattedCitation":"(Acock, 2005)","previouslyFormattedCitation":"(Acock, 2005)"},"properties":{"noteIndex":0},"schema":"https://github.com/citation-style-language/schema/raw/master/csl-citation.json"}</w:instrText>
-      </w:r>
-      <w:r>
-        <w:rPr>
-          <w:rFonts w:cstheme="minorHAnsi"/>
-          <w:lang w:val="es-ES"/>
-        </w:rPr>
-        <w:fldChar w:fldCharType="separate"/>
-      </w:r>
-      <w:r>
-        <w:rPr>
-          <w:rFonts w:cstheme="minorHAnsi"/>
-          <w:noProof/>
-          <w:lang w:val="es-ES"/>
-        </w:rPr>
-        <w:t>(Acock, 2005)</w:t>
-      </w:r>
-      <w:r>
-        <w:rPr>
-          <w:rFonts w:cstheme="minorHAnsi"/>
-          <w:lang w:val="es-ES"/>
-        </w:rPr>
-        <w:fldChar w:fldCharType="end"/>
-      </w:r>
-      <w:r>
-        <w:rPr>
-          <w:rFonts w:cstheme="minorHAnsi"/>
-          <w:lang w:val="es-ES"/>
-        </w:rPr>
-        <w:t xml:space="preserve"> y </w:t>
-      </w:r>
-      <w:r>
-        <w:rPr>
-          <w:rFonts w:cstheme="minorHAnsi"/>
-          <w:lang w:val="es-ES"/>
-        </w:rPr>
-        <w:fldChar w:fldCharType="begin" w:fldLock="1"/>
-      </w:r>
-      <w:r>
-        <w:rPr>
-          <w:rFonts w:cstheme="minorHAnsi"/>
-          <w:lang w:val="es-ES"/>
-        </w:rPr>
-        <w:instrText>ADDIN CSL_CITATION {"citationItems":[{"id":"ITEM-1","itemData":{"DOI":"10.1007/3-540-45554-X_46","ISBN":"3540430741","ISSN":"16113349","abstract":"© Springer-Verlag Berlin Heidelberg 2001. In the paper nine different approaches to missing attribute values are presented and compared. Ten input data files were used to investigate the performance of the nine methods to deal with missing attribute values. For testing both naive classification and new classification techniques of LERS (Learning from Examples based on Rough Sets) were used. The quality criterion was the average error rate achieved by ten-fold cross-validation. Using the Wilcoxon matched-pairs signed rank test, we conclude that the C4.5 approach and the method of ignoring examples with missing attribute values are the best methods among all nine approaches; the most common attribute-value method is the worst method among all nine approaches; while some methods do not differ from other methods significantly. The method of assigning to the missing attribute value all possible values of the attribute and the method of assigning to the missing attribute value all possible values of the attribute restricted to the same concept are excellent approaches based on our limited experimental results. However we do not have enough evidence to support the claim that these approaches are superior.","author":[{"dropping-particle":"","family":"Grzymala-Busse","given":"Jerzy W.","non-dropping-particle":"","parse-names":false,"suffix":""},{"dropping-particle":"","family":"Hu","given":"Ming","non-dropping-particle":"","parse-names":false,"suffix":""}],"container-title":"Lecture Notes in Computer Science (including subseries Lecture Notes in Artificial Intelligence and Lecture Notes in Bioinformatics)","id":"ITEM-1","issued":{"date-parts":[["2001"]]},"page":"378-385","publisher":"Springer Verlag","title":"A comparison of several approaches to missing attribute values in data mining","type":"paper-conference","volume":"2005"},"uris":["http://www.mendeley.com/documents/?uuid=e84874df-a726-35a2-905c-773c489d6eb9"]}],"mendeley":{"formattedCitation":"(Grzymala-Busse &amp; Hu, 2001)","plainTextFormattedCitation":"(Grzymala-Busse &amp; Hu, 2001)","previouslyFormattedCitation":"(Grzymala-Busse &amp; Hu, 2001)"},"properties":{"noteIndex":0},"schema":"https://github.com/citation-style-language/schema/raw/master/csl-citation.json"}</w:instrText>
-      </w:r>
-      <w:r>
-        <w:rPr>
-          <w:rFonts w:cstheme="minorHAnsi"/>
-          <w:lang w:val="es-ES"/>
-        </w:rPr>
-        <w:fldChar w:fldCharType="separate"/>
-      </w:r>
-      <w:r>
-        <w:rPr>
-          <w:rFonts w:cstheme="minorHAnsi"/>
-          <w:noProof/>
-          <w:lang w:val="es-ES"/>
-        </w:rPr>
-        <w:t>(Grzymala-Busse &amp; Hu, 2001)</w:t>
-      </w:r>
-      <w:r>
-        <w:rPr>
-          <w:rFonts w:cstheme="minorHAnsi"/>
-          <w:lang w:val="es-ES"/>
-        </w:rPr>
-        <w:fldChar w:fldCharType="end"/>
-      </w:r>
-      <w:r>
-        <w:rPr>
-          <w:rFonts w:cstheme="minorHAnsi"/>
-          <w:lang w:val="es-ES"/>
-        </w:rPr>
-        <w:t xml:space="preserve">, imputar la media de los resultados es la peor solución, una vez que atenúa la varianza y también resuelta en valores imputados muy malos. </w:t>
-      </w:r>
-    </w:p>
-    <w:p>
-      <w:pPr>
-        <w:autoSpaceDE w:val="0"/>
-        <w:autoSpaceDN w:val="0"/>
-        <w:adjustRightInd w:val="0"/>
-        <w:spacing w:after="0" w:line="240" w:lineRule="auto"/>
-        <w:ind w:left="720" w:firstLine="720"/>
-        <w:jc w:val="both"/>
-        <w:rPr>
-          <w:rFonts w:cstheme="minorHAnsi"/>
-          <w:lang w:val="es-ES"/>
-        </w:rPr>
-      </w:pPr>
-      <w:r>
-        <w:rPr>
-          <w:rFonts w:cstheme="minorHAnsi"/>
-          <w:lang w:val="es-ES"/>
-        </w:rPr>
-        <w:lastRenderedPageBreak/>
-        <w:fldChar w:fldCharType="begin" w:fldLock="1"/>
-      </w:r>
-      <w:r>
-        <w:rPr>
-          <w:rFonts w:cstheme="minorHAnsi"/>
-          <w:lang w:val="es-ES"/>
-        </w:rPr>
-        <w:instrText>ADDIN CSL_CITATION {"citationItems":[{"id":"ITEM-1","itemData":{"DOI":"10.1080/713827181","ISSN":"10876545","abstract":"One relevant problem in data quality is missing data. Despite the frequent occurrence and the relevance of the missing data problem, many machine learning algorithms handle missing data in a rather naive way. However, missing data treatment should be carefully treated, otherwise bias might be introduced into the knowledge induced. In this work, we analyze the use of the k-nearest neighbor as an imputation method. Imputation is a term that denotes a procedure that replaces the missing values in a data set with some plausible values. One advantage of this approach is that the missing data treatment is independent of the learning algorithm used. This allows the user to select the most suitable imputation method for each situation. Our analysis indicates that missing data imputation based on the k-nearest neighbor algorithm can outperform the internal methods used by C4.5 and CN2 to treat missing data, and can also outperform the mean or mode imputation method, which is a method broadly used to treat missing values.","author":[{"dropping-particle":"","family":"Batista","given":"Gustavo E.A.P.A.","non-dropping-particle":"","parse-names":false,"suffix":""},{"dropping-particle":"","family":"Monard","given":"Maria Carolina","non-dropping-particle":"","parse-names":false,"suffix":""}],"container-title":"Applied Artificial Intelligence","id":"ITEM-1","issue":"5-6","issued":{"date-parts":[["2003","5","1"]]},"page":"519-533","title":"An analysis of four missing data treatment methods for supervised learning","type":"article-journal","volume":"17"},"uris":["http://www.mendeley.com/documents/?uuid=e82cd618-4300-3951-8a41-1b4ed820c7ff"]}],"mendeley":{"formattedCitation":"(Batista &amp; Monard, 2003)","plainTextFormattedCitation":"(Batista &amp; Monard, 2003)","previouslyFormattedCitation":"(Batista &amp; Monard, 2003)"},"properties":{"noteIndex":0},"schema":"https://github.com/citation-style-language/schema/raw/master/csl-citation.json"}</w:instrText>
-      </w:r>
-      <w:r>
-        <w:rPr>
-          <w:rFonts w:cstheme="minorHAnsi"/>
-          <w:lang w:val="es-ES"/>
-        </w:rPr>
-        <w:fldChar w:fldCharType="separate"/>
-      </w:r>
-      <w:r>
-        <w:rPr>
-          <w:rFonts w:cstheme="minorHAnsi"/>
-          <w:noProof/>
-          <w:lang w:val="es-ES"/>
-        </w:rPr>
-        <w:t>(Batista &amp; Monard, 2003)</w:t>
-      </w:r>
-      <w:r>
-        <w:rPr>
-          <w:rFonts w:cstheme="minorHAnsi"/>
-          <w:lang w:val="es-ES"/>
-        </w:rPr>
-        <w:fldChar w:fldCharType="end"/>
-      </w:r>
-      <w:r>
-        <w:rPr>
-          <w:rFonts w:cstheme="minorHAnsi"/>
-          <w:lang w:val="es-ES"/>
-        </w:rPr>
-        <w:t xml:space="preserve"> dicen que imputar dados puede no ser útil y tampoco sano para la base da datos, una vez que hasta el método más avanzado de imputación solo puede aproximar el valor real. En sus experimentos, cuanto más atributos con valores faltosos y cuanto mayor la cantidad de valores faltosos, más simples se torna el problema, así que hay de tomarse cuidado para no simplificar demasiadamente el problema con la cantidad de valores imputados.</w:t>
-      </w:r>
-      <w:r>
-        <w:rPr>
-          <w:rFonts w:cstheme="minorHAnsi"/>
-          <w:lang w:val="es-ES"/>
-        </w:rPr>
-        <w:t xml:space="preserve"> Ellos también dicen que ignorar y excluir datos es uno de los métodos más principales de trabajar con valores faltosos. Pero para excluirlos, hay que tener en cuenta si el </w:t>
-      </w:r>
-      <w:r>
-        <w:rPr>
-          <w:rFonts w:cstheme="minorHAnsi"/>
-          <w:lang w:val="es-ES"/>
-        </w:rPr>
-        <w:t>dato</w:t>
-      </w:r>
-      <w:r>
-        <w:rPr>
-          <w:rFonts w:cstheme="minorHAnsi"/>
-          <w:lang w:val="es-ES"/>
-        </w:rPr>
-        <w:t xml:space="preserve"> </w:t>
-      </w:r>
-      <w:r>
-        <w:rPr>
-          <w:rFonts w:cstheme="minorHAnsi"/>
-          <w:lang w:val="es-ES"/>
-        </w:rPr>
-        <w:t>falta por ser</w:t>
-      </w:r>
-      <w:r>
-        <w:rPr>
-          <w:rFonts w:cstheme="minorHAnsi"/>
-          <w:lang w:val="es-ES"/>
-        </w:rPr>
-        <w:t xml:space="preserve"> </w:t>
-      </w:r>
-      <w:r>
-        <w:rPr>
-          <w:rFonts w:cstheme="minorHAnsi"/>
-          <w:lang w:val="es-ES"/>
-        </w:rPr>
-        <w:t>perdido completamente aleatoriamente (</w:t>
-      </w:r>
-      <w:r>
-        <w:rPr>
-          <w:rFonts w:cstheme="minorHAnsi"/>
-          <w:lang w:val="es-ES"/>
-        </w:rPr>
-        <w:t>MCAR</w:t>
-      </w:r>
-      <w:r>
-        <w:rPr>
-          <w:rFonts w:cstheme="minorHAnsi"/>
-          <w:lang w:val="es-ES"/>
-        </w:rPr>
-        <w:t>)</w:t>
-      </w:r>
-      <w:r>
-        <w:rPr>
-          <w:rFonts w:cstheme="minorHAnsi"/>
-          <w:lang w:val="es-ES"/>
-        </w:rPr>
-        <w:t>,</w:t>
-      </w:r>
-      <w:r>
-        <w:rPr>
-          <w:rFonts w:cstheme="minorHAnsi"/>
-          <w:lang w:val="es-ES"/>
-        </w:rPr>
-        <w:t xml:space="preserve"> perdido aleatoriamente (</w:t>
-      </w:r>
-      <w:r>
-        <w:rPr>
-          <w:rFonts w:cstheme="minorHAnsi"/>
-          <w:lang w:val="es-ES"/>
-        </w:rPr>
-        <w:t>MAR</w:t>
-      </w:r>
-      <w:r>
-        <w:rPr>
-          <w:rFonts w:cstheme="minorHAnsi"/>
-          <w:lang w:val="es-ES"/>
-        </w:rPr>
-        <w:t>)</w:t>
-      </w:r>
-      <w:r>
-        <w:rPr>
-          <w:rFonts w:cstheme="minorHAnsi"/>
-          <w:lang w:val="es-ES"/>
-        </w:rPr>
-        <w:t xml:space="preserve"> o</w:t>
-      </w:r>
-      <w:r>
-        <w:rPr>
-          <w:rFonts w:cstheme="minorHAnsi"/>
-          <w:lang w:val="es-ES"/>
-        </w:rPr>
-        <w:t xml:space="preserve"> perdido no aleatoriamente</w:t>
-      </w:r>
-      <w:r>
-        <w:rPr>
-          <w:rFonts w:cstheme="minorHAnsi"/>
-          <w:lang w:val="es-ES"/>
-        </w:rPr>
-        <w:t xml:space="preserve"> </w:t>
-      </w:r>
-      <w:r>
-        <w:rPr>
-          <w:rFonts w:cstheme="minorHAnsi"/>
-          <w:lang w:val="es-ES"/>
-        </w:rPr>
-        <w:t>(</w:t>
-      </w:r>
-      <w:r>
-        <w:rPr>
-          <w:rFonts w:cstheme="minorHAnsi"/>
-          <w:lang w:val="es-ES"/>
-        </w:rPr>
-        <w:t>MNAR</w:t>
-      </w:r>
-      <w:r>
-        <w:rPr>
-          <w:rFonts w:cstheme="minorHAnsi"/>
-          <w:lang w:val="es-ES"/>
-        </w:rPr>
-        <w:t xml:space="preserve">). </w:t>
-      </w:r>
-      <w:r>
-        <w:rPr>
-          <w:rFonts w:cstheme="minorHAnsi"/>
-          <w:lang w:val="es-ES"/>
-        </w:rPr>
-        <w:t xml:space="preserve">De acuerdo con </w:t>
-      </w:r>
-      <w:r>
-        <w:rPr>
-          <w:rFonts w:cstheme="minorHAnsi"/>
-          <w:lang w:val="es-ES"/>
-        </w:rPr>
-        <w:fldChar w:fldCharType="begin" w:fldLock="1"/>
-      </w:r>
-      <w:r>
-        <w:rPr>
-          <w:rFonts w:cstheme="minorHAnsi"/>
-          <w:lang w:val="es-ES"/>
-        </w:rPr>
-        <w:instrText>ADDIN CSL_CITATION {"citationItems":[{"id":"ITEM-1","itemData":{"ISBN":"9781848552241","author":[{"dropping-particle":"","family":"Allison","given":"Paul D.","non-dropping-particle":"","parse-names":false,"suffix":""}],"id":"ITEM-1","issued":{"date-parts":[["2001"]]},"title":"Missing data","type":"book"},"uris":["http://www.mendeley.com/documents/?uuid=88104dec-88eb-3088-9bef-94e3200a7deb"]}],"mendeley":{"formattedCitation":"(Allison, 2001)","manualFormatting":"(Allison, 2001)","plainTextFormattedCitation":"(Allison, 2001)","previouslyFormattedCitation":"(Allison, 2001)"},"properties":{"noteIndex":0},"schema":"https://github.com/citation-style-language/schema/raw/master/csl-citation.json"}</w:instrText>
-      </w:r>
-      <w:r>
-        <w:rPr>
-          <w:rFonts w:cstheme="minorHAnsi"/>
-          <w:lang w:val="es-ES"/>
-        </w:rPr>
-        <w:fldChar w:fldCharType="separate"/>
-      </w:r>
-      <w:r>
-        <w:rPr>
-          <w:rFonts w:cstheme="minorHAnsi"/>
-          <w:noProof/>
-          <w:lang w:val="es-ES"/>
-        </w:rPr>
-        <w:t xml:space="preserve">(Allison, </w:t>
-      </w:r>
-      <w:r>
-        <w:rPr>
-          <w:rFonts w:cstheme="minorHAnsi"/>
-          <w:noProof/>
-          <w:lang w:val="es-ES"/>
-        </w:rPr>
-        <w:t>2001</w:t>
-      </w:r>
-      <w:r>
-        <w:rPr>
-          <w:rFonts w:cstheme="minorHAnsi"/>
-          <w:noProof/>
-          <w:lang w:val="es-ES"/>
-        </w:rPr>
-        <w:t>)</w:t>
-      </w:r>
-      <w:r>
-        <w:rPr>
-          <w:rFonts w:cstheme="minorHAnsi"/>
-          <w:lang w:val="es-ES"/>
-        </w:rPr>
-        <w:fldChar w:fldCharType="end"/>
-      </w:r>
-      <w:r>
-        <w:rPr>
-          <w:rFonts w:cstheme="minorHAnsi"/>
-          <w:lang w:val="es-ES"/>
-        </w:rPr>
-        <w:t>, l</w:t>
-      </w:r>
-      <w:r>
-        <w:rPr>
-          <w:rFonts w:cstheme="minorHAnsi"/>
-          <w:lang w:val="es-ES"/>
-        </w:rPr>
-        <w:t xml:space="preserve">a diferencia básica entre ellos dice si el dato va a inserir </w:t>
-      </w:r>
-      <w:proofErr w:type="spellStart"/>
-      <w:r>
-        <w:rPr>
-          <w:rFonts w:cstheme="minorHAnsi"/>
-          <w:i/>
-          <w:iCs/>
-          <w:lang w:val="es-ES"/>
-        </w:rPr>
-        <w:t>bias</w:t>
-      </w:r>
-      <w:proofErr w:type="spellEnd"/>
-      <w:r>
-        <w:rPr>
-          <w:rFonts w:cstheme="minorHAnsi"/>
-          <w:lang w:val="es-ES"/>
-        </w:rPr>
-        <w:t xml:space="preserve"> (MNAR) o no (MCAR) caso sea sacado.</w:t>
-      </w:r>
-    </w:p>
-    <w:p>
-      <w:pPr>
-        <w:autoSpaceDE w:val="0"/>
-        <w:autoSpaceDN w:val="0"/>
-        <w:adjustRightInd w:val="0"/>
-        <w:spacing w:after="0" w:line="240" w:lineRule="auto"/>
-        <w:ind w:left="720" w:firstLine="720"/>
-        <w:jc w:val="both"/>
-        <w:rPr>
-          <w:rFonts w:cstheme="minorHAnsi"/>
-          <w:lang w:val="es-ES"/>
-        </w:rPr>
-      </w:pPr>
-      <w:r>
-        <w:rPr>
-          <w:rFonts w:cstheme="minorHAnsi"/>
-          <w:lang w:val="es-ES"/>
-        </w:rPr>
-        <w:fldChar w:fldCharType="begin" w:fldLock="1"/>
-      </w:r>
-      <w:r>
-        <w:rPr>
-          <w:rFonts w:cstheme="minorHAnsi"/>
-          <w:lang w:val="es-ES"/>
-        </w:rPr>
-        <w:instrText>ADDIN CSL_CITATION {"citationItems":[{"id":"ITEM-1","itemData":{"DOI":"10.1007/3-540-45554-X_46","ISBN":"3540430741","ISSN":"16113349","abstract":"© Springer-Verlag Berlin Heidelberg 2001. In the paper nine different approaches to missing attribute values are presented and compared. Ten input data files were used to investigate the performance of the nine methods to deal with missing attribute values. For testing both naive classification and new classification techniques of LERS (Learning from Examples based on Rough Sets) were used. The quality criterion was the average error rate achieved by ten-fold cross-validation. Using the Wilcoxon matched-pairs signed rank test, we conclude that the C4.5 approach and the method of ignoring examples with missing attribute values are the best methods among all nine approaches; the most common attribute-value method is the worst method among all nine approaches; while some methods do not differ from other methods significantly. The method of assigning to the missing attribute value all possible values of the attribute and the method of assigning to the missing attribute value all possible values of the attribute restricted to the same concept are excellent approaches based on our limited experimental results. However we do not have enough evidence to support the claim that these approaches are superior.","author":[{"dropping-particle":"","family":"Grzymala-Busse","given":"Jerzy W.","non-dropping-particle":"","parse-names":false,"suffix":""},{"dropping-particle":"","family":"Hu","given":"Ming","non-dropping-particle":"","parse-names":false,"suffix":""}],"container-title":"Lecture Notes in Computer Science (including subseries Lecture Notes in Artificial Intelligence and Lecture Notes in Bioinformatics)","id":"ITEM-1","issued":{"date-parts":[["2001"]]},"page":"378-385","publisher":"Springer Verlag","title":"A comparison of several approaches to missing attribute values in data mining","type":"paper-conference","volume":"2005"},"uris":["http://www.mendeley.com/documents/?uuid=e84874df-a726-35a2-905c-773c489d6eb9"]}],"mendeley":{"formattedCitation":"(Grzymala-Busse &amp; Hu, 2001)","plainTextFormattedCitation":"(Grzymala-Busse &amp; Hu, 2001)","previouslyFormattedCitation":"(Grzymala-Busse &amp; Hu, 2001)"},"properties":{"noteIndex":0},"schema":"https://github.com/citation-style-language/schema/raw/master/csl-citation.json"}</w:instrText>
-      </w:r>
-      <w:r>
-        <w:rPr>
-          <w:rFonts w:cstheme="minorHAnsi"/>
-          <w:lang w:val="es-ES"/>
-        </w:rPr>
-        <w:fldChar w:fldCharType="separate"/>
-      </w:r>
-      <w:r>
-        <w:rPr>
-          <w:rFonts w:cstheme="minorHAnsi"/>
-          <w:noProof/>
-          <w:lang w:val="es-ES"/>
-        </w:rPr>
-        <w:t>(Grzymala-Busse &amp; Hu, 2001)</w:t>
-      </w:r>
-      <w:r>
-        <w:rPr>
-          <w:rFonts w:cstheme="minorHAnsi"/>
-          <w:lang w:val="es-ES"/>
-        </w:rPr>
-        <w:fldChar w:fldCharType="end"/>
-      </w:r>
-      <w:r>
-        <w:rPr>
-          <w:rFonts w:cstheme="minorHAnsi"/>
-          <w:lang w:val="es-ES"/>
-        </w:rPr>
-        <w:t xml:space="preserve"> ha testado nueve métodos para intentar resolver valores faltosos. Ellos</w:t>
-      </w:r>
-      <w:r>
-        <w:rPr>
-          <w:rFonts w:cstheme="minorHAnsi"/>
-          <w:lang w:val="es-ES"/>
-        </w:rPr>
-        <w:t xml:space="preserve"> y </w:t>
-      </w:r>
-      <w:r>
-        <w:rPr>
-          <w:rFonts w:cstheme="minorHAnsi"/>
-          <w:lang w:val="es-ES"/>
-        </w:rPr>
-        <w:fldChar w:fldCharType="begin" w:fldLock="1"/>
-      </w:r>
-      <w:r>
-        <w:rPr>
-          <w:rFonts w:cstheme="minorHAnsi"/>
-          <w:lang w:val="es-ES"/>
-        </w:rPr>
-        <w:instrText>ADDIN CSL_CITATION {"citationItems":[{"id":"ITEM-1","itemData":{"DOI":"10.1080/713827181","ISSN":"10876545","abstract":"One relevant problem in data quality is missing data. Despite the frequent occurrence and the relevance of the missing data problem, many machine learning algorithms handle missing data in a rather naive way. However, missing data treatment should be carefully treated, otherwise bias might be introduced into the knowledge induced. In this work, we analyze the use of the k-nearest neighbor as an imputation method. Imputation is a term that denotes a procedure that replaces the missing values in a data set with some plausible values. One advantage of this approach is that the missing data treatment is independent of the learning algorithm used. This allows the user to select the most suitable imputation method for each situation. Our analysis indicates that missing data imputation based on the k-nearest neighbor algorithm can outperform the internal methods used by C4.5 and CN2 to treat missing data, and can also outperform the mean or mode imputation method, which is a method broadly used to treat missing values.","author":[{"dropping-particle":"","family":"Batista","given":"Gustavo E.A.P.A.","non-dropping-particle":"","parse-names":false,"suffix":""},{"dropping-particle":"","family":"Monard","given":"Maria Carolina","non-dropping-particle":"","parse-names":false,"suffix":""}],"container-title":"Applied Artificial Intelligence","id":"ITEM-1","issue":"5-6","issued":{"date-parts":[["2003","5","1"]]},"page":"519-533","title":"An analysis of four missing data treatment methods for supervised learning","type":"article-journal","volume":"17"},"uris":["http://www.mendeley.com/documents/?uuid=e82cd618-4300-3951-8a41-1b4ed820c7ff"]}],"mendeley":{"formattedCitation":"(Batista &amp; Monard, 2003)","plainTextFormattedCitation":"(Batista &amp; Monard, 2003)","previouslyFormattedCitation":"(Batista &amp; Monard, 2003)"},"properties":{"noteIndex":0},"schema":"https://github.com/citation-style-language/schema/raw/master/csl-citation.json"}</w:instrText>
-      </w:r>
-      <w:r>
-        <w:rPr>
-          <w:rFonts w:cstheme="minorHAnsi"/>
-          <w:lang w:val="es-ES"/>
-        </w:rPr>
-        <w:fldChar w:fldCharType="separate"/>
-      </w:r>
-      <w:r>
-        <w:rPr>
-          <w:rFonts w:cstheme="minorHAnsi"/>
-          <w:noProof/>
-          <w:lang w:val="es-ES"/>
-        </w:rPr>
-        <w:t>(Batista &amp; Monard, 2003)</w:t>
-      </w:r>
-      <w:r>
-        <w:rPr>
-          <w:rFonts w:cstheme="minorHAnsi"/>
-          <w:lang w:val="es-ES"/>
-        </w:rPr>
-        <w:fldChar w:fldCharType="end"/>
-      </w:r>
-      <w:r>
-        <w:rPr>
-          <w:rFonts w:cstheme="minorHAnsi"/>
-          <w:lang w:val="es-ES"/>
-        </w:rPr>
-        <w:t xml:space="preserve"> usan en método C4.5</w:t>
-      </w:r>
-      <w:r>
-        <w:rPr>
-          <w:rFonts w:cstheme="minorHAnsi"/>
-          <w:lang w:val="es-ES"/>
-        </w:rPr>
-        <w:t xml:space="preserve">, y dicen que este es el mejor método para resolverlos. Todavía, </w:t>
-      </w:r>
-      <w:proofErr w:type="spellStart"/>
-      <w:r>
-        <w:rPr>
-          <w:rFonts w:cstheme="minorHAnsi"/>
-          <w:lang w:val="es-ES"/>
-        </w:rPr>
-        <w:t>Grzymala</w:t>
-      </w:r>
-      <w:proofErr w:type="spellEnd"/>
-      <w:r>
-        <w:rPr>
-          <w:rFonts w:cstheme="minorHAnsi"/>
-          <w:lang w:val="es-ES"/>
-        </w:rPr>
-        <w:t xml:space="preserve"> et al. concluye también que ignorar ejemplos con valores faltosos es tan bueno como usar el método C4.5 y ambos son mejores que todos los otros métodos.</w:t>
-      </w:r>
-    </w:p>
-    <w:p>
-      <w:pPr>
-        <w:autoSpaceDE w:val="0"/>
-        <w:autoSpaceDN w:val="0"/>
-        <w:adjustRightInd w:val="0"/>
-        <w:spacing w:after="0" w:line="240" w:lineRule="auto"/>
-        <w:ind w:left="720" w:firstLine="720"/>
-        <w:jc w:val="both"/>
-        <w:rPr>
-          <w:rFonts w:cstheme="minorHAnsi"/>
-          <w:lang w:val="es-ES"/>
-        </w:rPr>
-      </w:pPr>
-      <w:r>
-        <w:rPr>
-          <w:rFonts w:cstheme="minorHAnsi"/>
-          <w:lang w:val="es-ES"/>
-        </w:rPr>
-        <w:t xml:space="preserve">En conclusión, antes de hacer una decisión, hay que decir </w:t>
-      </w:r>
-      <w:proofErr w:type="spellStart"/>
-      <w:r>
-        <w:rPr>
-          <w:rFonts w:cstheme="minorHAnsi"/>
-          <w:lang w:val="es-ES"/>
-        </w:rPr>
-        <w:t>cual</w:t>
-      </w:r>
-      <w:proofErr w:type="spellEnd"/>
-      <w:r>
-        <w:rPr>
-          <w:rFonts w:cstheme="minorHAnsi"/>
-          <w:lang w:val="es-ES"/>
-        </w:rPr>
-        <w:t xml:space="preserve"> es el tipo de pierda que se tiene en el atributo “</w:t>
-      </w:r>
-      <w:proofErr w:type="spellStart"/>
-      <w:r>
-        <w:rPr>
-          <w:rFonts w:cstheme="minorHAnsi"/>
-          <w:i/>
-          <w:iCs/>
-          <w:lang w:val="es-ES"/>
-        </w:rPr>
-        <w:t>stalk-root</w:t>
-      </w:r>
-      <w:proofErr w:type="spellEnd"/>
-      <w:r>
-        <w:rPr>
-          <w:rFonts w:cstheme="minorHAnsi"/>
-          <w:lang w:val="es-ES"/>
-        </w:rPr>
-        <w:t>”: MCAR, MAR o MNAR. Para hacer eso,</w:t>
-      </w:r>
-      <w:r>
-        <w:rPr>
-          <w:rFonts w:cstheme="minorHAnsi"/>
-          <w:lang w:val="es-ES"/>
-        </w:rPr>
-        <w:t xml:space="preserve"> podemos empezar por hacer el</w:t>
-      </w:r>
-      <w:r>
-        <w:rPr>
-          <w:rFonts w:cstheme="minorHAnsi"/>
-          <w:lang w:val="es-ES"/>
-        </w:rPr>
-        <w:t xml:space="preserve"> teste de</w:t>
-      </w:r>
-      <w:r>
-        <w:rPr>
-          <w:rFonts w:cstheme="minorHAnsi"/>
-          <w:lang w:val="es-ES"/>
-        </w:rPr>
-        <w:t xml:space="preserve"> Little </w:t>
-      </w:r>
-      <w:r>
-        <w:rPr>
-          <w:rFonts w:cstheme="minorHAnsi"/>
-          <w:lang w:val="es-ES"/>
-        </w:rPr>
-        <w:fldChar w:fldCharType="begin" w:fldLock="1"/>
-      </w:r>
-      <w:r>
-        <w:rPr>
-          <w:rFonts w:cstheme="minorHAnsi"/>
-          <w:lang w:val="es-ES"/>
-        </w:rPr>
-        <w:instrText>ADDIN CSL_CITATION {"citationItems":[{"id":"ITEM-1","itemData":{"DOI":"10.1080/01621459.1988.10478722","ISSN":"1537274X","abstract":"JSTOR is a not-for-profit service that helps scholars, researchers, and students discover, use, and build upon a wide range of content in a trusted digital archive. We use information technology and tools to increase productivity and facilitate new forms of scholarship. For more information about JSTOR, please contact support@jstor.org. . American Statistical Association is collaborating with JSTOR to digitize, preserve and extend access to Journal of the American Statistical Association. A common concern when faced with multivariate data with missing values is whether the missing data are missing completely at random (MCAR); that is, whether missingness depends on the variables in the data set. One way of assessing this is to compare the means of recorded values of each variable between groups defined by whether other variables in the data set are missing or not. Although informative, this procedure yields potentially many correlated statistics for testing MCAR, resulting in multiple-comparison problems. This article proposes a single global test statistic for MCAR that uses all of the available data. The asymptotic null distribution is given, and the small-sample null distribution is derived for multivariate normal data with a monotone pattern of missing data. The test reduces to a standard t test when the data are bivariate with missing data confined to a single variable. A limited simulation study of empirical sizes for the test applied to normal and nonnormal data suggests that the test is conservative for small samples.","author":[{"dropping-particle":"","family":"Little","given":"Roderick J.A.","non-dropping-particle":"","parse-names":false,"suffix":""}],"container-title":"Journal of the American Statistical Association","id":"ITEM-1","issue":"404","issued":{"date-parts":[["1988"]]},"page":"1198-1202","title":"A test of missing completely at random for multivariate data with missing values","type":"article-journal","volume":"83"},"uris":["http://www.mendeley.com/documents/?uuid=481f19cb-64ea-3bcd-bddd-bd08e5c8b81d"]}],"mendeley":{"formattedCitation":"(Little, 1988)","plainTextFormattedCitation":"(Little, 1988)","previouslyFormattedCitation":"(Little, 1988)"},"properties":{"noteIndex":0},"schema":"https://github.com/citation-style-language/schema/raw/master/csl-citation.json"}</w:instrText>
-      </w:r>
-      <w:r>
-        <w:rPr>
-          <w:rFonts w:cstheme="minorHAnsi"/>
-          <w:lang w:val="es-ES"/>
-        </w:rPr>
-        <w:fldChar w:fldCharType="separate"/>
-      </w:r>
-      <w:r>
-        <w:rPr>
-          <w:rFonts w:cstheme="minorHAnsi"/>
-          <w:noProof/>
-          <w:lang w:val="es-ES"/>
-        </w:rPr>
-        <w:t>(Little, 1988)</w:t>
-      </w:r>
-      <w:r>
-        <w:rPr>
-          <w:rFonts w:cstheme="minorHAnsi"/>
-          <w:lang w:val="es-ES"/>
-        </w:rPr>
-        <w:fldChar w:fldCharType="end"/>
-      </w:r>
-      <w:r>
-        <w:rPr>
-          <w:rFonts w:cstheme="minorHAnsi"/>
-          <w:lang w:val="es-ES"/>
-        </w:rPr>
-        <w:t xml:space="preserve"> para decir se es un MCAR</w:t>
-      </w:r>
-      <w:r>
-        <w:rPr>
-          <w:rFonts w:cstheme="minorHAnsi"/>
-          <w:lang w:val="es-ES"/>
-        </w:rPr>
-        <w:t>, poniendo en 0 los valores existentes y en 1 los valores faltosos</w:t>
-      </w:r>
-      <w:r>
-        <w:rPr>
-          <w:rFonts w:cstheme="minorHAnsi"/>
-          <w:lang w:val="es-ES"/>
-        </w:rPr>
-        <w:t>.</w:t>
-      </w:r>
-      <w:r>
-        <w:rPr>
-          <w:rFonts w:cstheme="minorHAnsi"/>
-          <w:lang w:val="es-ES"/>
-        </w:rPr>
-        <w:t xml:space="preserve"> </w:t>
-      </w:r>
-      <w:r>
-        <w:rPr>
-          <w:rFonts w:cstheme="minorHAnsi"/>
-          <w:lang w:val="es-ES"/>
-        </w:rPr>
-        <w:t>Los resultados son</w:t>
-      </w:r>
-      <w:r>
-        <w:rPr>
-          <w:rFonts w:cstheme="minorHAnsi"/>
-          <w:lang w:val="es-ES"/>
-        </w:rPr>
-        <w:t xml:space="preserve"> que la significancia del teste es 1, entonces rechazamos la </w:t>
-      </w:r>
-      <w:proofErr w:type="spellStart"/>
-      <w:r>
-        <w:rPr>
-          <w:rFonts w:cstheme="minorHAnsi"/>
-          <w:lang w:val="es-ES"/>
-        </w:rPr>
-        <w:t>hipótesis</w:t>
-      </w:r>
-      <w:proofErr w:type="spellEnd"/>
-      <w:r>
-        <w:rPr>
-          <w:rFonts w:cstheme="minorHAnsi"/>
-          <w:lang w:val="es-ES"/>
-        </w:rPr>
-        <w:t xml:space="preserve"> nula del teste de Little</w:t>
-      </w:r>
-      <w:r>
-        <w:rPr>
-          <w:rFonts w:cstheme="minorHAnsi"/>
-          <w:lang w:val="es-ES"/>
-        </w:rPr>
-        <w:t xml:space="preserve"> y la variable es un MCAR, así que podemos removerla.</w:t>
-      </w:r>
-    </w:p>
-    <w:p>
-      <w:pPr>
-        <w:autoSpaceDE w:val="0"/>
-        <w:autoSpaceDN w:val="0"/>
-        <w:adjustRightInd w:val="0"/>
-        <w:spacing w:after="0" w:line="240" w:lineRule="auto"/>
-        <w:ind w:left="720" w:firstLine="720"/>
-        <w:jc w:val="both"/>
-        <w:rPr>
-          <w:rFonts w:cstheme="minorHAnsi"/>
-          <w:lang w:val="es-ES"/>
-        </w:rPr>
-      </w:pPr>
-      <w:r>
-        <w:rPr>
-          <w:rFonts w:cstheme="minorHAnsi"/>
-          <w:lang w:val="es-ES"/>
-        </w:rPr>
-        <w:t xml:space="preserve">Caso el teste no rechazase la </w:t>
-      </w:r>
-      <w:proofErr w:type="spellStart"/>
-      <w:r>
-        <w:rPr>
-          <w:rFonts w:cstheme="minorHAnsi"/>
-          <w:lang w:val="es-ES"/>
-        </w:rPr>
-        <w:t>hipótese</w:t>
-      </w:r>
-      <w:proofErr w:type="spellEnd"/>
-      <w:r>
-        <w:rPr>
-          <w:rFonts w:cstheme="minorHAnsi"/>
-          <w:lang w:val="es-ES"/>
-        </w:rPr>
-        <w:t xml:space="preserve"> nula, tendríamos que imputar valores y podríamos usar el algoritmo C4.5 para eso, como lo que es dicho en </w:t>
-      </w:r>
-      <w:r>
-        <w:rPr>
-          <w:rFonts w:cstheme="minorHAnsi"/>
-          <w:lang w:val="es-ES"/>
-        </w:rPr>
-        <w:fldChar w:fldCharType="begin" w:fldLock="1"/>
-      </w:r>
-      <w:r>
-        <w:rPr>
-          <w:rFonts w:cstheme="minorHAnsi"/>
-          <w:lang w:val="es-ES"/>
-        </w:rPr>
-        <w:instrText>ADDIN CSL_CITATION {"citationItems":[{"id":"ITEM-1","itemData":{"DOI":"10.1007/3-540-45554-X_46","ISBN":"3540430741","ISSN":"16113349","abstract":"© Springer-Verlag Berlin Heidelberg 2001. In the paper nine different approaches to missing attribute values are presented and compared. Ten input data files were used to investigate the performance of the nine methods to deal with missing attribute values. For testing both naive classification and new classification techniques of LERS (Learning from Examples based on Rough Sets) were used. The quality criterion was the average error rate achieved by ten-fold cross-validation. Using the Wilcoxon matched-pairs signed rank test, we conclude that the C4.5 approach and the method of ignoring examples with missing attribute values are the best methods among all nine approaches; the most common attribute-value method is the worst method among all nine approaches; while some methods do not differ from other methods significantly. The method of assigning to the missing attribute value all possible values of the attribute and the method of assigning to the missing attribute value all possible values of the attribute restricted to the same concept are excellent approaches based on our limited experimental results. However we do not have enough evidence to support the claim that these approaches are superior.","author":[{"dropping-particle":"","family":"Grzymala-Busse","given":"Jerzy W.","non-dropping-particle":"","parse-names":false,"suffix":""},{"dropping-particle":"","family":"Hu","given":"Ming","non-dropping-particle":"","parse-names":false,"suffix":""}],"container-title":"Lecture Notes in Computer Science (including subseries Lecture Notes in Artificial Intelligence and Lecture Notes in Bioinformatics)","id":"ITEM-1","issued":{"date-parts":[["2001"]]},"page":"378-385","publisher":"Springer Verlag","title":"A comparison of several approaches to missing attribute values in data mining","type":"paper-conference","volume":"2005"},"uris":["http://www.mendeley.com/documents/?uuid=e84874df-a726-35a2-905c-773c489d6eb9"]},{"id":"ITEM-2","itemData":{"DOI":"10.1080/713827181","ISSN":"10876545","abstract":"One relevant problem in data quality is missing data. Despite the frequent occurrence and the relevance of the missing data problem, many machine learning algorithms handle missing data in a rather naive way. However, missing data treatment should be carefully treated, otherwise bias might be introduced into the knowledge induced. In this work, we analyze the use of the k-nearest neighbor as an imputation method. Imputation is a term that denotes a procedure that replaces the missing values in a data set with some plausible values. One advantage of this approach is that the missing data treatment is independent of the learning algorithm used. This allows the user to select the most suitable imputation method for each situation. Our analysis indicates that missing data imputation based on the k-nearest neighbor algorithm can outperform the internal methods used by C4.5 and CN2 to treat missing data, and can also outperform the mean or mode imputation method, which is a method broadly used to treat missing values.","author":[{"dropping-particle":"","family":"Batista","given":"Gustavo E.A.P.A.","non-dropping-particle":"","parse-names":false,"suffix":""},{"dropping-particle":"","family":"Monard","given":"Maria Carolina","non-dropping-particle":"","parse-names":false,"suffix":""}],"container-title":"Applied Artificial Intelligence","id":"ITEM-2","issue":"5-6","issued":{"date-parts":[["2003","5","1"]]},"page":"519-533","title":"An analysis of four missing data treatment methods for supervised learning","type":"article-journal","volume":"17"},"uris":["http://www.mendeley.com/documents/?uuid=e82cd618-4300-3951-8a41-1b4ed820c7ff"]}],"mendeley":{"formattedCitation":"(Batista &amp; Monard, 2003; Grzymala-Busse &amp; Hu, 2001)","plainTextFormattedCitation":"(Batista &amp; Monard, 2003; Grzymala-Busse &amp; Hu, 2001)"},"properties":{"noteIndex":0},"schema":"https://github.com/citation-style-language/schema/raw/master/csl-citation.json"}</w:instrText>
-      </w:r>
-      <w:r>
-        <w:rPr>
-          <w:rFonts w:cstheme="minorHAnsi"/>
-          <w:lang w:val="es-ES"/>
-        </w:rPr>
-        <w:fldChar w:fldCharType="separate"/>
-      </w:r>
-      <w:r>
-        <w:rPr>
-          <w:rFonts w:cstheme="minorHAnsi"/>
-          <w:noProof/>
-          <w:lang w:val="es-ES"/>
-        </w:rPr>
-        <w:t>(Batista &amp; Monard, 2003; Grzymala-Busse &amp; Hu, 2001)</w:t>
-      </w:r>
-      <w:r>
-        <w:rPr>
-          <w:rFonts w:cstheme="minorHAnsi"/>
-          <w:lang w:val="es-ES"/>
-        </w:rPr>
-        <w:fldChar w:fldCharType="end"/>
-      </w:r>
-      <w:r>
-        <w:rPr>
-          <w:rFonts w:cstheme="minorHAnsi"/>
-          <w:lang w:val="es-ES"/>
-        </w:rPr>
-        <w:t>.</w:t>
-      </w:r>
-      <w:bookmarkStart w:id="0" w:name="_GoBack"/>
-      <w:bookmarkEnd w:id="0"/>
-    </w:p>
-    <w:p>
-      <w:pPr>
-        <w:autoSpaceDE w:val="0"/>
-        <w:autoSpaceDN w:val="0"/>
-        <w:adjustRightInd w:val="0"/>
-        <w:spacing w:after="0" w:line="240" w:lineRule="auto"/>
-        <w:ind w:left="720" w:firstLine="720"/>
+        <w:t>la correlación no es relevante, así que la variable puede ser sacada sin problemas.</w:t>
+      </w:r>
+    </w:p>
+    <w:p>
+      <w:pPr>
+        <w:pStyle w:val="ListParagraph"/>
+        <w:autoSpaceDE w:val="0"/>
+        <w:autoSpaceDN w:val="0"/>
+        <w:adjustRightInd w:val="0"/>
+        <w:spacing w:after="0" w:line="240" w:lineRule="auto"/>
         <w:jc w:val="both"/>
         <w:rPr>
           <w:rFonts w:cstheme="minorHAnsi"/>
@@ -1824,6 +1568,7 @@
         <w:jc w:val="both"/>
         <w:rPr>
           <w:rFonts w:cstheme="minorHAnsi"/>
+          <w:lang w:val="es-ES"/>
         </w:rPr>
       </w:pPr>
     </w:p>
@@ -1849,7 +1594,39 @@
           <w:rFonts w:cstheme="minorHAnsi"/>
           <w:lang w:val="es-ES"/>
         </w:rPr>
-        <w:t>variables predictoras y la clase (target).</w:t>
+        <w:t xml:space="preserve">variables </w:t>
+      </w:r>
+      <w:proofErr w:type="spellStart"/>
+      <w:r>
+        <w:rPr>
+          <w:rFonts w:cstheme="minorHAnsi"/>
+          <w:lang w:val="es-ES"/>
+        </w:rPr>
+        <w:t>predictoras</w:t>
+      </w:r>
+      <w:proofErr w:type="spellEnd"/>
+      <w:r>
+        <w:rPr>
+          <w:rFonts w:cstheme="minorHAnsi"/>
+          <w:lang w:val="es-ES"/>
+        </w:rPr>
+        <w:t xml:space="preserve"> y la clase (</w:t>
+      </w:r>
+      <w:proofErr w:type="gramStart"/>
+      <w:r>
+        <w:rPr>
+          <w:rFonts w:cstheme="minorHAnsi"/>
+          <w:lang w:val="es-ES"/>
+        </w:rPr>
+        <w:t>target</w:t>
+      </w:r>
+      <w:proofErr w:type="gramEnd"/>
+      <w:r>
+        <w:rPr>
+          <w:rFonts w:cstheme="minorHAnsi"/>
+          <w:lang w:val="es-ES"/>
+        </w:rPr>
+        <w:t>).</w:t>
       </w:r>
     </w:p>
     <w:p>
@@ -1982,372 +1759,8 @@
         </w:rPr>
         <w:t>originales.</w:t>
       </w:r>
-    </w:p>
-    <w:p>
-      <w:pPr>
-        <w:pStyle w:val="ListParagraph"/>
-        <w:rPr>
-          <w:rFonts w:cstheme="minorHAnsi"/>
-          <w:sz w:val="20"/>
-          <w:szCs w:val="20"/>
-          <w:lang w:val="es-ES"/>
-        </w:rPr>
-      </w:pPr>
-    </w:p>
-    <w:p>
-      <w:pPr>
-        <w:widowControl w:val="0"/>
-        <w:autoSpaceDE w:val="0"/>
-        <w:autoSpaceDN w:val="0"/>
-        <w:adjustRightInd w:val="0"/>
-        <w:spacing w:after="0" w:line="240" w:lineRule="auto"/>
-        <w:ind w:left="480" w:hanging="480"/>
-        <w:rPr>
-          <w:rFonts w:ascii="Calibri" w:hAnsi="Calibri" w:cs="Calibri"/>
-          <w:noProof/>
-          <w:sz w:val="20"/>
-          <w:szCs w:val="24"/>
-        </w:rPr>
-      </w:pPr>
-      <w:r>
-        <w:rPr>
-          <w:rFonts w:cstheme="minorHAnsi"/>
-          <w:sz w:val="20"/>
-          <w:szCs w:val="20"/>
-          <w:lang w:val="es-ES"/>
-        </w:rPr>
-        <w:fldChar w:fldCharType="begin" w:fldLock="1"/>
-      </w:r>
-      <w:r>
-        <w:rPr>
-          <w:rFonts w:cstheme="minorHAnsi"/>
-          <w:sz w:val="20"/>
-          <w:szCs w:val="20"/>
-          <w:lang w:val="es-ES"/>
-        </w:rPr>
-        <w:instrText xml:space="preserve">ADDIN Mendeley Bibliography CSL_BIBLIOGRAPHY </w:instrText>
-      </w:r>
-      <w:r>
-        <w:rPr>
-          <w:rFonts w:cstheme="minorHAnsi"/>
-          <w:sz w:val="20"/>
-          <w:szCs w:val="20"/>
-          <w:lang w:val="es-ES"/>
-        </w:rPr>
-        <w:fldChar w:fldCharType="separate"/>
-      </w:r>
-      <w:r>
-        <w:rPr>
-          <w:rFonts w:ascii="Calibri" w:hAnsi="Calibri" w:cs="Calibri"/>
-          <w:noProof/>
-          <w:sz w:val="20"/>
-          <w:szCs w:val="24"/>
-        </w:rPr>
-        <w:t xml:space="preserve">Acock, A. C. (2005). Working with missing values. </w:t>
-      </w:r>
-      <w:r>
-        <w:rPr>
-          <w:rFonts w:ascii="Calibri" w:hAnsi="Calibri" w:cs="Calibri"/>
-          <w:i/>
-          <w:iCs/>
-          <w:noProof/>
-          <w:sz w:val="20"/>
-          <w:szCs w:val="24"/>
-        </w:rPr>
-        <w:t>Journal of Marriage and Family</w:t>
-      </w:r>
-      <w:r>
-        <w:rPr>
-          <w:rFonts w:ascii="Calibri" w:hAnsi="Calibri" w:cs="Calibri"/>
-          <w:noProof/>
-          <w:sz w:val="20"/>
-          <w:szCs w:val="24"/>
-        </w:rPr>
-        <w:t xml:space="preserve">, </w:t>
-      </w:r>
-      <w:r>
-        <w:rPr>
-          <w:rFonts w:ascii="Calibri" w:hAnsi="Calibri" w:cs="Calibri"/>
-          <w:i/>
-          <w:iCs/>
-          <w:noProof/>
-          <w:sz w:val="20"/>
-          <w:szCs w:val="24"/>
-        </w:rPr>
-        <w:t>67</w:t>
-      </w:r>
-      <w:r>
-        <w:rPr>
-          <w:rFonts w:ascii="Calibri" w:hAnsi="Calibri" w:cs="Calibri"/>
-          <w:noProof/>
-          <w:sz w:val="20"/>
-          <w:szCs w:val="24"/>
-        </w:rPr>
-        <w:t>(4), 1012–1028. https://doi.org/10.1111/j.1741-3737.2005.00191.x</w:t>
-      </w:r>
-    </w:p>
-    <w:p>
-      <w:pPr>
-        <w:widowControl w:val="0"/>
-        <w:autoSpaceDE w:val="0"/>
-        <w:autoSpaceDN w:val="0"/>
-        <w:adjustRightInd w:val="0"/>
-        <w:spacing w:after="0" w:line="240" w:lineRule="auto"/>
-        <w:ind w:left="480" w:hanging="480"/>
-        <w:rPr>
-          <w:rFonts w:ascii="Calibri" w:hAnsi="Calibri" w:cs="Calibri"/>
-          <w:noProof/>
-          <w:sz w:val="20"/>
-          <w:szCs w:val="24"/>
-        </w:rPr>
-      </w:pPr>
-      <w:r>
-        <w:rPr>
-          <w:rFonts w:ascii="Calibri" w:hAnsi="Calibri" w:cs="Calibri"/>
-          <w:noProof/>
-          <w:sz w:val="20"/>
-          <w:szCs w:val="24"/>
-        </w:rPr>
-        <w:t xml:space="preserve">Allison, P. D. (2001). </w:t>
-      </w:r>
-      <w:r>
-        <w:rPr>
-          <w:rFonts w:ascii="Calibri" w:hAnsi="Calibri" w:cs="Calibri"/>
-          <w:i/>
-          <w:iCs/>
-          <w:noProof/>
-          <w:sz w:val="20"/>
-          <w:szCs w:val="24"/>
-        </w:rPr>
-        <w:t>Missing data</w:t>
-      </w:r>
-      <w:r>
-        <w:rPr>
-          <w:rFonts w:ascii="Calibri" w:hAnsi="Calibri" w:cs="Calibri"/>
-          <w:noProof/>
-          <w:sz w:val="20"/>
-          <w:szCs w:val="24"/>
-        </w:rPr>
-        <w:t>.</w:t>
-      </w:r>
-    </w:p>
-    <w:p>
-      <w:pPr>
-        <w:widowControl w:val="0"/>
-        <w:autoSpaceDE w:val="0"/>
-        <w:autoSpaceDN w:val="0"/>
-        <w:adjustRightInd w:val="0"/>
-        <w:spacing w:after="0" w:line="240" w:lineRule="auto"/>
-        <w:ind w:left="480" w:hanging="480"/>
-        <w:rPr>
-          <w:rFonts w:ascii="Calibri" w:hAnsi="Calibri" w:cs="Calibri"/>
-          <w:noProof/>
-          <w:sz w:val="20"/>
-          <w:szCs w:val="24"/>
-        </w:rPr>
-      </w:pPr>
-      <w:r>
-        <w:rPr>
-          <w:rFonts w:ascii="Calibri" w:hAnsi="Calibri" w:cs="Calibri"/>
-          <w:noProof/>
-          <w:sz w:val="20"/>
-          <w:szCs w:val="24"/>
-        </w:rPr>
-        <w:t xml:space="preserve">Batista, G. E. A. P. A., &amp; Monard, M. C. (2003). An analysis of four missing data treatment methods for supervised learning. </w:t>
-      </w:r>
-      <w:r>
-        <w:rPr>
-          <w:rFonts w:ascii="Calibri" w:hAnsi="Calibri" w:cs="Calibri"/>
-          <w:i/>
-          <w:iCs/>
-          <w:noProof/>
-          <w:sz w:val="20"/>
-          <w:szCs w:val="24"/>
-        </w:rPr>
-        <w:t>Applied Artificial Intelligence</w:t>
-      </w:r>
-      <w:r>
-        <w:rPr>
-          <w:rFonts w:ascii="Calibri" w:hAnsi="Calibri" w:cs="Calibri"/>
-          <w:noProof/>
-          <w:sz w:val="20"/>
-          <w:szCs w:val="24"/>
-        </w:rPr>
-        <w:t xml:space="preserve">, </w:t>
-      </w:r>
-      <w:r>
-        <w:rPr>
-          <w:rFonts w:ascii="Calibri" w:hAnsi="Calibri" w:cs="Calibri"/>
-          <w:i/>
-          <w:iCs/>
-          <w:noProof/>
-          <w:sz w:val="20"/>
-          <w:szCs w:val="24"/>
-        </w:rPr>
-        <w:t>17</w:t>
-      </w:r>
-      <w:r>
-        <w:rPr>
-          <w:rFonts w:ascii="Calibri" w:hAnsi="Calibri" w:cs="Calibri"/>
-          <w:noProof/>
-          <w:sz w:val="20"/>
-          <w:szCs w:val="24"/>
-        </w:rPr>
-        <w:t>(5–6), 519–533. https://doi.org/10.1080/713827181</w:t>
-      </w:r>
-    </w:p>
-    <w:p>
-      <w:pPr>
-        <w:widowControl w:val="0"/>
-        <w:autoSpaceDE w:val="0"/>
-        <w:autoSpaceDN w:val="0"/>
-        <w:adjustRightInd w:val="0"/>
-        <w:spacing w:after="0" w:line="240" w:lineRule="auto"/>
-        <w:ind w:left="480" w:hanging="480"/>
-        <w:rPr>
-          <w:rFonts w:ascii="Calibri" w:hAnsi="Calibri" w:cs="Calibri"/>
-          <w:noProof/>
-          <w:sz w:val="20"/>
-          <w:szCs w:val="24"/>
-        </w:rPr>
-      </w:pPr>
-      <w:r>
-        <w:rPr>
-          <w:rFonts w:ascii="Calibri" w:hAnsi="Calibri" w:cs="Calibri"/>
-          <w:noProof/>
-          <w:sz w:val="20"/>
-          <w:szCs w:val="24"/>
-        </w:rPr>
-        <w:t xml:space="preserve">Grzymala-Busse, J. W., &amp; Hu, M. (2001). A comparison of several approaches to missing attribute values in data mining. </w:t>
-      </w:r>
-      <w:r>
-        <w:rPr>
-          <w:rFonts w:ascii="Calibri" w:hAnsi="Calibri" w:cs="Calibri"/>
-          <w:i/>
-          <w:iCs/>
-          <w:noProof/>
-          <w:sz w:val="20"/>
-          <w:szCs w:val="24"/>
-        </w:rPr>
-        <w:t>Lecture Notes in Computer Science (Including Subseries Lecture Notes in Artificial Intelligence and Lecture Notes in Bioinformatics)</w:t>
-      </w:r>
-      <w:r>
-        <w:rPr>
-          <w:rFonts w:ascii="Calibri" w:hAnsi="Calibri" w:cs="Calibri"/>
-          <w:noProof/>
-          <w:sz w:val="20"/>
-          <w:szCs w:val="24"/>
-        </w:rPr>
-        <w:t xml:space="preserve">, </w:t>
-      </w:r>
-      <w:r>
-        <w:rPr>
-          <w:rFonts w:ascii="Calibri" w:hAnsi="Calibri" w:cs="Calibri"/>
-          <w:i/>
-          <w:iCs/>
-          <w:noProof/>
-          <w:sz w:val="20"/>
-          <w:szCs w:val="24"/>
-        </w:rPr>
-        <w:t>2005</w:t>
-      </w:r>
-      <w:r>
-        <w:rPr>
-          <w:rFonts w:ascii="Calibri" w:hAnsi="Calibri" w:cs="Calibri"/>
-          <w:noProof/>
-          <w:sz w:val="20"/>
-          <w:szCs w:val="24"/>
-        </w:rPr>
-        <w:t>, 378–385. https://doi.org/10.1007/3-540-45554-X_46</w:t>
-      </w:r>
-    </w:p>
-    <w:p>
-      <w:pPr>
-        <w:widowControl w:val="0"/>
-        <w:autoSpaceDE w:val="0"/>
-        <w:autoSpaceDN w:val="0"/>
-        <w:adjustRightInd w:val="0"/>
-        <w:spacing w:after="0" w:line="240" w:lineRule="auto"/>
-        <w:ind w:left="480" w:hanging="480"/>
-        <w:rPr>
-          <w:rFonts w:ascii="Calibri" w:hAnsi="Calibri" w:cs="Calibri"/>
-          <w:noProof/>
-          <w:sz w:val="20"/>
-        </w:rPr>
-      </w:pPr>
-      <w:r>
-        <w:rPr>
-          <w:rFonts w:ascii="Calibri" w:hAnsi="Calibri" w:cs="Calibri"/>
-          <w:noProof/>
-          <w:sz w:val="20"/>
-          <w:szCs w:val="24"/>
-        </w:rPr>
-        <w:t xml:space="preserve">Little, R. J. A. (1988). A test of missing completely at random for multivariate data with missing values. </w:t>
-      </w:r>
-      <w:r>
-        <w:rPr>
-          <w:rFonts w:ascii="Calibri" w:hAnsi="Calibri" w:cs="Calibri"/>
-          <w:i/>
-          <w:iCs/>
-          <w:noProof/>
-          <w:sz w:val="20"/>
-          <w:szCs w:val="24"/>
-        </w:rPr>
-        <w:t>Journal of the American Statistical Association</w:t>
-      </w:r>
-      <w:r>
-        <w:rPr>
-          <w:rFonts w:ascii="Calibri" w:hAnsi="Calibri" w:cs="Calibri"/>
-          <w:noProof/>
-          <w:sz w:val="20"/>
-          <w:szCs w:val="24"/>
-        </w:rPr>
-        <w:t xml:space="preserve">, </w:t>
-      </w:r>
-      <w:r>
-        <w:rPr>
-          <w:rFonts w:ascii="Calibri" w:hAnsi="Calibri" w:cs="Calibri"/>
-          <w:i/>
-          <w:iCs/>
-          <w:noProof/>
-          <w:sz w:val="20"/>
-          <w:szCs w:val="24"/>
-        </w:rPr>
-        <w:t>83</w:t>
-      </w:r>
-      <w:r>
-        <w:rPr>
-          <w:rFonts w:ascii="Calibri" w:hAnsi="Calibri" w:cs="Calibri"/>
-          <w:noProof/>
-          <w:sz w:val="20"/>
-          <w:szCs w:val="24"/>
-        </w:rPr>
-        <w:t>(404), 1198–1202. https://doi.org/10.1080/01621459.1988.10478722</w:t>
-      </w:r>
-    </w:p>
-    <w:p>
-      <w:pPr>
-        <w:autoSpaceDE w:val="0"/>
-        <w:autoSpaceDN w:val="0"/>
-        <w:adjustRightInd w:val="0"/>
-        <w:spacing w:after="0" w:line="240" w:lineRule="auto"/>
-        <w:jc w:val="both"/>
-        <w:rPr>
-          <w:rFonts w:cstheme="minorHAnsi"/>
-          <w:sz w:val="20"/>
-          <w:szCs w:val="20"/>
-          <w:lang w:val="es-ES"/>
-        </w:rPr>
-      </w:pPr>
-      <w:r>
-        <w:rPr>
-          <w:rFonts w:cstheme="minorHAnsi"/>
-          <w:sz w:val="20"/>
-          <w:szCs w:val="20"/>
-          <w:lang w:val="es-ES"/>
-        </w:rPr>
-        <w:fldChar w:fldCharType="end"/>
-      </w:r>
+      <w:bookmarkStart w:id="1" w:name="_GoBack"/>
+      <w:bookmarkEnd w:id="1"/>
     </w:p>
     <w:sectPr>
       <w:pgSz w:w="12240" w:h="15840"/>
@@ -2692,6 +2105,7 @@
     <w:lsdException w:name="HTML Sample" w:semiHidden="1" w:unhideWhenUsed="1"/>
     <w:lsdException w:name="HTML Typewriter" w:semiHidden="1" w:unhideWhenUsed="1"/>
     <w:lsdException w:name="HTML Variable" w:semiHidden="1" w:unhideWhenUsed="1"/>
+    <w:lsdException w:name="Normal Table" w:semiHidden="1" w:unhideWhenUsed="1"/>
     <w:lsdException w:name="annotation subject" w:semiHidden="1" w:unhideWhenUsed="1"/>
     <w:lsdException w:name="No List" w:semiHidden="1" w:unhideWhenUsed="1"/>
     <w:lsdException w:name="Outline List 1" w:semiHidden="1" w:unhideWhenUsed="1"/>
@@ -2738,8 +2152,10 @@
     <w:lsdException w:name="Table Subtle 2" w:semiHidden="1" w:unhideWhenUsed="1"/>
     <w:lsdException w:name="Table Web 1" w:semiHidden="1" w:unhideWhenUsed="1"/>
     <w:lsdException w:name="Table Web 2" w:semiHidden="1" w:unhideWhenUsed="1"/>
+    <w:lsdException w:name="Table Web 3" w:semiHidden="1" w:unhideWhenUsed="1"/>
     <w:lsdException w:name="Balloon Text" w:semiHidden="1" w:unhideWhenUsed="1"/>
     <w:lsdException w:name="Table Grid" w:uiPriority="39"/>
+    <w:lsdException w:name="Table Theme" w:semiHidden="1" w:unhideWhenUsed="1"/>
     <w:lsdException w:name="Placeholder Text" w:semiHidden="1"/>
     <w:lsdException w:name="No Spacing" w:uiPriority="1" w:qFormat="1"/>
     <w:lsdException w:name="Light Shading" w:uiPriority="60"/>
@@ -3003,6 +2419,94 @@
       <w:ind w:left="720"/>
       <w:contextualSpacing/>
     </w:pPr>
+  </w:style>
+  <w:style w:type="paragraph" w:styleId="HTMLPreformatted">
+    <w:name w:val="HTML Preformatted"/>
+    <w:basedOn w:val="Normal"/>
+    <w:link w:val="HTMLPreformattedChar"/>
+    <w:uiPriority w:val="99"/>
+    <w:semiHidden/>
+    <w:unhideWhenUsed/>
+    <w:rsid w:val="000E17EB"/>
+    <w:pPr>
+      <w:tabs>
+        <w:tab w:val="left" w:pos="916"/>
+        <w:tab w:val="left" w:pos="1832"/>
+        <w:tab w:val="left" w:pos="2748"/>
+        <w:tab w:val="left" w:pos="3664"/>
+        <w:tab w:val="left" w:pos="4580"/>
+        <w:tab w:val="left" w:pos="5496"/>
+        <w:tab w:val="left" w:pos="6412"/>
+        <w:tab w:val="left" w:pos="7328"/>
+        <w:tab w:val="left" w:pos="8244"/>
+        <w:tab w:val="left" w:pos="9160"/>
+        <w:tab w:val="left" w:pos="10076"/>
+        <w:tab w:val="left" w:pos="10992"/>
+        <w:tab w:val="left" w:pos="11908"/>
+        <w:tab w:val="left" w:pos="12824"/>
+        <w:tab w:val="left" w:pos="13740"/>
+        <w:tab w:val="left" w:pos="14656"/>
+      </w:tabs>
+      <w:spacing w:after="0" w:line="240" w:lineRule="auto"/>
+    </w:pPr>
+    <w:rPr>
+      <w:rFonts w:ascii="Courier New" w:eastAsia="Times New Roman" w:hAnsi="Courier New" w:cs="Courier New"/>
+      <w:sz w:val="20"/>
+      <w:szCs w:val="20"/>
+      <w:lang w:val="es-ES" w:eastAsia="en-GB"/>
+    </w:rPr>
+  </w:style>
+  <w:style w:type="character" w:customStyle="1" w:styleId="HTMLPreformattedChar">
+    <w:name w:val="HTML Preformatted Char"/>
+    <w:basedOn w:val="DefaultParagraphFont"/>
+    <w:link w:val="HTMLPreformatted"/>
+    <w:uiPriority w:val="99"/>
+    <w:semiHidden/>
+    <w:rsid w:val="000E17EB"/>
+    <w:rPr>
+      <w:rFonts w:ascii="Courier New" w:eastAsia="Times New Roman" w:hAnsi="Courier New" w:cs="Courier New"/>
+      <w:sz w:val="20"/>
+      <w:szCs w:val="20"/>
+      <w:lang w:val="es-ES" w:eastAsia="en-GB"/>
+    </w:rPr>
+  </w:style>
+  <w:style w:type="table" w:styleId="TableGrid">
+    <w:name w:val="Table Grid"/>
+    <w:basedOn w:val="TableNormal"/>
+    <w:uiPriority w:val="39"/>
+    <w:rsid w:val="000E17EB"/>
+    <w:pPr>
+      <w:spacing w:after="0" w:line="240" w:lineRule="auto"/>
+    </w:pPr>
+    <w:tblPr>
+      <w:tblBorders>
+        <w:top w:val="single" w:sz="4" w:space="0" w:color="auto"/>
+        <w:left w:val="single" w:sz="4" w:space="0" w:color="auto"/>
+        <w:bottom w:val="single" w:sz="4" w:space="0" w:color="auto"/>
+        <w:right w:val="single" w:sz="4" w:space="0" w:color="auto"/>
+        <w:insideH w:val="single" w:sz="4" w:space="0" w:color="auto"/>
+        <w:insideV w:val="single" w:sz="4" w:space="0" w:color="auto"/>
+      </w:tblBorders>
+    </w:tblPr>
+  </w:style>
+  <w:style w:type="paragraph" w:styleId="Caption">
+    <w:name w:val="caption"/>
+    <w:basedOn w:val="Normal"/>
+    <w:next w:val="Normal"/>
+    <w:uiPriority w:val="35"/>
+    <w:unhideWhenUsed/>
+    <w:qFormat/>
+    <w:rsid w:val="000E17EB"/>
+    <w:pPr>
+      <w:spacing w:after="200" w:line="240" w:lineRule="auto"/>
+    </w:pPr>
+    <w:rPr>
+      <w:i/>
+      <w:iCs/>
+      <w:color w:val="44546A" w:themeColor="text2"/>
+      <w:sz w:val="18"/>
+      <w:szCs w:val="18"/>
+    </w:rPr>
   </w:style>
 </w:styles>
 </file>
@@ -3303,11 +2807,11 @@
 </file>
 
 <file path=customXml/item1.xml><?xml version="1.0" encoding="utf-8"?>
-<b:Sources xmlns:b="http://schemas.openxmlformats.org/officeDocument/2006/bibliography" xmlns="http://schemas.openxmlformats.org/officeDocument/2006/bibliography" SelectedStyle="\APASixthEditionOfficeOnline.xsl" StyleName="APA" Version="6"/>
+<b:Sources xmlns:b="http://schemas.openxmlformats.org/officeDocument/2006/bibliography" xmlns="http://schemas.openxmlformats.org/officeDocument/2006/bibliography" SelectedStyle="/APASixthEditionOfficeOnline.xsl" StyleName="APA" Version="6"/>
 </file>
 
 <file path=customXml/itemProps1.xml><?xml version="1.0" encoding="utf-8"?>
-<ds:datastoreItem xmlns:ds="http://schemas.openxmlformats.org/officeDocument/2006/customXml" ds:itemID="{ABBA05A8-EE8A-46C0-BFE4-AC7D0EC9598F}">
+<ds:datastoreItem xmlns:ds="http://schemas.openxmlformats.org/officeDocument/2006/customXml" ds:itemID="{8E06F355-A993-8748-AD7A-07A691640207}">
   <ds:schemaRefs>
     <ds:schemaRef ds:uri="http://schemas.openxmlformats.org/officeDocument/2006/bibliography"/>
   </ds:schemaRefs>

</xml_diff>

<commit_message>
Completion of exercises 6 and 7
</commit_message>
<xml_diff>
--- a/audit.docx
+++ b/audit.docx
@@ -1571,6 +1571,4388 @@
           <w:lang w:val="es-ES"/>
         </w:rPr>
       </w:pPr>
+      <w:r>
+        <w:rPr>
+          <w:rFonts w:cstheme="minorHAnsi"/>
+          <w:lang w:val="es-ES"/>
+        </w:rPr>
+        <w:t>Si, hay muchas correlaciones. Si usáis un limite de 0.8, hay:</w:t>
+      </w:r>
+    </w:p>
+    <w:p>
+      <w:pPr>
+        <w:pStyle w:val="ListParagraph"/>
+        <w:autoSpaceDE w:val="0"/>
+        <w:autoSpaceDN w:val="0"/>
+        <w:adjustRightInd w:val="0"/>
+        <w:spacing w:after="0" w:line="240" w:lineRule="auto"/>
+        <w:ind w:left="1440"/>
+        <w:jc w:val="both"/>
+        <w:rPr>
+          <w:rFonts w:cstheme="minorHAnsi"/>
+          <w:lang w:val="es-ES"/>
+        </w:rPr>
+      </w:pPr>
+    </w:p>
+    <w:tbl>
+      <w:tblPr>
+        <w:tblStyle w:val="TableGrid"/>
+        <w:tblW w:w="0" w:type="auto"/>
+        <w:jc w:val="center"/>
+        <w:tblLook w:val="04A0" w:firstRow="1" w:lastRow="0" w:firstColumn="1" w:lastColumn="0" w:noHBand="0" w:noVBand="1"/>
+      </w:tblPr>
+      <w:tblGrid>
+        <w:gridCol w:w="2508"/>
+        <w:gridCol w:w="2589"/>
+        <w:gridCol w:w="2575"/>
+      </w:tblGrid>
+      <w:tr>
+        <w:trPr>
+          <w:jc w:val="center"/>
+        </w:trPr>
+        <w:tc>
+          <w:tcPr>
+            <w:tcW w:w="0" w:type="auto"/>
+          </w:tcPr>
+          <w:p>
+            <w:pPr>
+              <w:pStyle w:val="ListParagraph"/>
+              <w:autoSpaceDE w:val="0"/>
+              <w:autoSpaceDN w:val="0"/>
+              <w:adjustRightInd w:val="0"/>
+              <w:ind w:left="0"/>
+              <w:jc w:val="center"/>
+              <w:rPr>
+                <w:rFonts w:cstheme="minorHAnsi"/>
+                <w:b/>
+                <w:bCs/>
+                <w:sz w:val="24"/>
+                <w:szCs w:val="24"/>
+                <w:lang w:val="es-ES"/>
+              </w:rPr>
+            </w:pPr>
+            <w:r>
+              <w:rPr>
+                <w:rFonts w:cstheme="minorHAnsi"/>
+                <w:b/>
+                <w:bCs/>
+                <w:sz w:val="24"/>
+                <w:szCs w:val="24"/>
+                <w:lang w:val="es-ES"/>
+              </w:rPr>
+              <w:t>Correlación entre A y B</w:t>
+            </w:r>
+          </w:p>
+        </w:tc>
+        <w:tc>
+          <w:tcPr>
+            <w:tcW w:w="0" w:type="auto"/>
+          </w:tcPr>
+          <w:p>
+            <w:pPr>
+              <w:pStyle w:val="ListParagraph"/>
+              <w:autoSpaceDE w:val="0"/>
+              <w:autoSpaceDN w:val="0"/>
+              <w:adjustRightInd w:val="0"/>
+              <w:ind w:left="0"/>
+              <w:jc w:val="center"/>
+              <w:rPr>
+                <w:rFonts w:cstheme="minorHAnsi"/>
+                <w:b/>
+                <w:bCs/>
+                <w:sz w:val="24"/>
+                <w:szCs w:val="24"/>
+              </w:rPr>
+            </w:pPr>
+            <w:r>
+              <w:rPr>
+                <w:rFonts w:cstheme="minorHAnsi"/>
+                <w:b/>
+                <w:bCs/>
+                <w:sz w:val="24"/>
+                <w:szCs w:val="24"/>
+              </w:rPr>
+              <w:t>Variable A</w:t>
+            </w:r>
+          </w:p>
+        </w:tc>
+        <w:tc>
+          <w:tcPr>
+            <w:tcW w:w="0" w:type="auto"/>
+          </w:tcPr>
+          <w:p>
+            <w:pPr>
+              <w:pStyle w:val="ListParagraph"/>
+              <w:autoSpaceDE w:val="0"/>
+              <w:autoSpaceDN w:val="0"/>
+              <w:adjustRightInd w:val="0"/>
+              <w:ind w:left="0"/>
+              <w:jc w:val="center"/>
+              <w:rPr>
+                <w:rFonts w:cstheme="minorHAnsi"/>
+                <w:b/>
+                <w:bCs/>
+                <w:sz w:val="24"/>
+                <w:szCs w:val="24"/>
+              </w:rPr>
+            </w:pPr>
+            <w:r>
+              <w:rPr>
+                <w:rFonts w:cstheme="minorHAnsi"/>
+                <w:b/>
+                <w:bCs/>
+                <w:sz w:val="24"/>
+                <w:szCs w:val="24"/>
+              </w:rPr>
+              <w:t>Variable B</w:t>
+            </w:r>
+          </w:p>
+        </w:tc>
+      </w:tr>
+      <w:tr>
+        <w:trPr>
+          <w:jc w:val="center"/>
+        </w:trPr>
+        <w:tc>
+          <w:tcPr>
+            <w:tcW w:w="0" w:type="auto"/>
+          </w:tcPr>
+          <w:p>
+            <w:pPr>
+              <w:pStyle w:val="ListParagraph"/>
+              <w:autoSpaceDE w:val="0"/>
+              <w:autoSpaceDN w:val="0"/>
+              <w:adjustRightInd w:val="0"/>
+              <w:ind w:left="0"/>
+              <w:jc w:val="center"/>
+              <w:rPr>
+                <w:rFonts w:cstheme="minorHAnsi"/>
+              </w:rPr>
+            </w:pPr>
+            <w:r>
+              <w:rPr>
+                <w:rFonts w:cstheme="minorHAnsi"/>
+              </w:rPr>
+              <w:t>0.9550972066799881</w:t>
+            </w:r>
+          </w:p>
+        </w:tc>
+        <w:tc>
+          <w:tcPr>
+            <w:tcW w:w="0" w:type="auto"/>
+          </w:tcPr>
+          <w:p>
+            <w:pPr>
+              <w:pStyle w:val="ListParagraph"/>
+              <w:autoSpaceDE w:val="0"/>
+              <w:autoSpaceDN w:val="0"/>
+              <w:adjustRightInd w:val="0"/>
+              <w:ind w:left="0"/>
+              <w:jc w:val="center"/>
+              <w:rPr>
+                <w:rFonts w:cstheme="minorHAnsi"/>
+              </w:rPr>
+            </w:pPr>
+            <w:r>
+              <w:rPr>
+                <w:rFonts w:cstheme="minorHAnsi"/>
+              </w:rPr>
+              <w:t>gill-</w:t>
+            </w:r>
+            <w:proofErr w:type="spellStart"/>
+            <w:r>
+              <w:rPr>
+                <w:rFonts w:cstheme="minorHAnsi"/>
+              </w:rPr>
+              <w:t>attachment_a</w:t>
+            </w:r>
+            <w:proofErr w:type="spellEnd"/>
+          </w:p>
+        </w:tc>
+        <w:tc>
+          <w:tcPr>
+            <w:tcW w:w="0" w:type="auto"/>
+          </w:tcPr>
+          <w:p>
+            <w:pPr>
+              <w:pStyle w:val="ListParagraph"/>
+              <w:autoSpaceDE w:val="0"/>
+              <w:autoSpaceDN w:val="0"/>
+              <w:adjustRightInd w:val="0"/>
+              <w:ind w:left="0"/>
+              <w:jc w:val="center"/>
+              <w:rPr>
+                <w:rFonts w:cstheme="minorHAnsi"/>
+              </w:rPr>
+            </w:pPr>
+            <w:r>
+              <w:rPr>
+                <w:rFonts w:cstheme="minorHAnsi"/>
+              </w:rPr>
+              <w:t>stalk-surface-above-</w:t>
+            </w:r>
+            <w:proofErr w:type="spellStart"/>
+            <w:r>
+              <w:rPr>
+                <w:rFonts w:cstheme="minorHAnsi"/>
+              </w:rPr>
+              <w:t>ring_s</w:t>
+            </w:r>
+            <w:proofErr w:type="spellEnd"/>
+          </w:p>
+        </w:tc>
+      </w:tr>
+      <w:tr>
+        <w:trPr>
+          <w:jc w:val="center"/>
+        </w:trPr>
+        <w:tc>
+          <w:tcPr>
+            <w:tcW w:w="0" w:type="auto"/>
+          </w:tcPr>
+          <w:p>
+            <w:pPr>
+              <w:pStyle w:val="ListParagraph"/>
+              <w:autoSpaceDE w:val="0"/>
+              <w:autoSpaceDN w:val="0"/>
+              <w:adjustRightInd w:val="0"/>
+              <w:ind w:left="0"/>
+              <w:jc w:val="center"/>
+              <w:rPr>
+                <w:rFonts w:cstheme="minorHAnsi"/>
+              </w:rPr>
+            </w:pPr>
+            <w:r>
+              <w:rPr>
+                <w:rFonts w:cstheme="minorHAnsi"/>
+              </w:rPr>
+              <w:t>0.9550972066799881</w:t>
+            </w:r>
+          </w:p>
+        </w:tc>
+        <w:tc>
+          <w:tcPr>
+            <w:tcW w:w="0" w:type="auto"/>
+          </w:tcPr>
+          <w:p>
+            <w:pPr>
+              <w:pStyle w:val="ListParagraph"/>
+              <w:autoSpaceDE w:val="0"/>
+              <w:autoSpaceDN w:val="0"/>
+              <w:adjustRightInd w:val="0"/>
+              <w:ind w:left="0"/>
+              <w:jc w:val="center"/>
+              <w:rPr>
+                <w:rFonts w:cstheme="minorHAnsi"/>
+              </w:rPr>
+            </w:pPr>
+            <w:r>
+              <w:rPr>
+                <w:rFonts w:cstheme="minorHAnsi"/>
+              </w:rPr>
+              <w:t>gill-</w:t>
+            </w:r>
+            <w:proofErr w:type="spellStart"/>
+            <w:r>
+              <w:rPr>
+                <w:rFonts w:cstheme="minorHAnsi"/>
+              </w:rPr>
+              <w:t>attachment_a</w:t>
+            </w:r>
+            <w:proofErr w:type="spellEnd"/>
+          </w:p>
+        </w:tc>
+        <w:tc>
+          <w:tcPr>
+            <w:tcW w:w="0" w:type="auto"/>
+          </w:tcPr>
+          <w:p>
+            <w:pPr>
+              <w:pStyle w:val="ListParagraph"/>
+              <w:autoSpaceDE w:val="0"/>
+              <w:autoSpaceDN w:val="0"/>
+              <w:adjustRightInd w:val="0"/>
+              <w:ind w:left="0"/>
+              <w:jc w:val="center"/>
+              <w:rPr>
+                <w:rFonts w:cstheme="minorHAnsi"/>
+              </w:rPr>
+            </w:pPr>
+            <w:r>
+              <w:rPr>
+                <w:rFonts w:cstheme="minorHAnsi"/>
+              </w:rPr>
+              <w:t>stalk-color-above-</w:t>
+            </w:r>
+            <w:proofErr w:type="spellStart"/>
+            <w:r>
+              <w:rPr>
+                <w:rFonts w:cstheme="minorHAnsi"/>
+              </w:rPr>
+              <w:t>ring_o</w:t>
+            </w:r>
+            <w:proofErr w:type="spellEnd"/>
+          </w:p>
+        </w:tc>
+      </w:tr>
+      <w:tr>
+        <w:trPr>
+          <w:jc w:val="center"/>
+        </w:trPr>
+        <w:tc>
+          <w:tcPr>
+            <w:tcW w:w="0" w:type="auto"/>
+          </w:tcPr>
+          <w:p>
+            <w:pPr>
+              <w:pStyle w:val="ListParagraph"/>
+              <w:autoSpaceDE w:val="0"/>
+              <w:autoSpaceDN w:val="0"/>
+              <w:adjustRightInd w:val="0"/>
+              <w:ind w:left="0"/>
+              <w:jc w:val="center"/>
+              <w:rPr>
+                <w:rFonts w:cstheme="minorHAnsi"/>
+              </w:rPr>
+            </w:pPr>
+            <w:r>
+              <w:rPr>
+                <w:rFonts w:cstheme="minorHAnsi"/>
+              </w:rPr>
+              <w:t>0.935237345539456</w:t>
+            </w:r>
+          </w:p>
+        </w:tc>
+        <w:tc>
+          <w:tcPr>
+            <w:tcW w:w="0" w:type="auto"/>
+          </w:tcPr>
+          <w:p>
+            <w:pPr>
+              <w:pStyle w:val="ListParagraph"/>
+              <w:autoSpaceDE w:val="0"/>
+              <w:autoSpaceDN w:val="0"/>
+              <w:adjustRightInd w:val="0"/>
+              <w:ind w:left="0"/>
+              <w:jc w:val="center"/>
+              <w:rPr>
+                <w:rFonts w:cstheme="minorHAnsi"/>
+              </w:rPr>
+            </w:pPr>
+            <w:r>
+              <w:rPr>
+                <w:rFonts w:cstheme="minorHAnsi"/>
+              </w:rPr>
+              <w:t>gill-</w:t>
+            </w:r>
+            <w:proofErr w:type="spellStart"/>
+            <w:r>
+              <w:rPr>
+                <w:rFonts w:cstheme="minorHAnsi"/>
+              </w:rPr>
+              <w:t>attachment_a</w:t>
+            </w:r>
+            <w:proofErr w:type="spellEnd"/>
+          </w:p>
+        </w:tc>
+        <w:tc>
+          <w:tcPr>
+            <w:tcW w:w="0" w:type="auto"/>
+          </w:tcPr>
+          <w:p>
+            <w:pPr>
+              <w:pStyle w:val="ListParagraph"/>
+              <w:autoSpaceDE w:val="0"/>
+              <w:autoSpaceDN w:val="0"/>
+              <w:adjustRightInd w:val="0"/>
+              <w:ind w:left="0"/>
+              <w:jc w:val="center"/>
+              <w:rPr>
+                <w:rFonts w:cstheme="minorHAnsi"/>
+              </w:rPr>
+            </w:pPr>
+            <w:r>
+              <w:rPr>
+                <w:rFonts w:cstheme="minorHAnsi"/>
+              </w:rPr>
+              <w:t>stalk-color-below-</w:t>
+            </w:r>
+            <w:proofErr w:type="spellStart"/>
+            <w:r>
+              <w:rPr>
+                <w:rFonts w:cstheme="minorHAnsi"/>
+              </w:rPr>
+              <w:t>ring_c</w:t>
+            </w:r>
+            <w:proofErr w:type="spellEnd"/>
+          </w:p>
+        </w:tc>
+      </w:tr>
+      <w:tr>
+        <w:trPr>
+          <w:jc w:val="center"/>
+        </w:trPr>
+        <w:tc>
+          <w:tcPr>
+            <w:tcW w:w="0" w:type="auto"/>
+          </w:tcPr>
+          <w:p>
+            <w:pPr>
+              <w:pStyle w:val="ListParagraph"/>
+              <w:autoSpaceDE w:val="0"/>
+              <w:autoSpaceDN w:val="0"/>
+              <w:adjustRightInd w:val="0"/>
+              <w:ind w:left="0"/>
+              <w:jc w:val="center"/>
+              <w:rPr>
+                <w:rFonts w:cstheme="minorHAnsi"/>
+              </w:rPr>
+            </w:pPr>
+            <w:r>
+              <w:rPr>
+                <w:rFonts w:cstheme="minorHAnsi"/>
+              </w:rPr>
+              <w:t>0.9550972066799881</w:t>
+            </w:r>
+          </w:p>
+        </w:tc>
+        <w:tc>
+          <w:tcPr>
+            <w:tcW w:w="0" w:type="auto"/>
+          </w:tcPr>
+          <w:p>
+            <w:pPr>
+              <w:pStyle w:val="ListParagraph"/>
+              <w:autoSpaceDE w:val="0"/>
+              <w:autoSpaceDN w:val="0"/>
+              <w:adjustRightInd w:val="0"/>
+              <w:ind w:left="0"/>
+              <w:jc w:val="center"/>
+              <w:rPr>
+                <w:rFonts w:cstheme="minorHAnsi"/>
+              </w:rPr>
+            </w:pPr>
+            <w:r>
+              <w:rPr>
+                <w:rFonts w:cstheme="minorHAnsi"/>
+              </w:rPr>
+              <w:t>gill-</w:t>
+            </w:r>
+            <w:proofErr w:type="spellStart"/>
+            <w:r>
+              <w:rPr>
+                <w:rFonts w:cstheme="minorHAnsi"/>
+              </w:rPr>
+              <w:t>attachment_f</w:t>
+            </w:r>
+            <w:proofErr w:type="spellEnd"/>
+          </w:p>
+        </w:tc>
+        <w:tc>
+          <w:tcPr>
+            <w:tcW w:w="0" w:type="auto"/>
+          </w:tcPr>
+          <w:p>
+            <w:pPr>
+              <w:pStyle w:val="ListParagraph"/>
+              <w:autoSpaceDE w:val="0"/>
+              <w:autoSpaceDN w:val="0"/>
+              <w:adjustRightInd w:val="0"/>
+              <w:ind w:left="0"/>
+              <w:jc w:val="center"/>
+              <w:rPr>
+                <w:rFonts w:cstheme="minorHAnsi"/>
+              </w:rPr>
+            </w:pPr>
+            <w:r>
+              <w:rPr>
+                <w:rFonts w:cstheme="minorHAnsi"/>
+              </w:rPr>
+              <w:t>stalk-surface-above-</w:t>
+            </w:r>
+            <w:proofErr w:type="spellStart"/>
+            <w:r>
+              <w:rPr>
+                <w:rFonts w:cstheme="minorHAnsi"/>
+              </w:rPr>
+              <w:t>ring_s</w:t>
+            </w:r>
+            <w:proofErr w:type="spellEnd"/>
+          </w:p>
+        </w:tc>
+      </w:tr>
+      <w:tr>
+        <w:trPr>
+          <w:jc w:val="center"/>
+        </w:trPr>
+        <w:tc>
+          <w:tcPr>
+            <w:tcW w:w="0" w:type="auto"/>
+          </w:tcPr>
+          <w:p>
+            <w:pPr>
+              <w:pStyle w:val="ListParagraph"/>
+              <w:autoSpaceDE w:val="0"/>
+              <w:autoSpaceDN w:val="0"/>
+              <w:adjustRightInd w:val="0"/>
+              <w:ind w:left="0"/>
+              <w:jc w:val="center"/>
+              <w:rPr>
+                <w:rFonts w:cstheme="minorHAnsi"/>
+              </w:rPr>
+            </w:pPr>
+            <w:r>
+              <w:rPr>
+                <w:rFonts w:cstheme="minorHAnsi"/>
+              </w:rPr>
+              <w:t>0.9550972066799881</w:t>
+            </w:r>
+          </w:p>
+        </w:tc>
+        <w:tc>
+          <w:tcPr>
+            <w:tcW w:w="0" w:type="auto"/>
+          </w:tcPr>
+          <w:p>
+            <w:pPr>
+              <w:pStyle w:val="ListParagraph"/>
+              <w:autoSpaceDE w:val="0"/>
+              <w:autoSpaceDN w:val="0"/>
+              <w:adjustRightInd w:val="0"/>
+              <w:ind w:left="0"/>
+              <w:jc w:val="center"/>
+              <w:rPr>
+                <w:rFonts w:cstheme="minorHAnsi"/>
+              </w:rPr>
+            </w:pPr>
+            <w:r>
+              <w:rPr>
+                <w:rFonts w:cstheme="minorHAnsi"/>
+              </w:rPr>
+              <w:t>gill-</w:t>
+            </w:r>
+            <w:proofErr w:type="spellStart"/>
+            <w:r>
+              <w:rPr>
+                <w:rFonts w:cstheme="minorHAnsi"/>
+              </w:rPr>
+              <w:t>attachment_f</w:t>
+            </w:r>
+            <w:proofErr w:type="spellEnd"/>
+          </w:p>
+        </w:tc>
+        <w:tc>
+          <w:tcPr>
+            <w:tcW w:w="0" w:type="auto"/>
+          </w:tcPr>
+          <w:p>
+            <w:pPr>
+              <w:pStyle w:val="ListParagraph"/>
+              <w:autoSpaceDE w:val="0"/>
+              <w:autoSpaceDN w:val="0"/>
+              <w:adjustRightInd w:val="0"/>
+              <w:ind w:left="0"/>
+              <w:jc w:val="center"/>
+              <w:rPr>
+                <w:rFonts w:cstheme="minorHAnsi"/>
+              </w:rPr>
+            </w:pPr>
+            <w:r>
+              <w:rPr>
+                <w:rFonts w:cstheme="minorHAnsi"/>
+              </w:rPr>
+              <w:t>stalk-color-above-</w:t>
+            </w:r>
+            <w:proofErr w:type="spellStart"/>
+            <w:r>
+              <w:rPr>
+                <w:rFonts w:cstheme="minorHAnsi"/>
+              </w:rPr>
+              <w:t>ring_o</w:t>
+            </w:r>
+            <w:proofErr w:type="spellEnd"/>
+          </w:p>
+        </w:tc>
+      </w:tr>
+      <w:tr>
+        <w:trPr>
+          <w:jc w:val="center"/>
+        </w:trPr>
+        <w:tc>
+          <w:tcPr>
+            <w:tcW w:w="0" w:type="auto"/>
+          </w:tcPr>
+          <w:p>
+            <w:pPr>
+              <w:pStyle w:val="ListParagraph"/>
+              <w:autoSpaceDE w:val="0"/>
+              <w:autoSpaceDN w:val="0"/>
+              <w:adjustRightInd w:val="0"/>
+              <w:ind w:left="0"/>
+              <w:jc w:val="center"/>
+              <w:rPr>
+                <w:rFonts w:cstheme="minorHAnsi"/>
+              </w:rPr>
+            </w:pPr>
+            <w:r>
+              <w:rPr>
+                <w:rFonts w:cstheme="minorHAnsi"/>
+              </w:rPr>
+              <w:t>0.935237345539456</w:t>
+            </w:r>
+          </w:p>
+        </w:tc>
+        <w:tc>
+          <w:tcPr>
+            <w:tcW w:w="0" w:type="auto"/>
+          </w:tcPr>
+          <w:p>
+            <w:pPr>
+              <w:pStyle w:val="ListParagraph"/>
+              <w:autoSpaceDE w:val="0"/>
+              <w:autoSpaceDN w:val="0"/>
+              <w:adjustRightInd w:val="0"/>
+              <w:ind w:left="0"/>
+              <w:jc w:val="center"/>
+              <w:rPr>
+                <w:rFonts w:cstheme="minorHAnsi"/>
+              </w:rPr>
+            </w:pPr>
+            <w:r>
+              <w:rPr>
+                <w:rFonts w:cstheme="minorHAnsi"/>
+              </w:rPr>
+              <w:t>gill-</w:t>
+            </w:r>
+            <w:proofErr w:type="spellStart"/>
+            <w:r>
+              <w:rPr>
+                <w:rFonts w:cstheme="minorHAnsi"/>
+              </w:rPr>
+              <w:t>attachment_f</w:t>
+            </w:r>
+            <w:proofErr w:type="spellEnd"/>
+          </w:p>
+        </w:tc>
+        <w:tc>
+          <w:tcPr>
+            <w:tcW w:w="0" w:type="auto"/>
+          </w:tcPr>
+          <w:p>
+            <w:pPr>
+              <w:pStyle w:val="ListParagraph"/>
+              <w:autoSpaceDE w:val="0"/>
+              <w:autoSpaceDN w:val="0"/>
+              <w:adjustRightInd w:val="0"/>
+              <w:ind w:left="0"/>
+              <w:jc w:val="center"/>
+              <w:rPr>
+                <w:rFonts w:cstheme="minorHAnsi"/>
+              </w:rPr>
+            </w:pPr>
+            <w:r>
+              <w:rPr>
+                <w:rFonts w:cstheme="minorHAnsi"/>
+              </w:rPr>
+              <w:t>stalk-color-below-</w:t>
+            </w:r>
+            <w:proofErr w:type="spellStart"/>
+            <w:r>
+              <w:rPr>
+                <w:rFonts w:cstheme="minorHAnsi"/>
+              </w:rPr>
+              <w:t>ring_c</w:t>
+            </w:r>
+            <w:proofErr w:type="spellEnd"/>
+          </w:p>
+        </w:tc>
+      </w:tr>
+      <w:tr>
+        <w:trPr>
+          <w:jc w:val="center"/>
+        </w:trPr>
+        <w:tc>
+          <w:tcPr>
+            <w:tcW w:w="0" w:type="auto"/>
+          </w:tcPr>
+          <w:p>
+            <w:pPr>
+              <w:pStyle w:val="ListParagraph"/>
+              <w:autoSpaceDE w:val="0"/>
+              <w:autoSpaceDN w:val="0"/>
+              <w:adjustRightInd w:val="0"/>
+              <w:ind w:left="0"/>
+              <w:jc w:val="center"/>
+              <w:rPr>
+                <w:rFonts w:cstheme="minorHAnsi"/>
+              </w:rPr>
+            </w:pPr>
+            <w:r>
+              <w:rPr>
+                <w:rFonts w:cstheme="minorHAnsi"/>
+              </w:rPr>
+              <w:t>0.8055660308028565</w:t>
+            </w:r>
+          </w:p>
+        </w:tc>
+        <w:tc>
+          <w:tcPr>
+            <w:tcW w:w="0" w:type="auto"/>
+          </w:tcPr>
+          <w:p>
+            <w:pPr>
+              <w:pStyle w:val="ListParagraph"/>
+              <w:autoSpaceDE w:val="0"/>
+              <w:autoSpaceDN w:val="0"/>
+              <w:adjustRightInd w:val="0"/>
+              <w:ind w:left="0"/>
+              <w:jc w:val="center"/>
+              <w:rPr>
+                <w:rFonts w:cstheme="minorHAnsi"/>
+              </w:rPr>
+            </w:pPr>
+            <w:r>
+              <w:rPr>
+                <w:rFonts w:cstheme="minorHAnsi"/>
+              </w:rPr>
+              <w:t>gill-</w:t>
+            </w:r>
+            <w:proofErr w:type="spellStart"/>
+            <w:r>
+              <w:rPr>
+                <w:rFonts w:cstheme="minorHAnsi"/>
+              </w:rPr>
+              <w:t>color_b</w:t>
+            </w:r>
+            <w:proofErr w:type="spellEnd"/>
+          </w:p>
+        </w:tc>
+        <w:tc>
+          <w:tcPr>
+            <w:tcW w:w="0" w:type="auto"/>
+          </w:tcPr>
+          <w:p>
+            <w:pPr>
+              <w:pStyle w:val="ListParagraph"/>
+              <w:autoSpaceDE w:val="0"/>
+              <w:autoSpaceDN w:val="0"/>
+              <w:adjustRightInd w:val="0"/>
+              <w:ind w:left="0"/>
+              <w:jc w:val="center"/>
+              <w:rPr>
+                <w:rFonts w:cstheme="minorHAnsi"/>
+              </w:rPr>
+            </w:pPr>
+            <w:r>
+              <w:rPr>
+                <w:rFonts w:cstheme="minorHAnsi"/>
+              </w:rPr>
+              <w:t>ring-</w:t>
+            </w:r>
+            <w:proofErr w:type="spellStart"/>
+            <w:r>
+              <w:rPr>
+                <w:rFonts w:cstheme="minorHAnsi"/>
+              </w:rPr>
+              <w:t>number_e</w:t>
+            </w:r>
+            <w:proofErr w:type="spellEnd"/>
+          </w:p>
+        </w:tc>
+      </w:tr>
+      <w:tr>
+        <w:trPr>
+          <w:jc w:val="center"/>
+        </w:trPr>
+        <w:tc>
+          <w:tcPr>
+            <w:tcW w:w="0" w:type="auto"/>
+          </w:tcPr>
+          <w:p>
+            <w:pPr>
+              <w:pStyle w:val="ListParagraph"/>
+              <w:autoSpaceDE w:val="0"/>
+              <w:autoSpaceDN w:val="0"/>
+              <w:adjustRightInd w:val="0"/>
+              <w:ind w:left="0"/>
+              <w:jc w:val="center"/>
+              <w:rPr>
+                <w:rFonts w:cstheme="minorHAnsi"/>
+              </w:rPr>
+            </w:pPr>
+            <w:r>
+              <w:rPr>
+                <w:rFonts w:cstheme="minorHAnsi"/>
+              </w:rPr>
+              <w:t>0.8508972028756072</w:t>
+            </w:r>
+          </w:p>
+        </w:tc>
+        <w:tc>
+          <w:tcPr>
+            <w:tcW w:w="0" w:type="auto"/>
+          </w:tcPr>
+          <w:p>
+            <w:pPr>
+              <w:pStyle w:val="ListParagraph"/>
+              <w:autoSpaceDE w:val="0"/>
+              <w:autoSpaceDN w:val="0"/>
+              <w:adjustRightInd w:val="0"/>
+              <w:ind w:left="0"/>
+              <w:jc w:val="center"/>
+              <w:rPr>
+                <w:rFonts w:cstheme="minorHAnsi"/>
+              </w:rPr>
+            </w:pPr>
+            <w:r>
+              <w:rPr>
+                <w:rFonts w:cstheme="minorHAnsi"/>
+              </w:rPr>
+              <w:t>stalk-surface-above-</w:t>
+            </w:r>
+            <w:proofErr w:type="spellStart"/>
+            <w:r>
+              <w:rPr>
+                <w:rFonts w:cstheme="minorHAnsi"/>
+              </w:rPr>
+              <w:t>ring_k</w:t>
+            </w:r>
+            <w:proofErr w:type="spellEnd"/>
+          </w:p>
+        </w:tc>
+        <w:tc>
+          <w:tcPr>
+            <w:tcW w:w="0" w:type="auto"/>
+          </w:tcPr>
+          <w:p>
+            <w:pPr>
+              <w:pStyle w:val="ListParagraph"/>
+              <w:autoSpaceDE w:val="0"/>
+              <w:autoSpaceDN w:val="0"/>
+              <w:adjustRightInd w:val="0"/>
+              <w:ind w:left="0"/>
+              <w:jc w:val="center"/>
+              <w:rPr>
+                <w:rFonts w:cstheme="minorHAnsi"/>
+              </w:rPr>
+            </w:pPr>
+            <w:r>
+              <w:rPr>
+                <w:rFonts w:cstheme="minorHAnsi"/>
+              </w:rPr>
+              <w:t>stalk-</w:t>
+            </w:r>
+            <w:proofErr w:type="spellStart"/>
+            <w:r>
+              <w:rPr>
+                <w:rFonts w:cstheme="minorHAnsi"/>
+              </w:rPr>
+              <w:t>shape_t</w:t>
+            </w:r>
+            <w:proofErr w:type="spellEnd"/>
+          </w:p>
+        </w:tc>
+      </w:tr>
+      <w:tr>
+        <w:trPr>
+          <w:jc w:val="center"/>
+        </w:trPr>
+        <w:tc>
+          <w:tcPr>
+            <w:tcW w:w="0" w:type="auto"/>
+          </w:tcPr>
+          <w:p>
+            <w:pPr>
+              <w:pStyle w:val="ListParagraph"/>
+              <w:autoSpaceDE w:val="0"/>
+              <w:autoSpaceDN w:val="0"/>
+              <w:adjustRightInd w:val="0"/>
+              <w:ind w:left="0"/>
+              <w:jc w:val="center"/>
+              <w:rPr>
+                <w:rFonts w:cstheme="minorHAnsi"/>
+              </w:rPr>
+            </w:pPr>
+            <w:r>
+              <w:rPr>
+                <w:rFonts w:cstheme="minorHAnsi"/>
+              </w:rPr>
+              <w:t>0.8508972028756072</w:t>
+            </w:r>
+          </w:p>
+        </w:tc>
+        <w:tc>
+          <w:tcPr>
+            <w:tcW w:w="0" w:type="auto"/>
+          </w:tcPr>
+          <w:p>
+            <w:pPr>
+              <w:pStyle w:val="ListParagraph"/>
+              <w:autoSpaceDE w:val="0"/>
+              <w:autoSpaceDN w:val="0"/>
+              <w:adjustRightInd w:val="0"/>
+              <w:ind w:left="0"/>
+              <w:jc w:val="center"/>
+              <w:rPr>
+                <w:rFonts w:cstheme="minorHAnsi"/>
+              </w:rPr>
+            </w:pPr>
+            <w:r>
+              <w:rPr>
+                <w:rFonts w:cstheme="minorHAnsi"/>
+              </w:rPr>
+              <w:t>stalk-surface-above-</w:t>
+            </w:r>
+            <w:proofErr w:type="spellStart"/>
+            <w:r>
+              <w:rPr>
+                <w:rFonts w:cstheme="minorHAnsi"/>
+              </w:rPr>
+              <w:t>ring_s</w:t>
+            </w:r>
+            <w:proofErr w:type="spellEnd"/>
+          </w:p>
+        </w:tc>
+        <w:tc>
+          <w:tcPr>
+            <w:tcW w:w="0" w:type="auto"/>
+          </w:tcPr>
+          <w:p>
+            <w:pPr>
+              <w:pStyle w:val="ListParagraph"/>
+              <w:autoSpaceDE w:val="0"/>
+              <w:autoSpaceDN w:val="0"/>
+              <w:adjustRightInd w:val="0"/>
+              <w:ind w:left="0"/>
+              <w:jc w:val="center"/>
+              <w:rPr>
+                <w:rFonts w:cstheme="minorHAnsi"/>
+              </w:rPr>
+            </w:pPr>
+            <w:r>
+              <w:rPr>
+                <w:rFonts w:cstheme="minorHAnsi"/>
+              </w:rPr>
+              <w:t>stalk-</w:t>
+            </w:r>
+            <w:proofErr w:type="spellStart"/>
+            <w:r>
+              <w:rPr>
+                <w:rFonts w:cstheme="minorHAnsi"/>
+              </w:rPr>
+              <w:t>shape_e</w:t>
+            </w:r>
+            <w:proofErr w:type="spellEnd"/>
+          </w:p>
+        </w:tc>
+      </w:tr>
+      <w:tr>
+        <w:trPr>
+          <w:jc w:val="center"/>
+        </w:trPr>
+        <w:tc>
+          <w:tcPr>
+            <w:tcW w:w="0" w:type="auto"/>
+          </w:tcPr>
+          <w:p>
+            <w:pPr>
+              <w:pStyle w:val="ListParagraph"/>
+              <w:autoSpaceDE w:val="0"/>
+              <w:autoSpaceDN w:val="0"/>
+              <w:adjustRightInd w:val="0"/>
+              <w:ind w:left="0"/>
+              <w:jc w:val="center"/>
+              <w:rPr>
+                <w:rFonts w:cstheme="minorHAnsi"/>
+              </w:rPr>
+            </w:pPr>
+            <w:r>
+              <w:rPr>
+                <w:rFonts w:cstheme="minorHAnsi"/>
+              </w:rPr>
+              <w:t>0.9550972066799881</w:t>
+            </w:r>
+          </w:p>
+        </w:tc>
+        <w:tc>
+          <w:tcPr>
+            <w:tcW w:w="0" w:type="auto"/>
+          </w:tcPr>
+          <w:p>
+            <w:pPr>
+              <w:pStyle w:val="ListParagraph"/>
+              <w:autoSpaceDE w:val="0"/>
+              <w:autoSpaceDN w:val="0"/>
+              <w:adjustRightInd w:val="0"/>
+              <w:ind w:left="0"/>
+              <w:jc w:val="center"/>
+              <w:rPr>
+                <w:rFonts w:cstheme="minorHAnsi"/>
+              </w:rPr>
+            </w:pPr>
+            <w:r>
+              <w:rPr>
+                <w:rFonts w:cstheme="minorHAnsi"/>
+              </w:rPr>
+              <w:t>stalk-color-above-</w:t>
+            </w:r>
+            <w:proofErr w:type="spellStart"/>
+            <w:r>
+              <w:rPr>
+                <w:rFonts w:cstheme="minorHAnsi"/>
+              </w:rPr>
+              <w:t>ring_o</w:t>
+            </w:r>
+            <w:proofErr w:type="spellEnd"/>
+          </w:p>
+        </w:tc>
+        <w:tc>
+          <w:tcPr>
+            <w:tcW w:w="0" w:type="auto"/>
+          </w:tcPr>
+          <w:p>
+            <w:pPr>
+              <w:pStyle w:val="ListParagraph"/>
+              <w:autoSpaceDE w:val="0"/>
+              <w:autoSpaceDN w:val="0"/>
+              <w:adjustRightInd w:val="0"/>
+              <w:ind w:left="0"/>
+              <w:jc w:val="center"/>
+              <w:rPr>
+                <w:rFonts w:cstheme="minorHAnsi"/>
+              </w:rPr>
+            </w:pPr>
+            <w:r>
+              <w:rPr>
+                <w:rFonts w:cstheme="minorHAnsi"/>
+              </w:rPr>
+              <w:t>gill-</w:t>
+            </w:r>
+            <w:proofErr w:type="spellStart"/>
+            <w:r>
+              <w:rPr>
+                <w:rFonts w:cstheme="minorHAnsi"/>
+              </w:rPr>
+              <w:t>attachment_a</w:t>
+            </w:r>
+            <w:proofErr w:type="spellEnd"/>
+          </w:p>
+        </w:tc>
+      </w:tr>
+      <w:tr>
+        <w:trPr>
+          <w:jc w:val="center"/>
+        </w:trPr>
+        <w:tc>
+          <w:tcPr>
+            <w:tcW w:w="0" w:type="auto"/>
+          </w:tcPr>
+          <w:p>
+            <w:pPr>
+              <w:pStyle w:val="ListParagraph"/>
+              <w:autoSpaceDE w:val="0"/>
+              <w:autoSpaceDN w:val="0"/>
+              <w:adjustRightInd w:val="0"/>
+              <w:ind w:left="0"/>
+              <w:jc w:val="center"/>
+              <w:rPr>
+                <w:rFonts w:cstheme="minorHAnsi"/>
+              </w:rPr>
+            </w:pPr>
+            <w:r>
+              <w:rPr>
+                <w:rFonts w:cstheme="minorHAnsi"/>
+              </w:rPr>
+              <w:t>0.9550972066799881</w:t>
+            </w:r>
+          </w:p>
+        </w:tc>
+        <w:tc>
+          <w:tcPr>
+            <w:tcW w:w="0" w:type="auto"/>
+          </w:tcPr>
+          <w:p>
+            <w:pPr>
+              <w:pStyle w:val="ListParagraph"/>
+              <w:autoSpaceDE w:val="0"/>
+              <w:autoSpaceDN w:val="0"/>
+              <w:adjustRightInd w:val="0"/>
+              <w:ind w:left="0"/>
+              <w:jc w:val="center"/>
+              <w:rPr>
+                <w:rFonts w:cstheme="minorHAnsi"/>
+              </w:rPr>
+            </w:pPr>
+            <w:r>
+              <w:rPr>
+                <w:rFonts w:cstheme="minorHAnsi"/>
+              </w:rPr>
+              <w:t>stalk-color-above-</w:t>
+            </w:r>
+            <w:proofErr w:type="spellStart"/>
+            <w:r>
+              <w:rPr>
+                <w:rFonts w:cstheme="minorHAnsi"/>
+              </w:rPr>
+              <w:t>ring_o</w:t>
+            </w:r>
+            <w:proofErr w:type="spellEnd"/>
+          </w:p>
+        </w:tc>
+        <w:tc>
+          <w:tcPr>
+            <w:tcW w:w="0" w:type="auto"/>
+          </w:tcPr>
+          <w:p>
+            <w:pPr>
+              <w:pStyle w:val="ListParagraph"/>
+              <w:autoSpaceDE w:val="0"/>
+              <w:autoSpaceDN w:val="0"/>
+              <w:adjustRightInd w:val="0"/>
+              <w:ind w:left="0"/>
+              <w:jc w:val="center"/>
+              <w:rPr>
+                <w:rFonts w:cstheme="minorHAnsi"/>
+              </w:rPr>
+            </w:pPr>
+            <w:r>
+              <w:rPr>
+                <w:rFonts w:cstheme="minorHAnsi"/>
+              </w:rPr>
+              <w:t>gill-</w:t>
+            </w:r>
+            <w:proofErr w:type="spellStart"/>
+            <w:r>
+              <w:rPr>
+                <w:rFonts w:cstheme="minorHAnsi"/>
+              </w:rPr>
+              <w:t>attachment_d</w:t>
+            </w:r>
+            <w:proofErr w:type="spellEnd"/>
+          </w:p>
+        </w:tc>
+      </w:tr>
+      <w:tr>
+        <w:trPr>
+          <w:jc w:val="center"/>
+        </w:trPr>
+        <w:tc>
+          <w:tcPr>
+            <w:tcW w:w="0" w:type="auto"/>
+          </w:tcPr>
+          <w:p>
+            <w:pPr>
+              <w:pStyle w:val="ListParagraph"/>
+              <w:autoSpaceDE w:val="0"/>
+              <w:autoSpaceDN w:val="0"/>
+              <w:adjustRightInd w:val="0"/>
+              <w:ind w:left="0"/>
+              <w:jc w:val="center"/>
+              <w:rPr>
+                <w:rFonts w:cstheme="minorHAnsi"/>
+              </w:rPr>
+            </w:pPr>
+            <w:r>
+              <w:rPr>
+                <w:rFonts w:cstheme="minorHAnsi"/>
+              </w:rPr>
+              <w:t>0.9793016123563326</w:t>
+            </w:r>
+          </w:p>
+        </w:tc>
+        <w:tc>
+          <w:tcPr>
+            <w:tcW w:w="0" w:type="auto"/>
+          </w:tcPr>
+          <w:p>
+            <w:pPr>
+              <w:pStyle w:val="ListParagraph"/>
+              <w:autoSpaceDE w:val="0"/>
+              <w:autoSpaceDN w:val="0"/>
+              <w:adjustRightInd w:val="0"/>
+              <w:ind w:left="0"/>
+              <w:jc w:val="center"/>
+              <w:rPr>
+                <w:rFonts w:cstheme="minorHAnsi"/>
+              </w:rPr>
+            </w:pPr>
+            <w:r>
+              <w:rPr>
+                <w:rFonts w:cstheme="minorHAnsi"/>
+              </w:rPr>
+              <w:t>stalk-color-above-</w:t>
+            </w:r>
+            <w:proofErr w:type="spellStart"/>
+            <w:r>
+              <w:rPr>
+                <w:rFonts w:cstheme="minorHAnsi"/>
+              </w:rPr>
+              <w:t>ring_o</w:t>
+            </w:r>
+            <w:proofErr w:type="spellEnd"/>
+          </w:p>
+        </w:tc>
+        <w:tc>
+          <w:tcPr>
+            <w:tcW w:w="0" w:type="auto"/>
+          </w:tcPr>
+          <w:p>
+            <w:pPr>
+              <w:pStyle w:val="ListParagraph"/>
+              <w:autoSpaceDE w:val="0"/>
+              <w:autoSpaceDN w:val="0"/>
+              <w:adjustRightInd w:val="0"/>
+              <w:ind w:left="0"/>
+              <w:jc w:val="center"/>
+              <w:rPr>
+                <w:rFonts w:cstheme="minorHAnsi"/>
+              </w:rPr>
+            </w:pPr>
+            <w:r>
+              <w:rPr>
+                <w:rFonts w:cstheme="minorHAnsi"/>
+              </w:rPr>
+              <w:t>stalk-color-below-</w:t>
+            </w:r>
+            <w:proofErr w:type="spellStart"/>
+            <w:r>
+              <w:rPr>
+                <w:rFonts w:cstheme="minorHAnsi"/>
+              </w:rPr>
+              <w:t>ring_c</w:t>
+            </w:r>
+            <w:proofErr w:type="spellEnd"/>
+          </w:p>
+        </w:tc>
+      </w:tr>
+      <w:tr>
+        <w:trPr>
+          <w:jc w:val="center"/>
+        </w:trPr>
+        <w:tc>
+          <w:tcPr>
+            <w:tcW w:w="0" w:type="auto"/>
+          </w:tcPr>
+          <w:p>
+            <w:pPr>
+              <w:pStyle w:val="ListParagraph"/>
+              <w:autoSpaceDE w:val="0"/>
+              <w:autoSpaceDN w:val="0"/>
+              <w:adjustRightInd w:val="0"/>
+              <w:ind w:left="0"/>
+              <w:jc w:val="center"/>
+              <w:rPr>
+                <w:rFonts w:cstheme="minorHAnsi"/>
+              </w:rPr>
+            </w:pPr>
+            <w:r>
+              <w:rPr>
+                <w:rFonts w:cstheme="minorHAnsi"/>
+              </w:rPr>
+              <w:t>0.9550972066799881</w:t>
+            </w:r>
+          </w:p>
+        </w:tc>
+        <w:tc>
+          <w:tcPr>
+            <w:tcW w:w="0" w:type="auto"/>
+          </w:tcPr>
+          <w:p>
+            <w:pPr>
+              <w:pStyle w:val="ListParagraph"/>
+              <w:autoSpaceDE w:val="0"/>
+              <w:autoSpaceDN w:val="0"/>
+              <w:adjustRightInd w:val="0"/>
+              <w:ind w:left="0"/>
+              <w:jc w:val="center"/>
+              <w:rPr>
+                <w:rFonts w:cstheme="minorHAnsi"/>
+              </w:rPr>
+            </w:pPr>
+            <w:r>
+              <w:rPr>
+                <w:rFonts w:cstheme="minorHAnsi"/>
+              </w:rPr>
+              <w:t>stalk-color-below-</w:t>
+            </w:r>
+            <w:proofErr w:type="spellStart"/>
+            <w:r>
+              <w:rPr>
+                <w:rFonts w:cstheme="minorHAnsi"/>
+              </w:rPr>
+              <w:t>ring_o</w:t>
+            </w:r>
+            <w:proofErr w:type="spellEnd"/>
+          </w:p>
+        </w:tc>
+        <w:tc>
+          <w:tcPr>
+            <w:tcW w:w="0" w:type="auto"/>
+          </w:tcPr>
+          <w:p>
+            <w:pPr>
+              <w:pStyle w:val="ListParagraph"/>
+              <w:autoSpaceDE w:val="0"/>
+              <w:autoSpaceDN w:val="0"/>
+              <w:adjustRightInd w:val="0"/>
+              <w:ind w:left="0"/>
+              <w:jc w:val="center"/>
+              <w:rPr>
+                <w:rFonts w:cstheme="minorHAnsi"/>
+              </w:rPr>
+            </w:pPr>
+            <w:r>
+              <w:rPr>
+                <w:rFonts w:cstheme="minorHAnsi"/>
+              </w:rPr>
+              <w:t>gill-</w:t>
+            </w:r>
+            <w:proofErr w:type="spellStart"/>
+            <w:r>
+              <w:rPr>
+                <w:rFonts w:cstheme="minorHAnsi"/>
+              </w:rPr>
+              <w:t>attachment_a</w:t>
+            </w:r>
+            <w:proofErr w:type="spellEnd"/>
+          </w:p>
+        </w:tc>
+      </w:tr>
+      <w:tr>
+        <w:trPr>
+          <w:jc w:val="center"/>
+        </w:trPr>
+        <w:tc>
+          <w:tcPr>
+            <w:tcW w:w="0" w:type="auto"/>
+          </w:tcPr>
+          <w:p>
+            <w:pPr>
+              <w:pStyle w:val="ListParagraph"/>
+              <w:autoSpaceDE w:val="0"/>
+              <w:autoSpaceDN w:val="0"/>
+              <w:adjustRightInd w:val="0"/>
+              <w:ind w:left="0"/>
+              <w:jc w:val="center"/>
+              <w:rPr>
+                <w:rFonts w:cstheme="minorHAnsi"/>
+              </w:rPr>
+            </w:pPr>
+            <w:r>
+              <w:rPr>
+                <w:rFonts w:cstheme="minorHAnsi"/>
+              </w:rPr>
+              <w:t>0.9550972066799881</w:t>
+            </w:r>
+          </w:p>
+        </w:tc>
+        <w:tc>
+          <w:tcPr>
+            <w:tcW w:w="0" w:type="auto"/>
+          </w:tcPr>
+          <w:p>
+            <w:pPr>
+              <w:pStyle w:val="ListParagraph"/>
+              <w:autoSpaceDE w:val="0"/>
+              <w:autoSpaceDN w:val="0"/>
+              <w:adjustRightInd w:val="0"/>
+              <w:ind w:left="0"/>
+              <w:jc w:val="center"/>
+              <w:rPr>
+                <w:rFonts w:cstheme="minorHAnsi"/>
+              </w:rPr>
+            </w:pPr>
+            <w:r>
+              <w:rPr>
+                <w:rFonts w:cstheme="minorHAnsi"/>
+              </w:rPr>
+              <w:t>stalk-color-below-</w:t>
+            </w:r>
+            <w:proofErr w:type="spellStart"/>
+            <w:r>
+              <w:rPr>
+                <w:rFonts w:cstheme="minorHAnsi"/>
+              </w:rPr>
+              <w:t>ring_o</w:t>
+            </w:r>
+            <w:proofErr w:type="spellEnd"/>
+          </w:p>
+        </w:tc>
+        <w:tc>
+          <w:tcPr>
+            <w:tcW w:w="0" w:type="auto"/>
+          </w:tcPr>
+          <w:p>
+            <w:pPr>
+              <w:pStyle w:val="ListParagraph"/>
+              <w:autoSpaceDE w:val="0"/>
+              <w:autoSpaceDN w:val="0"/>
+              <w:adjustRightInd w:val="0"/>
+              <w:ind w:left="0"/>
+              <w:jc w:val="center"/>
+              <w:rPr>
+                <w:rFonts w:cstheme="minorHAnsi"/>
+              </w:rPr>
+            </w:pPr>
+            <w:r>
+              <w:rPr>
+                <w:rFonts w:cstheme="minorHAnsi"/>
+              </w:rPr>
+              <w:t>gill-</w:t>
+            </w:r>
+            <w:proofErr w:type="spellStart"/>
+            <w:r>
+              <w:rPr>
+                <w:rFonts w:cstheme="minorHAnsi"/>
+              </w:rPr>
+              <w:t>attachment_d</w:t>
+            </w:r>
+            <w:proofErr w:type="spellEnd"/>
+          </w:p>
+        </w:tc>
+      </w:tr>
+      <w:tr>
+        <w:trPr>
+          <w:jc w:val="center"/>
+        </w:trPr>
+        <w:tc>
+          <w:tcPr>
+            <w:tcW w:w="0" w:type="auto"/>
+          </w:tcPr>
+          <w:p>
+            <w:pPr>
+              <w:pStyle w:val="ListParagraph"/>
+              <w:autoSpaceDE w:val="0"/>
+              <w:autoSpaceDN w:val="0"/>
+              <w:adjustRightInd w:val="0"/>
+              <w:ind w:left="0"/>
+              <w:jc w:val="center"/>
+              <w:rPr>
+                <w:rFonts w:cstheme="minorHAnsi"/>
+              </w:rPr>
+            </w:pPr>
+            <w:r>
+              <w:rPr>
+                <w:rFonts w:cstheme="minorHAnsi"/>
+              </w:rPr>
+              <w:t>0.9793016123563326</w:t>
+            </w:r>
+          </w:p>
+        </w:tc>
+        <w:tc>
+          <w:tcPr>
+            <w:tcW w:w="0" w:type="auto"/>
+          </w:tcPr>
+          <w:p>
+            <w:pPr>
+              <w:pStyle w:val="ListParagraph"/>
+              <w:autoSpaceDE w:val="0"/>
+              <w:autoSpaceDN w:val="0"/>
+              <w:adjustRightInd w:val="0"/>
+              <w:ind w:left="0"/>
+              <w:jc w:val="center"/>
+              <w:rPr>
+                <w:rFonts w:cstheme="minorHAnsi"/>
+              </w:rPr>
+            </w:pPr>
+            <w:r>
+              <w:rPr>
+                <w:rFonts w:cstheme="minorHAnsi"/>
+              </w:rPr>
+              <w:t>stalk-color-below-</w:t>
+            </w:r>
+            <w:proofErr w:type="spellStart"/>
+            <w:r>
+              <w:rPr>
+                <w:rFonts w:cstheme="minorHAnsi"/>
+              </w:rPr>
+              <w:t>ring_o</w:t>
+            </w:r>
+            <w:proofErr w:type="spellEnd"/>
+          </w:p>
+        </w:tc>
+        <w:tc>
+          <w:tcPr>
+            <w:tcW w:w="0" w:type="auto"/>
+          </w:tcPr>
+          <w:p>
+            <w:pPr>
+              <w:pStyle w:val="ListParagraph"/>
+              <w:autoSpaceDE w:val="0"/>
+              <w:autoSpaceDN w:val="0"/>
+              <w:adjustRightInd w:val="0"/>
+              <w:ind w:left="0"/>
+              <w:jc w:val="center"/>
+              <w:rPr>
+                <w:rFonts w:cstheme="minorHAnsi"/>
+              </w:rPr>
+            </w:pPr>
+            <w:r>
+              <w:rPr>
+                <w:rFonts w:cstheme="minorHAnsi"/>
+              </w:rPr>
+              <w:t>stalk-color-below-</w:t>
+            </w:r>
+            <w:proofErr w:type="spellStart"/>
+            <w:r>
+              <w:rPr>
+                <w:rFonts w:cstheme="minorHAnsi"/>
+              </w:rPr>
+              <w:t>ring_c</w:t>
+            </w:r>
+            <w:proofErr w:type="spellEnd"/>
+          </w:p>
+        </w:tc>
+      </w:tr>
+      <w:tr>
+        <w:trPr>
+          <w:jc w:val="center"/>
+        </w:trPr>
+        <w:tc>
+          <w:tcPr>
+            <w:tcW w:w="0" w:type="auto"/>
+          </w:tcPr>
+          <w:p>
+            <w:pPr>
+              <w:pStyle w:val="ListParagraph"/>
+              <w:autoSpaceDE w:val="0"/>
+              <w:autoSpaceDN w:val="0"/>
+              <w:adjustRightInd w:val="0"/>
+              <w:ind w:left="0"/>
+              <w:jc w:val="center"/>
+              <w:rPr>
+                <w:rFonts w:cstheme="minorHAnsi"/>
+              </w:rPr>
+            </w:pPr>
+            <w:r>
+              <w:rPr>
+                <w:rFonts w:cstheme="minorHAnsi"/>
+              </w:rPr>
+              <w:t>0.935237345539456</w:t>
+            </w:r>
+          </w:p>
+        </w:tc>
+        <w:tc>
+          <w:tcPr>
+            <w:tcW w:w="0" w:type="auto"/>
+          </w:tcPr>
+          <w:p>
+            <w:pPr>
+              <w:pStyle w:val="ListParagraph"/>
+              <w:autoSpaceDE w:val="0"/>
+              <w:autoSpaceDN w:val="0"/>
+              <w:adjustRightInd w:val="0"/>
+              <w:ind w:left="0"/>
+              <w:jc w:val="center"/>
+              <w:rPr>
+                <w:rFonts w:cstheme="minorHAnsi"/>
+              </w:rPr>
+            </w:pPr>
+            <w:r>
+              <w:rPr>
+                <w:rFonts w:cstheme="minorHAnsi"/>
+              </w:rPr>
+              <w:t>veil-</w:t>
+            </w:r>
+            <w:proofErr w:type="spellStart"/>
+            <w:r>
+              <w:rPr>
+                <w:rFonts w:cstheme="minorHAnsi"/>
+              </w:rPr>
+              <w:t>color_w</w:t>
+            </w:r>
+            <w:proofErr w:type="spellEnd"/>
+          </w:p>
+        </w:tc>
+        <w:tc>
+          <w:tcPr>
+            <w:tcW w:w="0" w:type="auto"/>
+          </w:tcPr>
+          <w:p>
+            <w:pPr>
+              <w:pStyle w:val="ListParagraph"/>
+              <w:autoSpaceDE w:val="0"/>
+              <w:autoSpaceDN w:val="0"/>
+              <w:adjustRightInd w:val="0"/>
+              <w:ind w:left="0"/>
+              <w:jc w:val="center"/>
+              <w:rPr>
+                <w:rFonts w:cstheme="minorHAnsi"/>
+              </w:rPr>
+            </w:pPr>
+            <w:r>
+              <w:rPr>
+                <w:rFonts w:cstheme="minorHAnsi"/>
+              </w:rPr>
+              <w:t>gill-</w:t>
+            </w:r>
+            <w:proofErr w:type="spellStart"/>
+            <w:r>
+              <w:rPr>
+                <w:rFonts w:cstheme="minorHAnsi"/>
+              </w:rPr>
+              <w:t>attachment_a</w:t>
+            </w:r>
+            <w:proofErr w:type="spellEnd"/>
+          </w:p>
+        </w:tc>
+      </w:tr>
+      <w:tr>
+        <w:trPr>
+          <w:jc w:val="center"/>
+        </w:trPr>
+        <w:tc>
+          <w:tcPr>
+            <w:tcW w:w="0" w:type="auto"/>
+          </w:tcPr>
+          <w:p>
+            <w:pPr>
+              <w:pStyle w:val="ListParagraph"/>
+              <w:autoSpaceDE w:val="0"/>
+              <w:autoSpaceDN w:val="0"/>
+              <w:adjustRightInd w:val="0"/>
+              <w:ind w:left="0"/>
+              <w:jc w:val="center"/>
+              <w:rPr>
+                <w:rFonts w:cstheme="minorHAnsi"/>
+              </w:rPr>
+            </w:pPr>
+            <w:r>
+              <w:rPr>
+                <w:rFonts w:cstheme="minorHAnsi"/>
+              </w:rPr>
+              <w:t>0.935237345539456</w:t>
+            </w:r>
+          </w:p>
+        </w:tc>
+        <w:tc>
+          <w:tcPr>
+            <w:tcW w:w="0" w:type="auto"/>
+          </w:tcPr>
+          <w:p>
+            <w:pPr>
+              <w:pStyle w:val="ListParagraph"/>
+              <w:autoSpaceDE w:val="0"/>
+              <w:autoSpaceDN w:val="0"/>
+              <w:adjustRightInd w:val="0"/>
+              <w:ind w:left="0"/>
+              <w:jc w:val="center"/>
+              <w:rPr>
+                <w:rFonts w:cstheme="minorHAnsi"/>
+              </w:rPr>
+            </w:pPr>
+            <w:r>
+              <w:rPr>
+                <w:rFonts w:cstheme="minorHAnsi"/>
+              </w:rPr>
+              <w:t>veil-</w:t>
+            </w:r>
+            <w:proofErr w:type="spellStart"/>
+            <w:r>
+              <w:rPr>
+                <w:rFonts w:cstheme="minorHAnsi"/>
+              </w:rPr>
+              <w:t>color_w</w:t>
+            </w:r>
+            <w:proofErr w:type="spellEnd"/>
+          </w:p>
+        </w:tc>
+        <w:tc>
+          <w:tcPr>
+            <w:tcW w:w="0" w:type="auto"/>
+          </w:tcPr>
+          <w:p>
+            <w:pPr>
+              <w:pStyle w:val="ListParagraph"/>
+              <w:autoSpaceDE w:val="0"/>
+              <w:autoSpaceDN w:val="0"/>
+              <w:adjustRightInd w:val="0"/>
+              <w:ind w:left="0"/>
+              <w:jc w:val="center"/>
+              <w:rPr>
+                <w:rFonts w:cstheme="minorHAnsi"/>
+              </w:rPr>
+            </w:pPr>
+            <w:r>
+              <w:rPr>
+                <w:rFonts w:cstheme="minorHAnsi"/>
+              </w:rPr>
+              <w:t>gill-</w:t>
+            </w:r>
+            <w:proofErr w:type="spellStart"/>
+            <w:r>
+              <w:rPr>
+                <w:rFonts w:cstheme="minorHAnsi"/>
+              </w:rPr>
+              <w:t>attachment_d</w:t>
+            </w:r>
+            <w:proofErr w:type="spellEnd"/>
+          </w:p>
+        </w:tc>
+      </w:tr>
+      <w:tr>
+        <w:trPr>
+          <w:jc w:val="center"/>
+        </w:trPr>
+        <w:tc>
+          <w:tcPr>
+            <w:tcW w:w="0" w:type="auto"/>
+          </w:tcPr>
+          <w:p>
+            <w:pPr>
+              <w:pStyle w:val="ListParagraph"/>
+              <w:autoSpaceDE w:val="0"/>
+              <w:autoSpaceDN w:val="0"/>
+              <w:adjustRightInd w:val="0"/>
+              <w:ind w:left="0"/>
+              <w:jc w:val="center"/>
+              <w:rPr>
+                <w:rFonts w:cstheme="minorHAnsi"/>
+              </w:rPr>
+            </w:pPr>
+            <w:r>
+              <w:rPr>
+                <w:rFonts w:cstheme="minorHAnsi"/>
+              </w:rPr>
+              <w:t>0.9793016123563326</w:t>
+            </w:r>
+          </w:p>
+        </w:tc>
+        <w:tc>
+          <w:tcPr>
+            <w:tcW w:w="0" w:type="auto"/>
+          </w:tcPr>
+          <w:p>
+            <w:pPr>
+              <w:pStyle w:val="ListParagraph"/>
+              <w:autoSpaceDE w:val="0"/>
+              <w:autoSpaceDN w:val="0"/>
+              <w:adjustRightInd w:val="0"/>
+              <w:ind w:left="0"/>
+              <w:jc w:val="center"/>
+              <w:rPr>
+                <w:rFonts w:cstheme="minorHAnsi"/>
+              </w:rPr>
+            </w:pPr>
+            <w:r>
+              <w:rPr>
+                <w:rFonts w:cstheme="minorHAnsi"/>
+              </w:rPr>
+              <w:t>veil-</w:t>
+            </w:r>
+            <w:proofErr w:type="spellStart"/>
+            <w:r>
+              <w:rPr>
+                <w:rFonts w:cstheme="minorHAnsi"/>
+              </w:rPr>
+              <w:t>color_w</w:t>
+            </w:r>
+            <w:proofErr w:type="spellEnd"/>
+          </w:p>
+        </w:tc>
+        <w:tc>
+          <w:tcPr>
+            <w:tcW w:w="0" w:type="auto"/>
+          </w:tcPr>
+          <w:p>
+            <w:pPr>
+              <w:pStyle w:val="ListParagraph"/>
+              <w:autoSpaceDE w:val="0"/>
+              <w:autoSpaceDN w:val="0"/>
+              <w:adjustRightInd w:val="0"/>
+              <w:ind w:left="0"/>
+              <w:jc w:val="center"/>
+              <w:rPr>
+                <w:rFonts w:cstheme="minorHAnsi"/>
+              </w:rPr>
+            </w:pPr>
+            <w:r>
+              <w:rPr>
+                <w:rFonts w:cstheme="minorHAnsi"/>
+              </w:rPr>
+              <w:t>stalk-surface-above-</w:t>
+            </w:r>
+            <w:proofErr w:type="spellStart"/>
+            <w:r>
+              <w:rPr>
+                <w:rFonts w:cstheme="minorHAnsi"/>
+              </w:rPr>
+              <w:t>ring_s</w:t>
+            </w:r>
+            <w:proofErr w:type="spellEnd"/>
+          </w:p>
+        </w:tc>
+      </w:tr>
+      <w:tr>
+        <w:trPr>
+          <w:jc w:val="center"/>
+        </w:trPr>
+        <w:tc>
+          <w:tcPr>
+            <w:tcW w:w="0" w:type="auto"/>
+          </w:tcPr>
+          <w:p>
+            <w:pPr>
+              <w:pStyle w:val="ListParagraph"/>
+              <w:autoSpaceDE w:val="0"/>
+              <w:autoSpaceDN w:val="0"/>
+              <w:adjustRightInd w:val="0"/>
+              <w:ind w:left="0"/>
+              <w:jc w:val="center"/>
+              <w:rPr>
+                <w:rFonts w:cstheme="minorHAnsi"/>
+              </w:rPr>
+            </w:pPr>
+            <w:r>
+              <w:rPr>
+                <w:rFonts w:cstheme="minorHAnsi"/>
+              </w:rPr>
+              <w:t>0.9793016123563326</w:t>
+            </w:r>
+          </w:p>
+        </w:tc>
+        <w:tc>
+          <w:tcPr>
+            <w:tcW w:w="0" w:type="auto"/>
+          </w:tcPr>
+          <w:p>
+            <w:pPr>
+              <w:pStyle w:val="ListParagraph"/>
+              <w:autoSpaceDE w:val="0"/>
+              <w:autoSpaceDN w:val="0"/>
+              <w:adjustRightInd w:val="0"/>
+              <w:ind w:left="0"/>
+              <w:jc w:val="center"/>
+              <w:rPr>
+                <w:rFonts w:cstheme="minorHAnsi"/>
+              </w:rPr>
+            </w:pPr>
+            <w:r>
+              <w:rPr>
+                <w:rFonts w:cstheme="minorHAnsi"/>
+              </w:rPr>
+              <w:t>veil-</w:t>
+            </w:r>
+            <w:proofErr w:type="spellStart"/>
+            <w:r>
+              <w:rPr>
+                <w:rFonts w:cstheme="minorHAnsi"/>
+              </w:rPr>
+              <w:t>color_w</w:t>
+            </w:r>
+            <w:proofErr w:type="spellEnd"/>
+          </w:p>
+        </w:tc>
+        <w:tc>
+          <w:tcPr>
+            <w:tcW w:w="0" w:type="auto"/>
+          </w:tcPr>
+          <w:p>
+            <w:pPr>
+              <w:pStyle w:val="ListParagraph"/>
+              <w:autoSpaceDE w:val="0"/>
+              <w:autoSpaceDN w:val="0"/>
+              <w:adjustRightInd w:val="0"/>
+              <w:ind w:left="0"/>
+              <w:jc w:val="center"/>
+              <w:rPr>
+                <w:rFonts w:cstheme="minorHAnsi"/>
+              </w:rPr>
+            </w:pPr>
+            <w:r>
+              <w:rPr>
+                <w:rFonts w:cstheme="minorHAnsi"/>
+              </w:rPr>
+              <w:t>stalk-color-above-</w:t>
+            </w:r>
+            <w:proofErr w:type="spellStart"/>
+            <w:r>
+              <w:rPr>
+                <w:rFonts w:cstheme="minorHAnsi"/>
+              </w:rPr>
+              <w:t>ring_o</w:t>
+            </w:r>
+            <w:proofErr w:type="spellEnd"/>
+          </w:p>
+        </w:tc>
+      </w:tr>
+      <w:tr>
+        <w:trPr>
+          <w:jc w:val="center"/>
+        </w:trPr>
+        <w:tc>
+          <w:tcPr>
+            <w:tcW w:w="0" w:type="auto"/>
+          </w:tcPr>
+          <w:p>
+            <w:pPr>
+              <w:pStyle w:val="ListParagraph"/>
+              <w:autoSpaceDE w:val="0"/>
+              <w:autoSpaceDN w:val="0"/>
+              <w:adjustRightInd w:val="0"/>
+              <w:ind w:left="0"/>
+              <w:jc w:val="center"/>
+              <w:rPr>
+                <w:rFonts w:cstheme="minorHAnsi"/>
+              </w:rPr>
+            </w:pPr>
+            <w:r>
+              <w:rPr>
+                <w:rFonts w:cstheme="minorHAnsi"/>
+              </w:rPr>
+              <w:t>0.9689591161987591</w:t>
+            </w:r>
+          </w:p>
+        </w:tc>
+        <w:tc>
+          <w:tcPr>
+            <w:tcW w:w="0" w:type="auto"/>
+          </w:tcPr>
+          <w:p>
+            <w:pPr>
+              <w:pStyle w:val="ListParagraph"/>
+              <w:autoSpaceDE w:val="0"/>
+              <w:autoSpaceDN w:val="0"/>
+              <w:adjustRightInd w:val="0"/>
+              <w:ind w:left="0"/>
+              <w:jc w:val="center"/>
+              <w:rPr>
+                <w:rFonts w:cstheme="minorHAnsi"/>
+              </w:rPr>
+            </w:pPr>
+            <w:r>
+              <w:rPr>
+                <w:rFonts w:cstheme="minorHAnsi"/>
+              </w:rPr>
+              <w:t>ring-</w:t>
+            </w:r>
+            <w:proofErr w:type="spellStart"/>
+            <w:r>
+              <w:rPr>
+                <w:rFonts w:cstheme="minorHAnsi"/>
+              </w:rPr>
+              <w:t>type_o</w:t>
+            </w:r>
+            <w:proofErr w:type="spellEnd"/>
+          </w:p>
+        </w:tc>
+        <w:tc>
+          <w:tcPr>
+            <w:tcW w:w="0" w:type="auto"/>
+          </w:tcPr>
+          <w:p>
+            <w:pPr>
+              <w:pStyle w:val="ListParagraph"/>
+              <w:autoSpaceDE w:val="0"/>
+              <w:autoSpaceDN w:val="0"/>
+              <w:adjustRightInd w:val="0"/>
+              <w:ind w:left="0"/>
+              <w:jc w:val="center"/>
+              <w:rPr>
+                <w:rFonts w:cstheme="minorHAnsi"/>
+              </w:rPr>
+            </w:pPr>
+            <w:r>
+              <w:rPr>
+                <w:rFonts w:cstheme="minorHAnsi"/>
+              </w:rPr>
+              <w:t>stalk-color-below-</w:t>
+            </w:r>
+            <w:proofErr w:type="spellStart"/>
+            <w:r>
+              <w:rPr>
+                <w:rFonts w:cstheme="minorHAnsi"/>
+              </w:rPr>
+              <w:t>ring_e</w:t>
+            </w:r>
+            <w:proofErr w:type="spellEnd"/>
+          </w:p>
+        </w:tc>
+      </w:tr>
+      <w:tr>
+        <w:trPr>
+          <w:jc w:val="center"/>
+        </w:trPr>
+        <w:tc>
+          <w:tcPr>
+            <w:tcW w:w="0" w:type="auto"/>
+          </w:tcPr>
+          <w:p>
+            <w:pPr>
+              <w:pStyle w:val="ListParagraph"/>
+              <w:autoSpaceDE w:val="0"/>
+              <w:autoSpaceDN w:val="0"/>
+              <w:adjustRightInd w:val="0"/>
+              <w:ind w:left="0"/>
+              <w:jc w:val="center"/>
+              <w:rPr>
+                <w:rFonts w:cstheme="minorHAnsi"/>
+              </w:rPr>
+            </w:pPr>
+            <w:r>
+              <w:rPr>
+                <w:rFonts w:cstheme="minorHAnsi"/>
+              </w:rPr>
+              <w:t>0.9689591161987591</w:t>
+            </w:r>
+          </w:p>
+        </w:tc>
+        <w:tc>
+          <w:tcPr>
+            <w:tcW w:w="0" w:type="auto"/>
+          </w:tcPr>
+          <w:p>
+            <w:pPr>
+              <w:pStyle w:val="ListParagraph"/>
+              <w:autoSpaceDE w:val="0"/>
+              <w:autoSpaceDN w:val="0"/>
+              <w:adjustRightInd w:val="0"/>
+              <w:ind w:left="0"/>
+              <w:jc w:val="center"/>
+              <w:rPr>
+                <w:rFonts w:cstheme="minorHAnsi"/>
+              </w:rPr>
+            </w:pPr>
+            <w:r>
+              <w:rPr>
+                <w:rFonts w:cstheme="minorHAnsi"/>
+              </w:rPr>
+              <w:t>ring-</w:t>
+            </w:r>
+            <w:proofErr w:type="spellStart"/>
+            <w:r>
+              <w:rPr>
+                <w:rFonts w:cstheme="minorHAnsi"/>
+              </w:rPr>
+              <w:t>type_t</w:t>
+            </w:r>
+            <w:proofErr w:type="spellEnd"/>
+          </w:p>
+        </w:tc>
+        <w:tc>
+          <w:tcPr>
+            <w:tcW w:w="0" w:type="auto"/>
+          </w:tcPr>
+          <w:p>
+            <w:pPr>
+              <w:pStyle w:val="ListParagraph"/>
+              <w:autoSpaceDE w:val="0"/>
+              <w:autoSpaceDN w:val="0"/>
+              <w:adjustRightInd w:val="0"/>
+              <w:ind w:left="0"/>
+              <w:jc w:val="center"/>
+              <w:rPr>
+                <w:rFonts w:cstheme="minorHAnsi"/>
+              </w:rPr>
+            </w:pPr>
+            <w:r>
+              <w:rPr>
+                <w:rFonts w:cstheme="minorHAnsi"/>
+              </w:rPr>
+              <w:t>stalk-color-below-</w:t>
+            </w:r>
+            <w:proofErr w:type="spellStart"/>
+            <w:r>
+              <w:rPr>
+                <w:rFonts w:cstheme="minorHAnsi"/>
+              </w:rPr>
+              <w:t>ring_p</w:t>
+            </w:r>
+            <w:proofErr w:type="spellEnd"/>
+          </w:p>
+        </w:tc>
+      </w:tr>
+      <w:tr>
+        <w:trPr>
+          <w:jc w:val="center"/>
+        </w:trPr>
+        <w:tc>
+          <w:tcPr>
+            <w:tcW w:w="0" w:type="auto"/>
+          </w:tcPr>
+          <w:p>
+            <w:pPr>
+              <w:pStyle w:val="ListParagraph"/>
+              <w:autoSpaceDE w:val="0"/>
+              <w:autoSpaceDN w:val="0"/>
+              <w:adjustRightInd w:val="0"/>
+              <w:ind w:left="0"/>
+              <w:jc w:val="center"/>
+              <w:rPr>
+                <w:rFonts w:cstheme="minorHAnsi"/>
+              </w:rPr>
+            </w:pPr>
+            <w:r>
+              <w:rPr>
+                <w:rFonts w:cstheme="minorHAnsi"/>
+              </w:rPr>
+              <w:t>0.8689269690228176</w:t>
+            </w:r>
+          </w:p>
+        </w:tc>
+        <w:tc>
+          <w:tcPr>
+            <w:tcW w:w="0" w:type="auto"/>
+          </w:tcPr>
+          <w:p>
+            <w:pPr>
+              <w:pStyle w:val="ListParagraph"/>
+              <w:autoSpaceDE w:val="0"/>
+              <w:autoSpaceDN w:val="0"/>
+              <w:adjustRightInd w:val="0"/>
+              <w:ind w:left="0"/>
+              <w:jc w:val="center"/>
+              <w:rPr>
+                <w:rFonts w:cstheme="minorHAnsi"/>
+              </w:rPr>
+            </w:pPr>
+            <w:r>
+              <w:rPr>
+                <w:rFonts w:cstheme="minorHAnsi"/>
+              </w:rPr>
+              <w:t>ring-</w:t>
+            </w:r>
+            <w:proofErr w:type="spellStart"/>
+            <w:r>
+              <w:rPr>
+                <w:rFonts w:cstheme="minorHAnsi"/>
+              </w:rPr>
+              <w:t>number_l</w:t>
+            </w:r>
+            <w:proofErr w:type="spellEnd"/>
+          </w:p>
+        </w:tc>
+        <w:tc>
+          <w:tcPr>
+            <w:tcW w:w="0" w:type="auto"/>
+          </w:tcPr>
+          <w:p>
+            <w:pPr>
+              <w:pStyle w:val="ListParagraph"/>
+              <w:autoSpaceDE w:val="0"/>
+              <w:autoSpaceDN w:val="0"/>
+              <w:adjustRightInd w:val="0"/>
+              <w:ind w:left="0"/>
+              <w:jc w:val="center"/>
+              <w:rPr>
+                <w:rFonts w:cstheme="minorHAnsi"/>
+              </w:rPr>
+            </w:pPr>
+            <w:r>
+              <w:rPr>
+                <w:rFonts w:cstheme="minorHAnsi"/>
+              </w:rPr>
+              <w:t>veil-</w:t>
+            </w:r>
+            <w:proofErr w:type="spellStart"/>
+            <w:r>
+              <w:rPr>
+                <w:rFonts w:cstheme="minorHAnsi"/>
+              </w:rPr>
+              <w:t>color_w</w:t>
+            </w:r>
+            <w:proofErr w:type="spellEnd"/>
+          </w:p>
+        </w:tc>
+      </w:tr>
+      <w:tr>
+        <w:trPr>
+          <w:jc w:val="center"/>
+        </w:trPr>
+        <w:tc>
+          <w:tcPr>
+            <w:tcW w:w="0" w:type="auto"/>
+          </w:tcPr>
+          <w:p>
+            <w:pPr>
+              <w:pStyle w:val="ListParagraph"/>
+              <w:autoSpaceDE w:val="0"/>
+              <w:autoSpaceDN w:val="0"/>
+              <w:adjustRightInd w:val="0"/>
+              <w:ind w:left="0"/>
+              <w:jc w:val="center"/>
+              <w:rPr>
+                <w:rFonts w:cstheme="minorHAnsi"/>
+              </w:rPr>
+            </w:pPr>
+            <w:r>
+              <w:rPr>
+                <w:rFonts w:cstheme="minorHAnsi"/>
+              </w:rPr>
+              <w:t>0.8689269690228176</w:t>
+            </w:r>
+          </w:p>
+        </w:tc>
+        <w:tc>
+          <w:tcPr>
+            <w:tcW w:w="0" w:type="auto"/>
+          </w:tcPr>
+          <w:p>
+            <w:pPr>
+              <w:pStyle w:val="ListParagraph"/>
+              <w:autoSpaceDE w:val="0"/>
+              <w:autoSpaceDN w:val="0"/>
+              <w:adjustRightInd w:val="0"/>
+              <w:ind w:left="0"/>
+              <w:jc w:val="center"/>
+              <w:rPr>
+                <w:rFonts w:cstheme="minorHAnsi"/>
+              </w:rPr>
+            </w:pPr>
+            <w:r>
+              <w:rPr>
+                <w:rFonts w:cstheme="minorHAnsi"/>
+              </w:rPr>
+              <w:t>spore-print-</w:t>
+            </w:r>
+            <w:proofErr w:type="spellStart"/>
+            <w:r>
+              <w:rPr>
+                <w:rFonts w:cstheme="minorHAnsi"/>
+              </w:rPr>
+              <w:t>color_h</w:t>
+            </w:r>
+            <w:proofErr w:type="spellEnd"/>
+          </w:p>
+        </w:tc>
+        <w:tc>
+          <w:tcPr>
+            <w:tcW w:w="0" w:type="auto"/>
+          </w:tcPr>
+          <w:p>
+            <w:pPr>
+              <w:pStyle w:val="ListParagraph"/>
+              <w:autoSpaceDE w:val="0"/>
+              <w:autoSpaceDN w:val="0"/>
+              <w:adjustRightInd w:val="0"/>
+              <w:ind w:left="0"/>
+              <w:jc w:val="center"/>
+              <w:rPr>
+                <w:rFonts w:cstheme="minorHAnsi"/>
+              </w:rPr>
+            </w:pPr>
+            <w:r>
+              <w:rPr>
+                <w:rFonts w:cstheme="minorHAnsi"/>
+              </w:rPr>
+              <w:t>veil-</w:t>
+            </w:r>
+            <w:proofErr w:type="spellStart"/>
+            <w:r>
+              <w:rPr>
+                <w:rFonts w:cstheme="minorHAnsi"/>
+              </w:rPr>
+              <w:t>type_p</w:t>
+            </w:r>
+            <w:proofErr w:type="spellEnd"/>
+          </w:p>
+        </w:tc>
+      </w:tr>
+      <w:tr>
+        <w:trPr>
+          <w:jc w:val="center"/>
+        </w:trPr>
+        <w:tc>
+          <w:tcPr>
+            <w:tcW w:w="0" w:type="auto"/>
+          </w:tcPr>
+          <w:p>
+            <w:pPr>
+              <w:pStyle w:val="ListParagraph"/>
+              <w:autoSpaceDE w:val="0"/>
+              <w:autoSpaceDN w:val="0"/>
+              <w:adjustRightInd w:val="0"/>
+              <w:ind w:left="0"/>
+              <w:jc w:val="center"/>
+              <w:rPr>
+                <w:rFonts w:cstheme="minorHAnsi"/>
+              </w:rPr>
+            </w:pPr>
+            <w:r>
+              <w:rPr>
+                <w:rFonts w:cstheme="minorHAnsi"/>
+              </w:rPr>
+              <w:t>0.8055660308028565</w:t>
+            </w:r>
+          </w:p>
+        </w:tc>
+        <w:tc>
+          <w:tcPr>
+            <w:tcW w:w="0" w:type="auto"/>
+          </w:tcPr>
+          <w:p>
+            <w:pPr>
+              <w:pStyle w:val="ListParagraph"/>
+              <w:autoSpaceDE w:val="0"/>
+              <w:autoSpaceDN w:val="0"/>
+              <w:adjustRightInd w:val="0"/>
+              <w:ind w:left="0"/>
+              <w:jc w:val="center"/>
+              <w:rPr>
+                <w:rFonts w:cstheme="minorHAnsi"/>
+              </w:rPr>
+            </w:pPr>
+            <w:r>
+              <w:rPr>
+                <w:rFonts w:cstheme="minorHAnsi"/>
+              </w:rPr>
+              <w:t>spore-print-</w:t>
+            </w:r>
+            <w:proofErr w:type="spellStart"/>
+            <w:r>
+              <w:rPr>
+                <w:rFonts w:cstheme="minorHAnsi"/>
+              </w:rPr>
+              <w:t>color_w</w:t>
+            </w:r>
+            <w:proofErr w:type="spellEnd"/>
+          </w:p>
+        </w:tc>
+        <w:tc>
+          <w:tcPr>
+            <w:tcW w:w="0" w:type="auto"/>
+          </w:tcPr>
+          <w:p>
+            <w:pPr>
+              <w:pStyle w:val="ListParagraph"/>
+              <w:autoSpaceDE w:val="0"/>
+              <w:autoSpaceDN w:val="0"/>
+              <w:adjustRightInd w:val="0"/>
+              <w:ind w:left="0"/>
+              <w:jc w:val="center"/>
+              <w:rPr>
+                <w:rFonts w:cstheme="minorHAnsi"/>
+              </w:rPr>
+            </w:pPr>
+            <w:r>
+              <w:rPr>
+                <w:rFonts w:cstheme="minorHAnsi"/>
+              </w:rPr>
+              <w:t>gill-</w:t>
+            </w:r>
+            <w:proofErr w:type="spellStart"/>
+            <w:r>
+              <w:rPr>
+                <w:rFonts w:cstheme="minorHAnsi"/>
+              </w:rPr>
+              <w:t>spacing_d</w:t>
+            </w:r>
+            <w:proofErr w:type="spellEnd"/>
+          </w:p>
+        </w:tc>
+      </w:tr>
+    </w:tbl>
+    <w:p>
+      <w:pPr>
+        <w:pStyle w:val="Caption"/>
+        <w:jc w:val="center"/>
+        <w:rPr>
+          <w:rFonts w:cstheme="minorHAnsi"/>
+          <w:lang w:val="es-ES"/>
+        </w:rPr>
+      </w:pPr>
+      <w:r>
+        <w:rPr>
+          <w:lang w:val="es-ES"/>
+        </w:rPr>
+        <w:t xml:space="preserve">Tabla </w:t>
+      </w:r>
+      <w:r>
+        <w:fldChar w:fldCharType="begin"/>
+      </w:r>
+      <w:r>
+        <w:rPr>
+          <w:lang w:val="es-ES"/>
+        </w:rPr>
+        <w:instrText xml:space="preserve"> SEQ Tabla \* ARABIC </w:instrText>
+      </w:r>
+      <w:r>
+        <w:fldChar w:fldCharType="separate"/>
+      </w:r>
+      <w:r>
+        <w:rPr>
+          <w:noProof/>
+          <w:lang w:val="es-ES"/>
+        </w:rPr>
+        <w:t>2</w:t>
+      </w:r>
+      <w:r>
+        <w:fldChar w:fldCharType="end"/>
+      </w:r>
+      <w:r>
+        <w:rPr>
+          <w:lang w:val="es-ES"/>
+        </w:rPr>
+        <w:t>. Correlación entre variables con limite de 0.8</w:t>
+      </w:r>
+    </w:p>
+    <w:p>
+      <w:pPr>
+        <w:pStyle w:val="ListParagraph"/>
+        <w:autoSpaceDE w:val="0"/>
+        <w:autoSpaceDN w:val="0"/>
+        <w:adjustRightInd w:val="0"/>
+        <w:spacing w:after="0" w:line="240" w:lineRule="auto"/>
+        <w:ind w:left="1440"/>
+        <w:jc w:val="both"/>
+        <w:rPr>
+          <w:rFonts w:cstheme="minorHAnsi"/>
+          <w:lang w:val="es-ES"/>
+        </w:rPr>
+      </w:pPr>
+      <w:r>
+        <w:rPr>
+          <w:rFonts w:cstheme="minorHAnsi"/>
+          <w:lang w:val="es-ES"/>
+        </w:rPr>
+        <w:t xml:space="preserve">Si usáis un limite de </w:t>
+      </w:r>
+      <w:r>
+        <w:rPr>
+          <w:rFonts w:cstheme="minorHAnsi"/>
+          <w:lang w:val="es-ES"/>
+        </w:rPr>
+        <w:t>0.9, tenéis:</w:t>
+      </w:r>
+    </w:p>
+    <w:p>
+      <w:pPr>
+        <w:pStyle w:val="ListParagraph"/>
+        <w:autoSpaceDE w:val="0"/>
+        <w:autoSpaceDN w:val="0"/>
+        <w:adjustRightInd w:val="0"/>
+        <w:spacing w:after="0" w:line="240" w:lineRule="auto"/>
+        <w:ind w:left="1440"/>
+        <w:jc w:val="both"/>
+        <w:rPr>
+          <w:rFonts w:cstheme="minorHAnsi"/>
+          <w:lang w:val="es-ES"/>
+        </w:rPr>
+      </w:pPr>
+    </w:p>
+    <w:tbl>
+      <w:tblPr>
+        <w:tblStyle w:val="TableGrid"/>
+        <w:tblW w:w="0" w:type="auto"/>
+        <w:jc w:val="center"/>
+        <w:tblLook w:val="04A0" w:firstRow="1" w:lastRow="0" w:firstColumn="1" w:lastColumn="0" w:noHBand="0" w:noVBand="1"/>
+      </w:tblPr>
+      <w:tblGrid>
+        <w:gridCol w:w="2508"/>
+        <w:gridCol w:w="2407"/>
+        <w:gridCol w:w="2575"/>
+      </w:tblGrid>
+      <w:tr>
+        <w:trPr>
+          <w:jc w:val="center"/>
+        </w:trPr>
+        <w:tc>
+          <w:tcPr>
+            <w:tcW w:w="0" w:type="auto"/>
+          </w:tcPr>
+          <w:p>
+            <w:pPr>
+              <w:pStyle w:val="ListParagraph"/>
+              <w:autoSpaceDE w:val="0"/>
+              <w:autoSpaceDN w:val="0"/>
+              <w:adjustRightInd w:val="0"/>
+              <w:ind w:left="0"/>
+              <w:jc w:val="center"/>
+              <w:rPr>
+                <w:rFonts w:cstheme="minorHAnsi"/>
+                <w:lang w:val="es-ES"/>
+              </w:rPr>
+            </w:pPr>
+            <w:r>
+              <w:rPr>
+                <w:rFonts w:cstheme="minorHAnsi"/>
+                <w:b/>
+                <w:bCs/>
+                <w:sz w:val="24"/>
+                <w:szCs w:val="24"/>
+                <w:lang w:val="es-ES"/>
+              </w:rPr>
+              <w:t>Correlación entre A y B</w:t>
+            </w:r>
+          </w:p>
+        </w:tc>
+        <w:tc>
+          <w:tcPr>
+            <w:tcW w:w="0" w:type="auto"/>
+          </w:tcPr>
+          <w:p>
+            <w:pPr>
+              <w:pStyle w:val="ListParagraph"/>
+              <w:autoSpaceDE w:val="0"/>
+              <w:autoSpaceDN w:val="0"/>
+              <w:adjustRightInd w:val="0"/>
+              <w:ind w:left="0"/>
+              <w:jc w:val="center"/>
+              <w:rPr>
+                <w:rFonts w:cstheme="minorHAnsi"/>
+              </w:rPr>
+            </w:pPr>
+            <w:r>
+              <w:rPr>
+                <w:rFonts w:cstheme="minorHAnsi"/>
+                <w:b/>
+                <w:bCs/>
+                <w:sz w:val="24"/>
+                <w:szCs w:val="24"/>
+              </w:rPr>
+              <w:t>Variable A</w:t>
+            </w:r>
+          </w:p>
+        </w:tc>
+        <w:tc>
+          <w:tcPr>
+            <w:tcW w:w="0" w:type="auto"/>
+          </w:tcPr>
+          <w:p>
+            <w:pPr>
+              <w:pStyle w:val="ListParagraph"/>
+              <w:autoSpaceDE w:val="0"/>
+              <w:autoSpaceDN w:val="0"/>
+              <w:adjustRightInd w:val="0"/>
+              <w:ind w:left="0"/>
+              <w:jc w:val="center"/>
+              <w:rPr>
+                <w:rFonts w:cstheme="minorHAnsi"/>
+              </w:rPr>
+            </w:pPr>
+            <w:r>
+              <w:rPr>
+                <w:rFonts w:cstheme="minorHAnsi"/>
+                <w:b/>
+                <w:bCs/>
+                <w:sz w:val="24"/>
+                <w:szCs w:val="24"/>
+              </w:rPr>
+              <w:t>Variable B</w:t>
+            </w:r>
+          </w:p>
+        </w:tc>
+      </w:tr>
+      <w:tr>
+        <w:trPr>
+          <w:jc w:val="center"/>
+        </w:trPr>
+        <w:tc>
+          <w:tcPr>
+            <w:tcW w:w="0" w:type="auto"/>
+          </w:tcPr>
+          <w:p>
+            <w:pPr>
+              <w:pStyle w:val="ListParagraph"/>
+              <w:autoSpaceDE w:val="0"/>
+              <w:autoSpaceDN w:val="0"/>
+              <w:adjustRightInd w:val="0"/>
+              <w:ind w:left="0"/>
+              <w:jc w:val="center"/>
+              <w:rPr>
+                <w:rFonts w:cstheme="minorHAnsi"/>
+              </w:rPr>
+            </w:pPr>
+            <w:r>
+              <w:rPr>
+                <w:rFonts w:cstheme="minorHAnsi"/>
+              </w:rPr>
+              <w:t>0.9550972066799881</w:t>
+            </w:r>
+          </w:p>
+        </w:tc>
+        <w:tc>
+          <w:tcPr>
+            <w:tcW w:w="0" w:type="auto"/>
+          </w:tcPr>
+          <w:p>
+            <w:pPr>
+              <w:pStyle w:val="ListParagraph"/>
+              <w:autoSpaceDE w:val="0"/>
+              <w:autoSpaceDN w:val="0"/>
+              <w:adjustRightInd w:val="0"/>
+              <w:ind w:left="0"/>
+              <w:jc w:val="center"/>
+              <w:rPr>
+                <w:rFonts w:cstheme="minorHAnsi"/>
+              </w:rPr>
+            </w:pPr>
+            <w:r>
+              <w:rPr>
+                <w:rFonts w:cstheme="minorHAnsi"/>
+              </w:rPr>
+              <w:t>gill-</w:t>
+            </w:r>
+            <w:proofErr w:type="spellStart"/>
+            <w:r>
+              <w:rPr>
+                <w:rFonts w:cstheme="minorHAnsi"/>
+              </w:rPr>
+              <w:t>attachment_a</w:t>
+            </w:r>
+            <w:proofErr w:type="spellEnd"/>
+          </w:p>
+        </w:tc>
+        <w:tc>
+          <w:tcPr>
+            <w:tcW w:w="0" w:type="auto"/>
+          </w:tcPr>
+          <w:p>
+            <w:pPr>
+              <w:pStyle w:val="ListParagraph"/>
+              <w:autoSpaceDE w:val="0"/>
+              <w:autoSpaceDN w:val="0"/>
+              <w:adjustRightInd w:val="0"/>
+              <w:ind w:left="0"/>
+              <w:jc w:val="center"/>
+              <w:rPr>
+                <w:rFonts w:cstheme="minorHAnsi"/>
+              </w:rPr>
+            </w:pPr>
+            <w:r>
+              <w:rPr>
+                <w:rFonts w:cstheme="minorHAnsi"/>
+              </w:rPr>
+              <w:t>stalk-surface-above-</w:t>
+            </w:r>
+            <w:proofErr w:type="spellStart"/>
+            <w:r>
+              <w:rPr>
+                <w:rFonts w:cstheme="minorHAnsi"/>
+              </w:rPr>
+              <w:t>ring_s</w:t>
+            </w:r>
+            <w:proofErr w:type="spellEnd"/>
+          </w:p>
+        </w:tc>
+      </w:tr>
+      <w:tr>
+        <w:trPr>
+          <w:jc w:val="center"/>
+        </w:trPr>
+        <w:tc>
+          <w:tcPr>
+            <w:tcW w:w="0" w:type="auto"/>
+          </w:tcPr>
+          <w:p>
+            <w:pPr>
+              <w:pStyle w:val="ListParagraph"/>
+              <w:autoSpaceDE w:val="0"/>
+              <w:autoSpaceDN w:val="0"/>
+              <w:adjustRightInd w:val="0"/>
+              <w:ind w:left="0"/>
+              <w:jc w:val="center"/>
+              <w:rPr>
+                <w:rFonts w:cstheme="minorHAnsi"/>
+              </w:rPr>
+            </w:pPr>
+            <w:r>
+              <w:rPr>
+                <w:rFonts w:cstheme="minorHAnsi"/>
+              </w:rPr>
+              <w:t>0.9550972066799881</w:t>
+            </w:r>
+          </w:p>
+        </w:tc>
+        <w:tc>
+          <w:tcPr>
+            <w:tcW w:w="0" w:type="auto"/>
+          </w:tcPr>
+          <w:p>
+            <w:pPr>
+              <w:pStyle w:val="ListParagraph"/>
+              <w:autoSpaceDE w:val="0"/>
+              <w:autoSpaceDN w:val="0"/>
+              <w:adjustRightInd w:val="0"/>
+              <w:ind w:left="0"/>
+              <w:jc w:val="center"/>
+              <w:rPr>
+                <w:rFonts w:cstheme="minorHAnsi"/>
+              </w:rPr>
+            </w:pPr>
+            <w:r>
+              <w:rPr>
+                <w:rFonts w:cstheme="minorHAnsi"/>
+              </w:rPr>
+              <w:t>gill-</w:t>
+            </w:r>
+            <w:proofErr w:type="spellStart"/>
+            <w:r>
+              <w:rPr>
+                <w:rFonts w:cstheme="minorHAnsi"/>
+              </w:rPr>
+              <w:t>attachment_a</w:t>
+            </w:r>
+            <w:proofErr w:type="spellEnd"/>
+          </w:p>
+        </w:tc>
+        <w:tc>
+          <w:tcPr>
+            <w:tcW w:w="0" w:type="auto"/>
+          </w:tcPr>
+          <w:p>
+            <w:pPr>
+              <w:pStyle w:val="ListParagraph"/>
+              <w:autoSpaceDE w:val="0"/>
+              <w:autoSpaceDN w:val="0"/>
+              <w:adjustRightInd w:val="0"/>
+              <w:ind w:left="0"/>
+              <w:jc w:val="center"/>
+              <w:rPr>
+                <w:rFonts w:cstheme="minorHAnsi"/>
+              </w:rPr>
+            </w:pPr>
+            <w:r>
+              <w:rPr>
+                <w:rFonts w:cstheme="minorHAnsi"/>
+              </w:rPr>
+              <w:t>stalk-color-above-</w:t>
+            </w:r>
+            <w:proofErr w:type="spellStart"/>
+            <w:r>
+              <w:rPr>
+                <w:rFonts w:cstheme="minorHAnsi"/>
+              </w:rPr>
+              <w:t>ring_o</w:t>
+            </w:r>
+            <w:proofErr w:type="spellEnd"/>
+          </w:p>
+        </w:tc>
+      </w:tr>
+      <w:tr>
+        <w:trPr>
+          <w:jc w:val="center"/>
+        </w:trPr>
+        <w:tc>
+          <w:tcPr>
+            <w:tcW w:w="0" w:type="auto"/>
+          </w:tcPr>
+          <w:p>
+            <w:pPr>
+              <w:pStyle w:val="ListParagraph"/>
+              <w:autoSpaceDE w:val="0"/>
+              <w:autoSpaceDN w:val="0"/>
+              <w:adjustRightInd w:val="0"/>
+              <w:ind w:left="0"/>
+              <w:jc w:val="center"/>
+              <w:rPr>
+                <w:rFonts w:cstheme="minorHAnsi"/>
+              </w:rPr>
+            </w:pPr>
+            <w:r>
+              <w:rPr>
+                <w:rFonts w:cstheme="minorHAnsi"/>
+              </w:rPr>
+              <w:t>0.935237345539456</w:t>
+            </w:r>
+          </w:p>
+        </w:tc>
+        <w:tc>
+          <w:tcPr>
+            <w:tcW w:w="0" w:type="auto"/>
+          </w:tcPr>
+          <w:p>
+            <w:pPr>
+              <w:pStyle w:val="ListParagraph"/>
+              <w:autoSpaceDE w:val="0"/>
+              <w:autoSpaceDN w:val="0"/>
+              <w:adjustRightInd w:val="0"/>
+              <w:ind w:left="0"/>
+              <w:jc w:val="center"/>
+              <w:rPr>
+                <w:rFonts w:cstheme="minorHAnsi"/>
+              </w:rPr>
+            </w:pPr>
+            <w:r>
+              <w:rPr>
+                <w:rFonts w:cstheme="minorHAnsi"/>
+              </w:rPr>
+              <w:t>gill-</w:t>
+            </w:r>
+            <w:proofErr w:type="spellStart"/>
+            <w:r>
+              <w:rPr>
+                <w:rFonts w:cstheme="minorHAnsi"/>
+              </w:rPr>
+              <w:t>attachment_a</w:t>
+            </w:r>
+            <w:proofErr w:type="spellEnd"/>
+          </w:p>
+        </w:tc>
+        <w:tc>
+          <w:tcPr>
+            <w:tcW w:w="0" w:type="auto"/>
+          </w:tcPr>
+          <w:p>
+            <w:pPr>
+              <w:pStyle w:val="ListParagraph"/>
+              <w:autoSpaceDE w:val="0"/>
+              <w:autoSpaceDN w:val="0"/>
+              <w:adjustRightInd w:val="0"/>
+              <w:ind w:left="0"/>
+              <w:jc w:val="center"/>
+              <w:rPr>
+                <w:rFonts w:cstheme="minorHAnsi"/>
+              </w:rPr>
+            </w:pPr>
+            <w:r>
+              <w:rPr>
+                <w:rFonts w:cstheme="minorHAnsi"/>
+              </w:rPr>
+              <w:t>stalk-color-below-</w:t>
+            </w:r>
+            <w:proofErr w:type="spellStart"/>
+            <w:r>
+              <w:rPr>
+                <w:rFonts w:cstheme="minorHAnsi"/>
+              </w:rPr>
+              <w:t>ring_c</w:t>
+            </w:r>
+            <w:proofErr w:type="spellEnd"/>
+          </w:p>
+        </w:tc>
+      </w:tr>
+      <w:tr>
+        <w:trPr>
+          <w:jc w:val="center"/>
+        </w:trPr>
+        <w:tc>
+          <w:tcPr>
+            <w:tcW w:w="0" w:type="auto"/>
+          </w:tcPr>
+          <w:p>
+            <w:pPr>
+              <w:pStyle w:val="ListParagraph"/>
+              <w:autoSpaceDE w:val="0"/>
+              <w:autoSpaceDN w:val="0"/>
+              <w:adjustRightInd w:val="0"/>
+              <w:ind w:left="0"/>
+              <w:jc w:val="center"/>
+              <w:rPr>
+                <w:rFonts w:cstheme="minorHAnsi"/>
+              </w:rPr>
+            </w:pPr>
+            <w:r>
+              <w:rPr>
+                <w:rFonts w:cstheme="minorHAnsi"/>
+              </w:rPr>
+              <w:t>0.9550972066799881</w:t>
+            </w:r>
+          </w:p>
+        </w:tc>
+        <w:tc>
+          <w:tcPr>
+            <w:tcW w:w="0" w:type="auto"/>
+          </w:tcPr>
+          <w:p>
+            <w:pPr>
+              <w:pStyle w:val="ListParagraph"/>
+              <w:autoSpaceDE w:val="0"/>
+              <w:autoSpaceDN w:val="0"/>
+              <w:adjustRightInd w:val="0"/>
+              <w:ind w:left="0"/>
+              <w:jc w:val="center"/>
+              <w:rPr>
+                <w:rFonts w:cstheme="minorHAnsi"/>
+              </w:rPr>
+            </w:pPr>
+            <w:r>
+              <w:rPr>
+                <w:rFonts w:cstheme="minorHAnsi"/>
+              </w:rPr>
+              <w:t>gill-</w:t>
+            </w:r>
+            <w:proofErr w:type="spellStart"/>
+            <w:r>
+              <w:rPr>
+                <w:rFonts w:cstheme="minorHAnsi"/>
+              </w:rPr>
+              <w:t>attachment_f</w:t>
+            </w:r>
+            <w:proofErr w:type="spellEnd"/>
+          </w:p>
+        </w:tc>
+        <w:tc>
+          <w:tcPr>
+            <w:tcW w:w="0" w:type="auto"/>
+          </w:tcPr>
+          <w:p>
+            <w:pPr>
+              <w:pStyle w:val="ListParagraph"/>
+              <w:autoSpaceDE w:val="0"/>
+              <w:autoSpaceDN w:val="0"/>
+              <w:adjustRightInd w:val="0"/>
+              <w:ind w:left="0"/>
+              <w:jc w:val="center"/>
+              <w:rPr>
+                <w:rFonts w:cstheme="minorHAnsi"/>
+              </w:rPr>
+            </w:pPr>
+            <w:r>
+              <w:rPr>
+                <w:rFonts w:cstheme="minorHAnsi"/>
+              </w:rPr>
+              <w:t>stalk-surface-above-</w:t>
+            </w:r>
+            <w:proofErr w:type="spellStart"/>
+            <w:r>
+              <w:rPr>
+                <w:rFonts w:cstheme="minorHAnsi"/>
+              </w:rPr>
+              <w:t>ring_s</w:t>
+            </w:r>
+            <w:proofErr w:type="spellEnd"/>
+          </w:p>
+        </w:tc>
+      </w:tr>
+      <w:tr>
+        <w:trPr>
+          <w:jc w:val="center"/>
+        </w:trPr>
+        <w:tc>
+          <w:tcPr>
+            <w:tcW w:w="0" w:type="auto"/>
+          </w:tcPr>
+          <w:p>
+            <w:pPr>
+              <w:pStyle w:val="ListParagraph"/>
+              <w:autoSpaceDE w:val="0"/>
+              <w:autoSpaceDN w:val="0"/>
+              <w:adjustRightInd w:val="0"/>
+              <w:ind w:left="0"/>
+              <w:jc w:val="center"/>
+              <w:rPr>
+                <w:rFonts w:cstheme="minorHAnsi"/>
+              </w:rPr>
+            </w:pPr>
+            <w:r>
+              <w:rPr>
+                <w:rFonts w:cstheme="minorHAnsi"/>
+              </w:rPr>
+              <w:t>0.9550972066799881</w:t>
+            </w:r>
+          </w:p>
+        </w:tc>
+        <w:tc>
+          <w:tcPr>
+            <w:tcW w:w="0" w:type="auto"/>
+          </w:tcPr>
+          <w:p>
+            <w:pPr>
+              <w:pStyle w:val="ListParagraph"/>
+              <w:autoSpaceDE w:val="0"/>
+              <w:autoSpaceDN w:val="0"/>
+              <w:adjustRightInd w:val="0"/>
+              <w:ind w:left="0"/>
+              <w:jc w:val="center"/>
+              <w:rPr>
+                <w:rFonts w:cstheme="minorHAnsi"/>
+              </w:rPr>
+            </w:pPr>
+            <w:r>
+              <w:rPr>
+                <w:rFonts w:cstheme="minorHAnsi"/>
+              </w:rPr>
+              <w:t>gill-</w:t>
+            </w:r>
+            <w:proofErr w:type="spellStart"/>
+            <w:r>
+              <w:rPr>
+                <w:rFonts w:cstheme="minorHAnsi"/>
+              </w:rPr>
+              <w:t>attachment_f</w:t>
+            </w:r>
+            <w:proofErr w:type="spellEnd"/>
+          </w:p>
+        </w:tc>
+        <w:tc>
+          <w:tcPr>
+            <w:tcW w:w="0" w:type="auto"/>
+          </w:tcPr>
+          <w:p>
+            <w:pPr>
+              <w:pStyle w:val="ListParagraph"/>
+              <w:autoSpaceDE w:val="0"/>
+              <w:autoSpaceDN w:val="0"/>
+              <w:adjustRightInd w:val="0"/>
+              <w:ind w:left="0"/>
+              <w:jc w:val="center"/>
+              <w:rPr>
+                <w:rFonts w:cstheme="minorHAnsi"/>
+              </w:rPr>
+            </w:pPr>
+            <w:r>
+              <w:rPr>
+                <w:rFonts w:cstheme="minorHAnsi"/>
+              </w:rPr>
+              <w:t>stalk-color-above-</w:t>
+            </w:r>
+            <w:proofErr w:type="spellStart"/>
+            <w:r>
+              <w:rPr>
+                <w:rFonts w:cstheme="minorHAnsi"/>
+              </w:rPr>
+              <w:t>ring_o</w:t>
+            </w:r>
+            <w:proofErr w:type="spellEnd"/>
+          </w:p>
+        </w:tc>
+      </w:tr>
+      <w:tr>
+        <w:trPr>
+          <w:jc w:val="center"/>
+        </w:trPr>
+        <w:tc>
+          <w:tcPr>
+            <w:tcW w:w="0" w:type="auto"/>
+          </w:tcPr>
+          <w:p>
+            <w:pPr>
+              <w:pStyle w:val="ListParagraph"/>
+              <w:autoSpaceDE w:val="0"/>
+              <w:autoSpaceDN w:val="0"/>
+              <w:adjustRightInd w:val="0"/>
+              <w:ind w:left="0"/>
+              <w:jc w:val="center"/>
+              <w:rPr>
+                <w:rFonts w:cstheme="minorHAnsi"/>
+              </w:rPr>
+            </w:pPr>
+            <w:r>
+              <w:rPr>
+                <w:rFonts w:cstheme="minorHAnsi"/>
+              </w:rPr>
+              <w:t>0.935237345539456</w:t>
+            </w:r>
+          </w:p>
+        </w:tc>
+        <w:tc>
+          <w:tcPr>
+            <w:tcW w:w="0" w:type="auto"/>
+          </w:tcPr>
+          <w:p>
+            <w:pPr>
+              <w:pStyle w:val="ListParagraph"/>
+              <w:autoSpaceDE w:val="0"/>
+              <w:autoSpaceDN w:val="0"/>
+              <w:adjustRightInd w:val="0"/>
+              <w:ind w:left="0"/>
+              <w:jc w:val="center"/>
+              <w:rPr>
+                <w:rFonts w:cstheme="minorHAnsi"/>
+              </w:rPr>
+            </w:pPr>
+            <w:r>
+              <w:rPr>
+                <w:rFonts w:cstheme="minorHAnsi"/>
+              </w:rPr>
+              <w:t>gill-</w:t>
+            </w:r>
+            <w:proofErr w:type="spellStart"/>
+            <w:r>
+              <w:rPr>
+                <w:rFonts w:cstheme="minorHAnsi"/>
+              </w:rPr>
+              <w:t>attachment_f</w:t>
+            </w:r>
+            <w:proofErr w:type="spellEnd"/>
+          </w:p>
+        </w:tc>
+        <w:tc>
+          <w:tcPr>
+            <w:tcW w:w="0" w:type="auto"/>
+          </w:tcPr>
+          <w:p>
+            <w:pPr>
+              <w:pStyle w:val="ListParagraph"/>
+              <w:autoSpaceDE w:val="0"/>
+              <w:autoSpaceDN w:val="0"/>
+              <w:adjustRightInd w:val="0"/>
+              <w:ind w:left="0"/>
+              <w:jc w:val="center"/>
+              <w:rPr>
+                <w:rFonts w:cstheme="minorHAnsi"/>
+              </w:rPr>
+            </w:pPr>
+            <w:r>
+              <w:rPr>
+                <w:rFonts w:cstheme="minorHAnsi"/>
+              </w:rPr>
+              <w:t>stalk-color-below-</w:t>
+            </w:r>
+            <w:proofErr w:type="spellStart"/>
+            <w:r>
+              <w:rPr>
+                <w:rFonts w:cstheme="minorHAnsi"/>
+              </w:rPr>
+              <w:t>ring_c</w:t>
+            </w:r>
+            <w:proofErr w:type="spellEnd"/>
+          </w:p>
+        </w:tc>
+      </w:tr>
+      <w:tr>
+        <w:trPr>
+          <w:jc w:val="center"/>
+        </w:trPr>
+        <w:tc>
+          <w:tcPr>
+            <w:tcW w:w="0" w:type="auto"/>
+          </w:tcPr>
+          <w:p>
+            <w:pPr>
+              <w:pStyle w:val="ListParagraph"/>
+              <w:autoSpaceDE w:val="0"/>
+              <w:autoSpaceDN w:val="0"/>
+              <w:adjustRightInd w:val="0"/>
+              <w:ind w:left="0"/>
+              <w:jc w:val="center"/>
+              <w:rPr>
+                <w:rFonts w:cstheme="minorHAnsi"/>
+              </w:rPr>
+            </w:pPr>
+            <w:r>
+              <w:rPr>
+                <w:rFonts w:cstheme="minorHAnsi"/>
+              </w:rPr>
+              <w:t>0.9550972066799881</w:t>
+            </w:r>
+          </w:p>
+        </w:tc>
+        <w:tc>
+          <w:tcPr>
+            <w:tcW w:w="0" w:type="auto"/>
+          </w:tcPr>
+          <w:p>
+            <w:pPr>
+              <w:pStyle w:val="ListParagraph"/>
+              <w:autoSpaceDE w:val="0"/>
+              <w:autoSpaceDN w:val="0"/>
+              <w:adjustRightInd w:val="0"/>
+              <w:ind w:left="0"/>
+              <w:jc w:val="center"/>
+              <w:rPr>
+                <w:rFonts w:cstheme="minorHAnsi"/>
+              </w:rPr>
+            </w:pPr>
+            <w:r>
+              <w:rPr>
+                <w:rFonts w:cstheme="minorHAnsi"/>
+              </w:rPr>
+              <w:t>stalk-color-above-</w:t>
+            </w:r>
+            <w:proofErr w:type="spellStart"/>
+            <w:r>
+              <w:rPr>
+                <w:rFonts w:cstheme="minorHAnsi"/>
+              </w:rPr>
+              <w:t>ring_o</w:t>
+            </w:r>
+            <w:proofErr w:type="spellEnd"/>
+          </w:p>
+        </w:tc>
+        <w:tc>
+          <w:tcPr>
+            <w:tcW w:w="0" w:type="auto"/>
+          </w:tcPr>
+          <w:p>
+            <w:pPr>
+              <w:pStyle w:val="ListParagraph"/>
+              <w:autoSpaceDE w:val="0"/>
+              <w:autoSpaceDN w:val="0"/>
+              <w:adjustRightInd w:val="0"/>
+              <w:ind w:left="0"/>
+              <w:jc w:val="center"/>
+              <w:rPr>
+                <w:rFonts w:cstheme="minorHAnsi"/>
+              </w:rPr>
+            </w:pPr>
+            <w:r>
+              <w:rPr>
+                <w:rFonts w:cstheme="minorHAnsi"/>
+              </w:rPr>
+              <w:t>gill-</w:t>
+            </w:r>
+            <w:proofErr w:type="spellStart"/>
+            <w:r>
+              <w:rPr>
+                <w:rFonts w:cstheme="minorHAnsi"/>
+              </w:rPr>
+              <w:t>attachment_a</w:t>
+            </w:r>
+            <w:proofErr w:type="spellEnd"/>
+          </w:p>
+        </w:tc>
+      </w:tr>
+      <w:tr>
+        <w:trPr>
+          <w:jc w:val="center"/>
+        </w:trPr>
+        <w:tc>
+          <w:tcPr>
+            <w:tcW w:w="0" w:type="auto"/>
+          </w:tcPr>
+          <w:p>
+            <w:pPr>
+              <w:pStyle w:val="ListParagraph"/>
+              <w:autoSpaceDE w:val="0"/>
+              <w:autoSpaceDN w:val="0"/>
+              <w:adjustRightInd w:val="0"/>
+              <w:ind w:left="0"/>
+              <w:jc w:val="center"/>
+              <w:rPr>
+                <w:rFonts w:cstheme="minorHAnsi"/>
+              </w:rPr>
+            </w:pPr>
+            <w:r>
+              <w:rPr>
+                <w:rFonts w:cstheme="minorHAnsi"/>
+              </w:rPr>
+              <w:t>0.9550972066799881</w:t>
+            </w:r>
+          </w:p>
+        </w:tc>
+        <w:tc>
+          <w:tcPr>
+            <w:tcW w:w="0" w:type="auto"/>
+          </w:tcPr>
+          <w:p>
+            <w:pPr>
+              <w:pStyle w:val="ListParagraph"/>
+              <w:autoSpaceDE w:val="0"/>
+              <w:autoSpaceDN w:val="0"/>
+              <w:adjustRightInd w:val="0"/>
+              <w:ind w:left="0"/>
+              <w:jc w:val="center"/>
+              <w:rPr>
+                <w:rFonts w:cstheme="minorHAnsi"/>
+              </w:rPr>
+            </w:pPr>
+            <w:r>
+              <w:rPr>
+                <w:rFonts w:cstheme="minorHAnsi"/>
+              </w:rPr>
+              <w:t>stalk-color-above-</w:t>
+            </w:r>
+            <w:proofErr w:type="spellStart"/>
+            <w:r>
+              <w:rPr>
+                <w:rFonts w:cstheme="minorHAnsi"/>
+              </w:rPr>
+              <w:t>ring_o</w:t>
+            </w:r>
+            <w:proofErr w:type="spellEnd"/>
+          </w:p>
+        </w:tc>
+        <w:tc>
+          <w:tcPr>
+            <w:tcW w:w="0" w:type="auto"/>
+          </w:tcPr>
+          <w:p>
+            <w:pPr>
+              <w:pStyle w:val="ListParagraph"/>
+              <w:autoSpaceDE w:val="0"/>
+              <w:autoSpaceDN w:val="0"/>
+              <w:adjustRightInd w:val="0"/>
+              <w:ind w:left="0"/>
+              <w:jc w:val="center"/>
+              <w:rPr>
+                <w:rFonts w:cstheme="minorHAnsi"/>
+              </w:rPr>
+            </w:pPr>
+            <w:r>
+              <w:rPr>
+                <w:rFonts w:cstheme="minorHAnsi"/>
+              </w:rPr>
+              <w:t>gill-</w:t>
+            </w:r>
+            <w:proofErr w:type="spellStart"/>
+            <w:r>
+              <w:rPr>
+                <w:rFonts w:cstheme="minorHAnsi"/>
+              </w:rPr>
+              <w:t>attachment_d</w:t>
+            </w:r>
+            <w:proofErr w:type="spellEnd"/>
+          </w:p>
+        </w:tc>
+      </w:tr>
+      <w:tr>
+        <w:trPr>
+          <w:jc w:val="center"/>
+        </w:trPr>
+        <w:tc>
+          <w:tcPr>
+            <w:tcW w:w="0" w:type="auto"/>
+          </w:tcPr>
+          <w:p>
+            <w:pPr>
+              <w:pStyle w:val="ListParagraph"/>
+              <w:autoSpaceDE w:val="0"/>
+              <w:autoSpaceDN w:val="0"/>
+              <w:adjustRightInd w:val="0"/>
+              <w:ind w:left="0"/>
+              <w:jc w:val="center"/>
+              <w:rPr>
+                <w:rFonts w:cstheme="minorHAnsi"/>
+              </w:rPr>
+            </w:pPr>
+            <w:r>
+              <w:rPr>
+                <w:rFonts w:cstheme="minorHAnsi"/>
+              </w:rPr>
+              <w:t>0.9793016123563326</w:t>
+            </w:r>
+          </w:p>
+        </w:tc>
+        <w:tc>
+          <w:tcPr>
+            <w:tcW w:w="0" w:type="auto"/>
+          </w:tcPr>
+          <w:p>
+            <w:pPr>
+              <w:pStyle w:val="ListParagraph"/>
+              <w:autoSpaceDE w:val="0"/>
+              <w:autoSpaceDN w:val="0"/>
+              <w:adjustRightInd w:val="0"/>
+              <w:ind w:left="0"/>
+              <w:jc w:val="center"/>
+              <w:rPr>
+                <w:rFonts w:cstheme="minorHAnsi"/>
+              </w:rPr>
+            </w:pPr>
+            <w:r>
+              <w:rPr>
+                <w:rFonts w:cstheme="minorHAnsi"/>
+              </w:rPr>
+              <w:t>stalk-color-above-</w:t>
+            </w:r>
+            <w:proofErr w:type="spellStart"/>
+            <w:r>
+              <w:rPr>
+                <w:rFonts w:cstheme="minorHAnsi"/>
+              </w:rPr>
+              <w:t>ring_o</w:t>
+            </w:r>
+            <w:proofErr w:type="spellEnd"/>
+          </w:p>
+        </w:tc>
+        <w:tc>
+          <w:tcPr>
+            <w:tcW w:w="0" w:type="auto"/>
+          </w:tcPr>
+          <w:p>
+            <w:pPr>
+              <w:pStyle w:val="ListParagraph"/>
+              <w:autoSpaceDE w:val="0"/>
+              <w:autoSpaceDN w:val="0"/>
+              <w:adjustRightInd w:val="0"/>
+              <w:ind w:left="0"/>
+              <w:jc w:val="center"/>
+              <w:rPr>
+                <w:rFonts w:cstheme="minorHAnsi"/>
+              </w:rPr>
+            </w:pPr>
+            <w:r>
+              <w:rPr>
+                <w:rFonts w:cstheme="minorHAnsi"/>
+              </w:rPr>
+              <w:t>stalk-color-below-</w:t>
+            </w:r>
+            <w:proofErr w:type="spellStart"/>
+            <w:r>
+              <w:rPr>
+                <w:rFonts w:cstheme="minorHAnsi"/>
+              </w:rPr>
+              <w:t>ring_c</w:t>
+            </w:r>
+            <w:proofErr w:type="spellEnd"/>
+          </w:p>
+        </w:tc>
+      </w:tr>
+      <w:tr>
+        <w:trPr>
+          <w:jc w:val="center"/>
+        </w:trPr>
+        <w:tc>
+          <w:tcPr>
+            <w:tcW w:w="0" w:type="auto"/>
+          </w:tcPr>
+          <w:p>
+            <w:pPr>
+              <w:pStyle w:val="ListParagraph"/>
+              <w:autoSpaceDE w:val="0"/>
+              <w:autoSpaceDN w:val="0"/>
+              <w:adjustRightInd w:val="0"/>
+              <w:ind w:left="0"/>
+              <w:jc w:val="center"/>
+              <w:rPr>
+                <w:rFonts w:cstheme="minorHAnsi"/>
+              </w:rPr>
+            </w:pPr>
+            <w:r>
+              <w:rPr>
+                <w:rFonts w:cstheme="minorHAnsi"/>
+              </w:rPr>
+              <w:lastRenderedPageBreak/>
+              <w:t>0.9550972066799881</w:t>
+            </w:r>
+          </w:p>
+        </w:tc>
+        <w:tc>
+          <w:tcPr>
+            <w:tcW w:w="0" w:type="auto"/>
+          </w:tcPr>
+          <w:p>
+            <w:pPr>
+              <w:pStyle w:val="ListParagraph"/>
+              <w:autoSpaceDE w:val="0"/>
+              <w:autoSpaceDN w:val="0"/>
+              <w:adjustRightInd w:val="0"/>
+              <w:ind w:left="0"/>
+              <w:jc w:val="center"/>
+              <w:rPr>
+                <w:rFonts w:cstheme="minorHAnsi"/>
+              </w:rPr>
+            </w:pPr>
+            <w:r>
+              <w:rPr>
+                <w:rFonts w:cstheme="minorHAnsi"/>
+              </w:rPr>
+              <w:t>stalk-color-below-</w:t>
+            </w:r>
+            <w:proofErr w:type="spellStart"/>
+            <w:r>
+              <w:rPr>
+                <w:rFonts w:cstheme="minorHAnsi"/>
+              </w:rPr>
+              <w:t>ring_o</w:t>
+            </w:r>
+            <w:proofErr w:type="spellEnd"/>
+          </w:p>
+        </w:tc>
+        <w:tc>
+          <w:tcPr>
+            <w:tcW w:w="0" w:type="auto"/>
+          </w:tcPr>
+          <w:p>
+            <w:pPr>
+              <w:pStyle w:val="ListParagraph"/>
+              <w:autoSpaceDE w:val="0"/>
+              <w:autoSpaceDN w:val="0"/>
+              <w:adjustRightInd w:val="0"/>
+              <w:ind w:left="0"/>
+              <w:jc w:val="center"/>
+              <w:rPr>
+                <w:rFonts w:cstheme="minorHAnsi"/>
+              </w:rPr>
+            </w:pPr>
+            <w:r>
+              <w:rPr>
+                <w:rFonts w:cstheme="minorHAnsi"/>
+              </w:rPr>
+              <w:t>gill-</w:t>
+            </w:r>
+            <w:proofErr w:type="spellStart"/>
+            <w:r>
+              <w:rPr>
+                <w:rFonts w:cstheme="minorHAnsi"/>
+              </w:rPr>
+              <w:t>attachment_a</w:t>
+            </w:r>
+            <w:proofErr w:type="spellEnd"/>
+          </w:p>
+        </w:tc>
+      </w:tr>
+      <w:tr>
+        <w:trPr>
+          <w:jc w:val="center"/>
+        </w:trPr>
+        <w:tc>
+          <w:tcPr>
+            <w:tcW w:w="0" w:type="auto"/>
+          </w:tcPr>
+          <w:p>
+            <w:pPr>
+              <w:pStyle w:val="ListParagraph"/>
+              <w:autoSpaceDE w:val="0"/>
+              <w:autoSpaceDN w:val="0"/>
+              <w:adjustRightInd w:val="0"/>
+              <w:ind w:left="0"/>
+              <w:jc w:val="center"/>
+              <w:rPr>
+                <w:rFonts w:cstheme="minorHAnsi"/>
+                <w:lang w:val="es-ES"/>
+              </w:rPr>
+            </w:pPr>
+            <w:r>
+              <w:rPr>
+                <w:rFonts w:cstheme="minorHAnsi"/>
+                <w:lang w:val="es-ES"/>
+              </w:rPr>
+              <w:t>0.9550972066799881</w:t>
+            </w:r>
+          </w:p>
+        </w:tc>
+        <w:tc>
+          <w:tcPr>
+            <w:tcW w:w="0" w:type="auto"/>
+          </w:tcPr>
+          <w:p>
+            <w:pPr>
+              <w:pStyle w:val="ListParagraph"/>
+              <w:autoSpaceDE w:val="0"/>
+              <w:autoSpaceDN w:val="0"/>
+              <w:adjustRightInd w:val="0"/>
+              <w:ind w:left="0"/>
+              <w:jc w:val="center"/>
+              <w:rPr>
+                <w:rFonts w:cstheme="minorHAnsi"/>
+              </w:rPr>
+            </w:pPr>
+            <w:r>
+              <w:rPr>
+                <w:rFonts w:cstheme="minorHAnsi"/>
+              </w:rPr>
+              <w:t>stalk-color-below-</w:t>
+            </w:r>
+            <w:proofErr w:type="spellStart"/>
+            <w:r>
+              <w:rPr>
+                <w:rFonts w:cstheme="minorHAnsi"/>
+              </w:rPr>
+              <w:t>ring_o</w:t>
+            </w:r>
+            <w:proofErr w:type="spellEnd"/>
+          </w:p>
+        </w:tc>
+        <w:tc>
+          <w:tcPr>
+            <w:tcW w:w="0" w:type="auto"/>
+          </w:tcPr>
+          <w:p>
+            <w:pPr>
+              <w:pStyle w:val="ListParagraph"/>
+              <w:autoSpaceDE w:val="0"/>
+              <w:autoSpaceDN w:val="0"/>
+              <w:adjustRightInd w:val="0"/>
+              <w:ind w:left="0"/>
+              <w:jc w:val="center"/>
+              <w:rPr>
+                <w:rFonts w:cstheme="minorHAnsi"/>
+                <w:lang w:val="es-ES"/>
+              </w:rPr>
+            </w:pPr>
+            <w:proofErr w:type="spellStart"/>
+            <w:r>
+              <w:rPr>
+                <w:rFonts w:cstheme="minorHAnsi"/>
+                <w:lang w:val="es-ES"/>
+              </w:rPr>
+              <w:t>gill-attachment_d</w:t>
+            </w:r>
+            <w:proofErr w:type="spellEnd"/>
+          </w:p>
+        </w:tc>
+      </w:tr>
+      <w:tr>
+        <w:trPr>
+          <w:jc w:val="center"/>
+        </w:trPr>
+        <w:tc>
+          <w:tcPr>
+            <w:tcW w:w="0" w:type="auto"/>
+          </w:tcPr>
+          <w:p>
+            <w:pPr>
+              <w:pStyle w:val="ListParagraph"/>
+              <w:autoSpaceDE w:val="0"/>
+              <w:autoSpaceDN w:val="0"/>
+              <w:adjustRightInd w:val="0"/>
+              <w:ind w:left="0"/>
+              <w:jc w:val="center"/>
+              <w:rPr>
+                <w:rFonts w:cstheme="minorHAnsi"/>
+                <w:lang w:val="es-ES"/>
+              </w:rPr>
+            </w:pPr>
+            <w:r>
+              <w:rPr>
+                <w:rFonts w:cstheme="minorHAnsi"/>
+                <w:lang w:val="es-ES"/>
+              </w:rPr>
+              <w:t>0.9793016123563326</w:t>
+            </w:r>
+          </w:p>
+        </w:tc>
+        <w:tc>
+          <w:tcPr>
+            <w:tcW w:w="0" w:type="auto"/>
+          </w:tcPr>
+          <w:p>
+            <w:pPr>
+              <w:pStyle w:val="ListParagraph"/>
+              <w:autoSpaceDE w:val="0"/>
+              <w:autoSpaceDN w:val="0"/>
+              <w:adjustRightInd w:val="0"/>
+              <w:ind w:left="0"/>
+              <w:jc w:val="center"/>
+              <w:rPr>
+                <w:rFonts w:cstheme="minorHAnsi"/>
+              </w:rPr>
+            </w:pPr>
+            <w:r>
+              <w:rPr>
+                <w:rFonts w:cstheme="minorHAnsi"/>
+              </w:rPr>
+              <w:t>stalk-color-below-</w:t>
+            </w:r>
+            <w:proofErr w:type="spellStart"/>
+            <w:r>
+              <w:rPr>
+                <w:rFonts w:cstheme="minorHAnsi"/>
+              </w:rPr>
+              <w:t>ring_o</w:t>
+            </w:r>
+            <w:proofErr w:type="spellEnd"/>
+          </w:p>
+        </w:tc>
+        <w:tc>
+          <w:tcPr>
+            <w:tcW w:w="0" w:type="auto"/>
+          </w:tcPr>
+          <w:p>
+            <w:pPr>
+              <w:pStyle w:val="ListParagraph"/>
+              <w:autoSpaceDE w:val="0"/>
+              <w:autoSpaceDN w:val="0"/>
+              <w:adjustRightInd w:val="0"/>
+              <w:ind w:left="0"/>
+              <w:jc w:val="center"/>
+              <w:rPr>
+                <w:rFonts w:cstheme="minorHAnsi"/>
+              </w:rPr>
+            </w:pPr>
+            <w:r>
+              <w:rPr>
+                <w:rFonts w:cstheme="minorHAnsi"/>
+              </w:rPr>
+              <w:t>stalk-color-below-</w:t>
+            </w:r>
+            <w:proofErr w:type="spellStart"/>
+            <w:r>
+              <w:rPr>
+                <w:rFonts w:cstheme="minorHAnsi"/>
+              </w:rPr>
+              <w:t>ring_c</w:t>
+            </w:r>
+            <w:proofErr w:type="spellEnd"/>
+          </w:p>
+        </w:tc>
+      </w:tr>
+      <w:tr>
+        <w:trPr>
+          <w:jc w:val="center"/>
+        </w:trPr>
+        <w:tc>
+          <w:tcPr>
+            <w:tcW w:w="0" w:type="auto"/>
+          </w:tcPr>
+          <w:p>
+            <w:pPr>
+              <w:pStyle w:val="ListParagraph"/>
+              <w:autoSpaceDE w:val="0"/>
+              <w:autoSpaceDN w:val="0"/>
+              <w:adjustRightInd w:val="0"/>
+              <w:ind w:left="0"/>
+              <w:jc w:val="center"/>
+              <w:rPr>
+                <w:rFonts w:cstheme="minorHAnsi"/>
+                <w:lang w:val="es-ES"/>
+              </w:rPr>
+            </w:pPr>
+            <w:r>
+              <w:rPr>
+                <w:rFonts w:cstheme="minorHAnsi"/>
+                <w:lang w:val="es-ES"/>
+              </w:rPr>
+              <w:t>0.935237345539456</w:t>
+            </w:r>
+          </w:p>
+        </w:tc>
+        <w:tc>
+          <w:tcPr>
+            <w:tcW w:w="0" w:type="auto"/>
+          </w:tcPr>
+          <w:p>
+            <w:pPr>
+              <w:pStyle w:val="ListParagraph"/>
+              <w:autoSpaceDE w:val="0"/>
+              <w:autoSpaceDN w:val="0"/>
+              <w:adjustRightInd w:val="0"/>
+              <w:ind w:left="0"/>
+              <w:jc w:val="center"/>
+              <w:rPr>
+                <w:rFonts w:cstheme="minorHAnsi"/>
+                <w:lang w:val="es-ES"/>
+              </w:rPr>
+            </w:pPr>
+            <w:proofErr w:type="spellStart"/>
+            <w:r>
+              <w:rPr>
+                <w:rFonts w:cstheme="minorHAnsi"/>
+                <w:lang w:val="es-ES"/>
+              </w:rPr>
+              <w:t>veil-color_w</w:t>
+            </w:r>
+            <w:proofErr w:type="spellEnd"/>
+          </w:p>
+        </w:tc>
+        <w:tc>
+          <w:tcPr>
+            <w:tcW w:w="0" w:type="auto"/>
+          </w:tcPr>
+          <w:p>
+            <w:pPr>
+              <w:pStyle w:val="ListParagraph"/>
+              <w:autoSpaceDE w:val="0"/>
+              <w:autoSpaceDN w:val="0"/>
+              <w:adjustRightInd w:val="0"/>
+              <w:ind w:left="0"/>
+              <w:jc w:val="center"/>
+              <w:rPr>
+                <w:rFonts w:cstheme="minorHAnsi"/>
+                <w:lang w:val="es-ES"/>
+              </w:rPr>
+            </w:pPr>
+            <w:proofErr w:type="spellStart"/>
+            <w:r>
+              <w:rPr>
+                <w:rFonts w:cstheme="minorHAnsi"/>
+                <w:lang w:val="es-ES"/>
+              </w:rPr>
+              <w:t>gill-attachment_a</w:t>
+            </w:r>
+            <w:proofErr w:type="spellEnd"/>
+          </w:p>
+        </w:tc>
+      </w:tr>
+      <w:tr>
+        <w:trPr>
+          <w:jc w:val="center"/>
+        </w:trPr>
+        <w:tc>
+          <w:tcPr>
+            <w:tcW w:w="0" w:type="auto"/>
+          </w:tcPr>
+          <w:p>
+            <w:pPr>
+              <w:pStyle w:val="ListParagraph"/>
+              <w:autoSpaceDE w:val="0"/>
+              <w:autoSpaceDN w:val="0"/>
+              <w:adjustRightInd w:val="0"/>
+              <w:ind w:left="0"/>
+              <w:jc w:val="center"/>
+              <w:rPr>
+                <w:rFonts w:cstheme="minorHAnsi"/>
+                <w:lang w:val="es-ES"/>
+              </w:rPr>
+            </w:pPr>
+            <w:r>
+              <w:rPr>
+                <w:rFonts w:cstheme="minorHAnsi"/>
+                <w:lang w:val="es-ES"/>
+              </w:rPr>
+              <w:t>0.935237345539456</w:t>
+            </w:r>
+          </w:p>
+        </w:tc>
+        <w:tc>
+          <w:tcPr>
+            <w:tcW w:w="0" w:type="auto"/>
+          </w:tcPr>
+          <w:p>
+            <w:pPr>
+              <w:pStyle w:val="ListParagraph"/>
+              <w:autoSpaceDE w:val="0"/>
+              <w:autoSpaceDN w:val="0"/>
+              <w:adjustRightInd w:val="0"/>
+              <w:ind w:left="0"/>
+              <w:jc w:val="center"/>
+              <w:rPr>
+                <w:rFonts w:cstheme="minorHAnsi"/>
+                <w:lang w:val="es-ES"/>
+              </w:rPr>
+            </w:pPr>
+            <w:proofErr w:type="spellStart"/>
+            <w:r>
+              <w:rPr>
+                <w:rFonts w:cstheme="minorHAnsi"/>
+                <w:lang w:val="es-ES"/>
+              </w:rPr>
+              <w:t>veil-color_w</w:t>
+            </w:r>
+            <w:proofErr w:type="spellEnd"/>
+          </w:p>
+        </w:tc>
+        <w:tc>
+          <w:tcPr>
+            <w:tcW w:w="0" w:type="auto"/>
+          </w:tcPr>
+          <w:p>
+            <w:pPr>
+              <w:pStyle w:val="ListParagraph"/>
+              <w:autoSpaceDE w:val="0"/>
+              <w:autoSpaceDN w:val="0"/>
+              <w:adjustRightInd w:val="0"/>
+              <w:ind w:left="0"/>
+              <w:jc w:val="center"/>
+              <w:rPr>
+                <w:rFonts w:cstheme="minorHAnsi"/>
+                <w:lang w:val="es-ES"/>
+              </w:rPr>
+            </w:pPr>
+            <w:proofErr w:type="spellStart"/>
+            <w:r>
+              <w:rPr>
+                <w:rFonts w:cstheme="minorHAnsi"/>
+                <w:lang w:val="es-ES"/>
+              </w:rPr>
+              <w:t>gill-attachment_d</w:t>
+            </w:r>
+            <w:proofErr w:type="spellEnd"/>
+          </w:p>
+        </w:tc>
+      </w:tr>
+      <w:tr>
+        <w:trPr>
+          <w:jc w:val="center"/>
+        </w:trPr>
+        <w:tc>
+          <w:tcPr>
+            <w:tcW w:w="0" w:type="auto"/>
+          </w:tcPr>
+          <w:p>
+            <w:pPr>
+              <w:pStyle w:val="ListParagraph"/>
+              <w:autoSpaceDE w:val="0"/>
+              <w:autoSpaceDN w:val="0"/>
+              <w:adjustRightInd w:val="0"/>
+              <w:ind w:left="0"/>
+              <w:jc w:val="center"/>
+              <w:rPr>
+                <w:rFonts w:cstheme="minorHAnsi"/>
+                <w:lang w:val="es-ES"/>
+              </w:rPr>
+            </w:pPr>
+            <w:r>
+              <w:rPr>
+                <w:rFonts w:cstheme="minorHAnsi"/>
+                <w:lang w:val="es-ES"/>
+              </w:rPr>
+              <w:t>0.9793016123563326</w:t>
+            </w:r>
+          </w:p>
+        </w:tc>
+        <w:tc>
+          <w:tcPr>
+            <w:tcW w:w="0" w:type="auto"/>
+          </w:tcPr>
+          <w:p>
+            <w:pPr>
+              <w:pStyle w:val="ListParagraph"/>
+              <w:autoSpaceDE w:val="0"/>
+              <w:autoSpaceDN w:val="0"/>
+              <w:adjustRightInd w:val="0"/>
+              <w:ind w:left="0"/>
+              <w:jc w:val="center"/>
+              <w:rPr>
+                <w:rFonts w:cstheme="minorHAnsi"/>
+                <w:lang w:val="es-ES"/>
+              </w:rPr>
+            </w:pPr>
+            <w:proofErr w:type="spellStart"/>
+            <w:r>
+              <w:rPr>
+                <w:rFonts w:cstheme="minorHAnsi"/>
+                <w:lang w:val="es-ES"/>
+              </w:rPr>
+              <w:t>veil-color_w</w:t>
+            </w:r>
+            <w:proofErr w:type="spellEnd"/>
+          </w:p>
+        </w:tc>
+        <w:tc>
+          <w:tcPr>
+            <w:tcW w:w="0" w:type="auto"/>
+          </w:tcPr>
+          <w:p>
+            <w:pPr>
+              <w:pStyle w:val="ListParagraph"/>
+              <w:autoSpaceDE w:val="0"/>
+              <w:autoSpaceDN w:val="0"/>
+              <w:adjustRightInd w:val="0"/>
+              <w:ind w:left="0"/>
+              <w:jc w:val="center"/>
+              <w:rPr>
+                <w:rFonts w:cstheme="minorHAnsi"/>
+              </w:rPr>
+            </w:pPr>
+            <w:r>
+              <w:rPr>
+                <w:rFonts w:cstheme="minorHAnsi"/>
+              </w:rPr>
+              <w:t>stalk-surface-above-</w:t>
+            </w:r>
+            <w:proofErr w:type="spellStart"/>
+            <w:r>
+              <w:rPr>
+                <w:rFonts w:cstheme="minorHAnsi"/>
+              </w:rPr>
+              <w:t>ring_s</w:t>
+            </w:r>
+            <w:proofErr w:type="spellEnd"/>
+          </w:p>
+        </w:tc>
+      </w:tr>
+      <w:tr>
+        <w:trPr>
+          <w:jc w:val="center"/>
+        </w:trPr>
+        <w:tc>
+          <w:tcPr>
+            <w:tcW w:w="0" w:type="auto"/>
+          </w:tcPr>
+          <w:p>
+            <w:pPr>
+              <w:pStyle w:val="ListParagraph"/>
+              <w:autoSpaceDE w:val="0"/>
+              <w:autoSpaceDN w:val="0"/>
+              <w:adjustRightInd w:val="0"/>
+              <w:ind w:left="0"/>
+              <w:jc w:val="center"/>
+              <w:rPr>
+                <w:rFonts w:cstheme="minorHAnsi"/>
+                <w:lang w:val="es-ES"/>
+              </w:rPr>
+            </w:pPr>
+            <w:r>
+              <w:rPr>
+                <w:rFonts w:cstheme="minorHAnsi"/>
+                <w:lang w:val="es-ES"/>
+              </w:rPr>
+              <w:t>0.9793016123563326</w:t>
+            </w:r>
+          </w:p>
+        </w:tc>
+        <w:tc>
+          <w:tcPr>
+            <w:tcW w:w="0" w:type="auto"/>
+          </w:tcPr>
+          <w:p>
+            <w:pPr>
+              <w:pStyle w:val="ListParagraph"/>
+              <w:autoSpaceDE w:val="0"/>
+              <w:autoSpaceDN w:val="0"/>
+              <w:adjustRightInd w:val="0"/>
+              <w:ind w:left="0"/>
+              <w:jc w:val="center"/>
+              <w:rPr>
+                <w:rFonts w:cstheme="minorHAnsi"/>
+                <w:lang w:val="es-ES"/>
+              </w:rPr>
+            </w:pPr>
+            <w:proofErr w:type="spellStart"/>
+            <w:r>
+              <w:rPr>
+                <w:rFonts w:cstheme="minorHAnsi"/>
+                <w:lang w:val="es-ES"/>
+              </w:rPr>
+              <w:t>veil-color_w</w:t>
+            </w:r>
+            <w:proofErr w:type="spellEnd"/>
+          </w:p>
+        </w:tc>
+        <w:tc>
+          <w:tcPr>
+            <w:tcW w:w="0" w:type="auto"/>
+          </w:tcPr>
+          <w:p>
+            <w:pPr>
+              <w:pStyle w:val="ListParagraph"/>
+              <w:autoSpaceDE w:val="0"/>
+              <w:autoSpaceDN w:val="0"/>
+              <w:adjustRightInd w:val="0"/>
+              <w:ind w:left="0"/>
+              <w:jc w:val="center"/>
+              <w:rPr>
+                <w:rFonts w:cstheme="minorHAnsi"/>
+              </w:rPr>
+            </w:pPr>
+            <w:r>
+              <w:rPr>
+                <w:rFonts w:cstheme="minorHAnsi"/>
+              </w:rPr>
+              <w:t>stalk-color-above-</w:t>
+            </w:r>
+            <w:proofErr w:type="spellStart"/>
+            <w:r>
+              <w:rPr>
+                <w:rFonts w:cstheme="minorHAnsi"/>
+              </w:rPr>
+              <w:t>ring_o</w:t>
+            </w:r>
+            <w:proofErr w:type="spellEnd"/>
+          </w:p>
+        </w:tc>
+      </w:tr>
+      <w:tr>
+        <w:trPr>
+          <w:jc w:val="center"/>
+        </w:trPr>
+        <w:tc>
+          <w:tcPr>
+            <w:tcW w:w="0" w:type="auto"/>
+          </w:tcPr>
+          <w:p>
+            <w:pPr>
+              <w:pStyle w:val="ListParagraph"/>
+              <w:autoSpaceDE w:val="0"/>
+              <w:autoSpaceDN w:val="0"/>
+              <w:adjustRightInd w:val="0"/>
+              <w:ind w:left="0"/>
+              <w:jc w:val="center"/>
+              <w:rPr>
+                <w:rFonts w:cstheme="minorHAnsi"/>
+                <w:lang w:val="es-ES"/>
+              </w:rPr>
+            </w:pPr>
+            <w:r>
+              <w:rPr>
+                <w:rFonts w:cstheme="minorHAnsi"/>
+                <w:lang w:val="es-ES"/>
+              </w:rPr>
+              <w:t>0.9689591161987591</w:t>
+            </w:r>
+          </w:p>
+        </w:tc>
+        <w:tc>
+          <w:tcPr>
+            <w:tcW w:w="0" w:type="auto"/>
+          </w:tcPr>
+          <w:p>
+            <w:pPr>
+              <w:pStyle w:val="ListParagraph"/>
+              <w:autoSpaceDE w:val="0"/>
+              <w:autoSpaceDN w:val="0"/>
+              <w:adjustRightInd w:val="0"/>
+              <w:ind w:left="0"/>
+              <w:jc w:val="center"/>
+              <w:rPr>
+                <w:rFonts w:cstheme="minorHAnsi"/>
+                <w:lang w:val="es-ES"/>
+              </w:rPr>
+            </w:pPr>
+            <w:r>
+              <w:rPr>
+                <w:rFonts w:cstheme="minorHAnsi"/>
+                <w:lang w:val="es-ES"/>
+              </w:rPr>
+              <w:t>ring-</w:t>
+            </w:r>
+            <w:proofErr w:type="spellStart"/>
+            <w:r>
+              <w:rPr>
+                <w:rFonts w:cstheme="minorHAnsi"/>
+                <w:lang w:val="es-ES"/>
+              </w:rPr>
+              <w:t>type_o</w:t>
+            </w:r>
+            <w:proofErr w:type="spellEnd"/>
+          </w:p>
+        </w:tc>
+        <w:tc>
+          <w:tcPr>
+            <w:tcW w:w="0" w:type="auto"/>
+          </w:tcPr>
+          <w:p>
+            <w:pPr>
+              <w:pStyle w:val="ListParagraph"/>
+              <w:autoSpaceDE w:val="0"/>
+              <w:autoSpaceDN w:val="0"/>
+              <w:adjustRightInd w:val="0"/>
+              <w:ind w:left="0"/>
+              <w:jc w:val="center"/>
+              <w:rPr>
+                <w:rFonts w:cstheme="minorHAnsi"/>
+              </w:rPr>
+            </w:pPr>
+            <w:r>
+              <w:rPr>
+                <w:rFonts w:cstheme="minorHAnsi"/>
+              </w:rPr>
+              <w:t>stalk-color-below-</w:t>
+            </w:r>
+            <w:proofErr w:type="spellStart"/>
+            <w:r>
+              <w:rPr>
+                <w:rFonts w:cstheme="minorHAnsi"/>
+              </w:rPr>
+              <w:t>ring_e</w:t>
+            </w:r>
+            <w:proofErr w:type="spellEnd"/>
+          </w:p>
+        </w:tc>
+      </w:tr>
+      <w:tr>
+        <w:trPr>
+          <w:jc w:val="center"/>
+        </w:trPr>
+        <w:tc>
+          <w:tcPr>
+            <w:tcW w:w="0" w:type="auto"/>
+          </w:tcPr>
+          <w:p>
+            <w:pPr>
+              <w:pStyle w:val="ListParagraph"/>
+              <w:autoSpaceDE w:val="0"/>
+              <w:autoSpaceDN w:val="0"/>
+              <w:adjustRightInd w:val="0"/>
+              <w:ind w:left="0"/>
+              <w:jc w:val="center"/>
+              <w:rPr>
+                <w:rFonts w:cstheme="minorHAnsi"/>
+                <w:lang w:val="es-ES"/>
+              </w:rPr>
+            </w:pPr>
+            <w:r>
+              <w:rPr>
+                <w:rFonts w:cstheme="minorHAnsi"/>
+                <w:lang w:val="es-ES"/>
+              </w:rPr>
+              <w:t>0.9689591161987591</w:t>
+            </w:r>
+          </w:p>
+        </w:tc>
+        <w:tc>
+          <w:tcPr>
+            <w:tcW w:w="0" w:type="auto"/>
+          </w:tcPr>
+          <w:p>
+            <w:pPr>
+              <w:pStyle w:val="ListParagraph"/>
+              <w:autoSpaceDE w:val="0"/>
+              <w:autoSpaceDN w:val="0"/>
+              <w:adjustRightInd w:val="0"/>
+              <w:ind w:left="0"/>
+              <w:jc w:val="center"/>
+              <w:rPr>
+                <w:rFonts w:cstheme="minorHAnsi"/>
+                <w:lang w:val="es-ES"/>
+              </w:rPr>
+            </w:pPr>
+            <w:r>
+              <w:rPr>
+                <w:rFonts w:cstheme="minorHAnsi"/>
+                <w:lang w:val="es-ES"/>
+              </w:rPr>
+              <w:t>ring-</w:t>
+            </w:r>
+            <w:proofErr w:type="spellStart"/>
+            <w:r>
+              <w:rPr>
+                <w:rFonts w:cstheme="minorHAnsi"/>
+                <w:lang w:val="es-ES"/>
+              </w:rPr>
+              <w:t>type_t</w:t>
+            </w:r>
+            <w:proofErr w:type="spellEnd"/>
+          </w:p>
+        </w:tc>
+        <w:tc>
+          <w:tcPr>
+            <w:tcW w:w="0" w:type="auto"/>
+          </w:tcPr>
+          <w:p>
+            <w:pPr>
+              <w:pStyle w:val="ListParagraph"/>
+              <w:autoSpaceDE w:val="0"/>
+              <w:autoSpaceDN w:val="0"/>
+              <w:adjustRightInd w:val="0"/>
+              <w:ind w:left="0"/>
+              <w:jc w:val="center"/>
+              <w:rPr>
+                <w:rFonts w:cstheme="minorHAnsi"/>
+              </w:rPr>
+            </w:pPr>
+            <w:r>
+              <w:rPr>
+                <w:rFonts w:cstheme="minorHAnsi"/>
+              </w:rPr>
+              <w:t>stalk-color-below-</w:t>
+            </w:r>
+            <w:proofErr w:type="spellStart"/>
+            <w:r>
+              <w:rPr>
+                <w:rFonts w:cstheme="minorHAnsi"/>
+              </w:rPr>
+              <w:t>ring_p</w:t>
+            </w:r>
+            <w:proofErr w:type="spellEnd"/>
+          </w:p>
+        </w:tc>
+      </w:tr>
+    </w:tbl>
+    <w:p>
+      <w:pPr>
+        <w:pStyle w:val="Caption"/>
+        <w:jc w:val="center"/>
+        <w:rPr>
+          <w:rFonts w:cstheme="minorHAnsi"/>
+          <w:lang w:val="es-ES"/>
+        </w:rPr>
+      </w:pPr>
+      <w:bookmarkStart w:id="1" w:name="_Ref21100066"/>
+      <w:r>
+        <w:rPr>
+          <w:lang w:val="es-ES"/>
+        </w:rPr>
+        <w:t xml:space="preserve">Tabla </w:t>
+      </w:r>
+      <w:r>
+        <w:fldChar w:fldCharType="begin"/>
+      </w:r>
+      <w:r>
+        <w:rPr>
+          <w:lang w:val="es-ES"/>
+        </w:rPr>
+        <w:instrText xml:space="preserve"> SEQ Tabla \* ARABIC </w:instrText>
+      </w:r>
+      <w:r>
+        <w:fldChar w:fldCharType="separate"/>
+      </w:r>
+      <w:r>
+        <w:rPr>
+          <w:noProof/>
+          <w:lang w:val="es-ES"/>
+        </w:rPr>
+        <w:t>3</w:t>
+      </w:r>
+      <w:r>
+        <w:fldChar w:fldCharType="end"/>
+      </w:r>
+      <w:bookmarkEnd w:id="1"/>
+      <w:r>
+        <w:rPr>
+          <w:lang w:val="es-ES"/>
+        </w:rPr>
+        <w:t>. Correlación entre variables con limite de 0.9</w:t>
+      </w:r>
+    </w:p>
+    <w:p>
+      <w:pPr>
+        <w:autoSpaceDE w:val="0"/>
+        <w:autoSpaceDN w:val="0"/>
+        <w:adjustRightInd w:val="0"/>
+        <w:spacing w:after="0" w:line="240" w:lineRule="auto"/>
+        <w:ind w:firstLine="720"/>
+        <w:jc w:val="both"/>
+        <w:rPr>
+          <w:rFonts w:cstheme="minorHAnsi"/>
+          <w:lang w:val="es-ES"/>
+        </w:rPr>
+      </w:pPr>
+      <w:r>
+        <w:rPr>
+          <w:rFonts w:cstheme="minorHAnsi"/>
+          <w:lang w:val="es-ES"/>
+        </w:rPr>
+        <w:t xml:space="preserve">Así que considerando una correlación </w:t>
+      </w:r>
+      <w:proofErr w:type="spellStart"/>
+      <w:r>
+        <w:rPr>
+          <w:rFonts w:cstheme="minorHAnsi"/>
+          <w:lang w:val="es-ES"/>
+        </w:rPr>
+        <w:t>altíssima</w:t>
+      </w:r>
+      <w:proofErr w:type="spellEnd"/>
+      <w:r>
+        <w:rPr>
+          <w:rFonts w:cstheme="minorHAnsi"/>
+          <w:lang w:val="es-ES"/>
+        </w:rPr>
+        <w:t xml:space="preserve"> como 0.9, podemos decir que todas en la </w:t>
+      </w:r>
+      <w:r>
+        <w:rPr>
+          <w:rFonts w:cstheme="minorHAnsi"/>
+          <w:lang w:val="es-ES"/>
+        </w:rPr>
+        <w:fldChar w:fldCharType="begin"/>
+      </w:r>
+      <w:r>
+        <w:rPr>
+          <w:rFonts w:cstheme="minorHAnsi"/>
+          <w:lang w:val="es-ES"/>
+        </w:rPr>
+        <w:instrText xml:space="preserve"> REF _Ref21100066 \h </w:instrText>
+      </w:r>
+      <w:r>
+        <w:rPr>
+          <w:lang w:val="es-ES"/>
+        </w:rPr>
+      </w:r>
+      <w:r>
+        <w:rPr>
+          <w:rFonts w:cstheme="minorHAnsi"/>
+          <w:lang w:val="es-ES"/>
+        </w:rPr>
+        <w:fldChar w:fldCharType="separate"/>
+      </w:r>
+      <w:r>
+        <w:rPr>
+          <w:lang w:val="es-ES"/>
+        </w:rPr>
+        <w:t xml:space="preserve">Tabla </w:t>
+      </w:r>
+      <w:r>
+        <w:rPr>
+          <w:noProof/>
+          <w:lang w:val="es-ES"/>
+        </w:rPr>
+        <w:t>3</w:t>
+      </w:r>
+      <w:r>
+        <w:rPr>
+          <w:rFonts w:cstheme="minorHAnsi"/>
+          <w:lang w:val="es-ES"/>
+        </w:rPr>
+        <w:fldChar w:fldCharType="end"/>
+      </w:r>
+      <w:r>
+        <w:rPr>
+          <w:rFonts w:cstheme="minorHAnsi"/>
+          <w:lang w:val="es-ES"/>
+        </w:rPr>
+        <w:t xml:space="preserve"> están muy correlacionadas y son redundantes.</w:t>
+      </w:r>
+    </w:p>
+    <w:p>
+      <w:pPr>
+        <w:pStyle w:val="ListParagraph"/>
+        <w:autoSpaceDE w:val="0"/>
+        <w:autoSpaceDN w:val="0"/>
+        <w:adjustRightInd w:val="0"/>
+        <w:spacing w:after="0" w:line="240" w:lineRule="auto"/>
+        <w:ind w:left="1440"/>
+        <w:jc w:val="both"/>
+        <w:rPr>
+          <w:rFonts w:cstheme="minorHAnsi"/>
+          <w:lang w:val="es-ES"/>
+        </w:rPr>
+      </w:pPr>
     </w:p>
     <w:p>
       <w:pPr>
@@ -1635,6 +6017,60 @@
         <w:autoSpaceDN w:val="0"/>
         <w:adjustRightInd w:val="0"/>
         <w:spacing w:after="0" w:line="240" w:lineRule="auto"/>
+        <w:ind w:left="1440"/>
+        <w:jc w:val="both"/>
+        <w:rPr>
+          <w:rFonts w:cstheme="minorHAnsi"/>
+          <w:lang w:val="es-ES"/>
+        </w:rPr>
+      </w:pPr>
+      <w:r>
+        <w:rPr>
+          <w:rFonts w:cstheme="minorHAnsi"/>
+          <w:lang w:val="es-ES"/>
+        </w:rPr>
+        <w:t xml:space="preserve">No hay correlación relevante entre las variables </w:t>
+      </w:r>
+      <w:proofErr w:type="spellStart"/>
+      <w:r>
+        <w:rPr>
+          <w:rFonts w:cstheme="minorHAnsi"/>
+          <w:lang w:val="es-ES"/>
+        </w:rPr>
+        <w:t>predictoras</w:t>
+      </w:r>
+      <w:proofErr w:type="spellEnd"/>
+      <w:r>
+        <w:rPr>
+          <w:rFonts w:cstheme="minorHAnsi"/>
+          <w:lang w:val="es-ES"/>
+        </w:rPr>
+        <w:t xml:space="preserve"> y la clase. La mayor correlación que hay es entre la variación ‘n’ de la variable “</w:t>
+      </w:r>
+      <w:proofErr w:type="spellStart"/>
+      <w:r>
+        <w:rPr>
+          <w:rFonts w:cstheme="minorHAnsi"/>
+          <w:lang w:val="es-ES"/>
+        </w:rPr>
+        <w:t>odor</w:t>
+      </w:r>
+      <w:proofErr w:type="spellEnd"/>
+      <w:r>
+        <w:rPr>
+          <w:rFonts w:cstheme="minorHAnsi"/>
+          <w:lang w:val="es-ES"/>
+        </w:rPr>
+        <w:t>”, que tiene 0.78.</w:t>
+      </w:r>
+    </w:p>
+    <w:p>
+      <w:pPr>
+        <w:autoSpaceDE w:val="0"/>
+        <w:autoSpaceDN w:val="0"/>
+        <w:adjustRightInd w:val="0"/>
+        <w:spacing w:after="0" w:line="240" w:lineRule="auto"/>
+        <w:ind w:left="1440"/>
         <w:jc w:val="both"/>
         <w:rPr>
           <w:rFonts w:cstheme="minorHAnsi"/>
@@ -1669,6 +6105,29 @@
     </w:p>
     <w:p>
       <w:pPr>
+        <w:pStyle w:val="ListParagraph"/>
+        <w:autoSpaceDE w:val="0"/>
+        <w:autoSpaceDN w:val="0"/>
+        <w:adjustRightInd w:val="0"/>
+        <w:spacing w:after="0" w:line="240" w:lineRule="auto"/>
+        <w:jc w:val="both"/>
+        <w:rPr>
+          <w:rFonts w:cstheme="minorHAnsi"/>
+          <w:lang w:val="es-ES"/>
+        </w:rPr>
+      </w:pPr>
+      <w:r>
+        <w:rPr>
+          <w:rFonts w:cstheme="minorHAnsi"/>
+          <w:lang w:val="es-ES"/>
+        </w:rPr>
+        <w:t>Como no hay una variable con correlación fuerte con la clase, no hay falsos predictores.</w:t>
+      </w:r>
+      <w:bookmarkStart w:id="2" w:name="_GoBack"/>
+      <w:bookmarkEnd w:id="2"/>
+    </w:p>
+    <w:p>
+      <w:pPr>
         <w:autoSpaceDE w:val="0"/>
         <w:autoSpaceDN w:val="0"/>
         <w:adjustRightInd w:val="0"/>
@@ -1759,8 +6218,6 @@
         </w:rPr>
         <w:t>originales.</w:t>
       </w:r>
-      <w:bookmarkStart w:id="1" w:name="_GoBack"/>
-      <w:bookmarkEnd w:id="1"/>
     </w:p>
     <w:sectPr>
       <w:pgSz w:w="12240" w:h="15840"/>
@@ -2811,7 +7268,7 @@
 </file>
 
 <file path=customXml/itemProps1.xml><?xml version="1.0" encoding="utf-8"?>
-<ds:datastoreItem xmlns:ds="http://schemas.openxmlformats.org/officeDocument/2006/customXml" ds:itemID="{8E06F355-A993-8748-AD7A-07A691640207}">
+<ds:datastoreItem xmlns:ds="http://schemas.openxmlformats.org/officeDocument/2006/customXml" ds:itemID="{27F5ADB3-CD1A-294C-8797-77ACEFC64C5A}">
   <ds:schemaRefs>
     <ds:schemaRef ds:uri="http://schemas.openxmlformats.org/officeDocument/2006/bibliography"/>
   </ds:schemaRefs>

</xml_diff>